<commit_message>
Added Scope for test planning
</commit_message>
<xml_diff>
--- a/Test-Planning-Project.docx
+++ b/Test-Planning-Project.docx
@@ -5,9 +5,30 @@
     <w:p>
       <w:pPr>
         <w:jc w:val="center"/>
-      </w:pPr>
-      <w:r>
-        <w:t>Test Plan Template</w:t>
+        <w:rPr>
+          <w:b/>
+          <w:bCs/>
+          <w:sz w:val="32"/>
+          <w:szCs w:val="32"/>
+        </w:rPr>
+      </w:pPr>
+      <w:r>
+        <w:rPr>
+          <w:b/>
+          <w:bCs/>
+          <w:sz w:val="32"/>
+          <w:szCs w:val="32"/>
+        </w:rPr>
+        <w:t>Test Plan</w:t>
+      </w:r>
+      <w:r>
+        <w:rPr>
+          <w:b/>
+          <w:bCs/>
+          <w:sz w:val="32"/>
+          <w:szCs w:val="32"/>
+        </w:rPr>
+        <w:t>ning Project</w:t>
       </w:r>
     </w:p>
     <w:p>
@@ -16,51 +37,122 @@
       </w:r>
     </w:p>
     <w:p>
-      <w:r>
-        <w:t>Test Plan Template:    (</w:t>
-      </w:r>
-      <w:r>
+      <w:pPr>
+        <w:rPr>
+          <w:b/>
+          <w:bCs/>
+        </w:rPr>
+      </w:pPr>
+      <w:r>
+        <w:rPr>
+          <w:b/>
+          <w:bCs/>
+        </w:rPr>
+        <w:t>Test Plan Template: (</w:t>
+      </w:r>
+      <w:r>
+        <w:rPr>
+          <w:b/>
+          <w:bCs/>
+        </w:rPr>
+        <w:t>The Pixel Wizard</w:t>
+      </w:r>
+      <w:r>
+        <w:rPr>
+          <w:b/>
+          <w:bCs/>
+        </w:rPr>
+        <w:t xml:space="preserve">)  </w:t>
+      </w:r>
+    </w:p>
+    <w:p>
+      <w:pPr>
+        <w:rPr>
+          <w:b/>
+          <w:bCs/>
+        </w:rPr>
+      </w:pPr>
+      <w:r>
+        <w:rPr>
+          <w:b/>
+          <w:bCs/>
+        </w:rPr>
+        <w:t xml:space="preserve">  Prepared by: (</w:t>
+      </w:r>
+      <w:r>
+        <w:rPr>
+          <w:b/>
+          <w:bCs/>
+        </w:rPr>
         <w:t>Abdalla Fadul</w:t>
       </w:r>
       <w:r>
+        <w:rPr>
+          <w:b/>
+          <w:bCs/>
+        </w:rPr>
         <w:t xml:space="preserve">)  </w:t>
       </w:r>
     </w:p>
     <w:p>
-      <w:r>
-        <w:t xml:space="preserve">  Prepared by:     (</w:t>
-      </w:r>
-      <w:r>
-        <w:t>Abdalla Fadul</w:t>
-      </w:r>
-      <w:r>
+      <w:pPr>
+        <w:rPr>
+          <w:b/>
+          <w:bCs/>
+        </w:rPr>
+      </w:pPr>
+      <w:r>
+        <w:rPr>
+          <w:b/>
+          <w:bCs/>
+        </w:rPr>
+        <w:t xml:space="preserve">  (</w:t>
+      </w:r>
+      <w:r>
+        <w:rPr>
+          <w:b/>
+          <w:bCs/>
+        </w:rPr>
+        <w:t>11/05/2020</w:t>
+      </w:r>
+      <w:r>
+        <w:rPr>
+          <w:b/>
+          <w:bCs/>
+        </w:rPr>
         <w:t xml:space="preserve">)  </w:t>
       </w:r>
     </w:p>
     <w:p>
       <w:r>
-        <w:t xml:space="preserve">  (</w:t>
-      </w:r>
-      <w:r>
-        <w:t>11/05/2020</w:t>
-      </w:r>
-      <w:r>
-        <w:t xml:space="preserve">)  </w:t>
-      </w:r>
-    </w:p>
-    <w:p>
-      <w:r>
         <w:t xml:space="preserve">  </w:t>
       </w:r>
     </w:p>
     <w:p>
-      <w:r>
+      <w:pPr>
+        <w:rPr>
+          <w:b/>
+          <w:bCs/>
+          <w:sz w:val="24"/>
+          <w:szCs w:val="24"/>
+        </w:rPr>
+      </w:pPr>
+      <w:r>
+        <w:rPr>
+          <w:b/>
+          <w:bCs/>
+          <w:sz w:val="24"/>
+          <w:szCs w:val="24"/>
+        </w:rPr>
         <w:t xml:space="preserve">TABLE OF CONTENTS        </w:t>
       </w:r>
     </w:p>
     <w:p>
       <w:r>
-        <w:t xml:space="preserve">1.0  INTRODUCTION                              </w:t>
+        <w:t>1.0 INTRODUCTION</w:t>
+      </w:r>
+      <w:r>
+        <w:t xml:space="preserve">                              </w:t>
       </w:r>
     </w:p>
     <w:p>
@@ -330,237 +422,120 @@
       <w:r>
         <w:t>Test the game compliance with the requirements</w:t>
       </w:r>
+    </w:p>
+    <w:p>
+      <w:pPr>
+        <w:pStyle w:val="ListParagraph"/>
+      </w:pPr>
+    </w:p>
+    <w:p>
+      <w:pPr>
+        <w:pStyle w:val="ListParagraph"/>
+        <w:numPr>
+          <w:ilvl w:val="0"/>
+          <w:numId w:val="4"/>
+        </w:numPr>
+        <w:rPr>
+          <w:b/>
+          <w:bCs/>
+        </w:rPr>
+      </w:pPr>
+      <w:r>
+        <w:rPr>
+          <w:b/>
+          <w:bCs/>
+        </w:rPr>
+        <w:t>SCOOPE</w:t>
+      </w:r>
+      <w:r>
+        <w:rPr>
+          <w:b/>
+          <w:bCs/>
+        </w:rPr>
+        <w:t xml:space="preserve"> </w:t>
+      </w:r>
+    </w:p>
+    <w:p>
+      <w:r>
+        <w:t>Functions that has been tested</w:t>
+      </w:r>
+    </w:p>
+    <w:p>
+      <w:pPr>
+        <w:pStyle w:val="ListParagraph"/>
+        <w:numPr>
+          <w:ilvl w:val="0"/>
+          <w:numId w:val="5"/>
+        </w:numPr>
+      </w:pPr>
+      <w:r>
+        <w:t>The Start button which starts up the game</w:t>
+      </w:r>
+    </w:p>
+    <w:p>
+      <w:pPr>
+        <w:pStyle w:val="ListParagraph"/>
+        <w:numPr>
+          <w:ilvl w:val="0"/>
+          <w:numId w:val="5"/>
+        </w:numPr>
+      </w:pPr>
+      <w:r>
+        <w:t xml:space="preserve">The option of letting the player </w:t>
+      </w:r>
+      <w:r>
+        <w:t>playing the game</w:t>
+      </w:r>
+    </w:p>
+    <w:p>
+      <w:pPr>
+        <w:pStyle w:val="ListParagraph"/>
+        <w:numPr>
+          <w:ilvl w:val="0"/>
+          <w:numId w:val="5"/>
+        </w:numPr>
+      </w:pPr>
+      <w:r>
+        <w:t>The option of letting the player accessing game setting</w:t>
+      </w:r>
+    </w:p>
+    <w:p>
+      <w:pPr>
+        <w:pStyle w:val="ListParagraph"/>
+        <w:numPr>
+          <w:ilvl w:val="0"/>
+          <w:numId w:val="5"/>
+        </w:numPr>
+      </w:pPr>
+      <w:r>
+        <w:t>The option of letting the player exiting the game</w:t>
+      </w:r>
+    </w:p>
+    <w:p>
+      <w:pPr>
+        <w:pStyle w:val="ListParagraph"/>
+        <w:numPr>
+          <w:ilvl w:val="0"/>
+          <w:numId w:val="5"/>
+        </w:numPr>
+      </w:pPr>
+      <w:r>
+        <w:t>The option of letting the player load the game</w:t>
+      </w:r>
+    </w:p>
+    <w:p>
+      <w:pPr>
+        <w:pStyle w:val="ListParagraph"/>
+        <w:numPr>
+          <w:ilvl w:val="0"/>
+          <w:numId w:val="5"/>
+        </w:numPr>
+      </w:pPr>
+      <w:r>
+        <w:t>The option of letting the player delete the game</w:t>
+      </w:r>
       <w:bookmarkStart w:id="0" w:name="_GoBack"/>
       <w:bookmarkEnd w:id="0"/>
-    </w:p>
-    <w:p>
-      <w:pPr>
-        <w:pStyle w:val="ListParagraph"/>
-      </w:pPr>
-    </w:p>
-    <w:p>
-      <w:r>
-        <w:t xml:space="preserve"> </w:t>
-      </w:r>
-    </w:p>
-    <w:p>
-      <w:r>
-        <w:t xml:space="preserve">3.0 SCOPE  </w:t>
-      </w:r>
-    </w:p>
-    <w:p>
-      <w:r>
-        <w:t xml:space="preserve">General  This section describes what is being tested, such as all the functions of a specific product, its existing interfaces, integration of all functions.  </w:t>
-      </w:r>
-    </w:p>
-    <w:p>
-      <w:r>
-        <w:t xml:space="preserve">Tactics  List here how you will accomplish the items that you have listed in the "Scope" section.  For example, if you have mentioned that you will be testing the existing interfaces, what would be the procedures you would follow to notify the key people to represent their respective areas, as well as allotting time in their schedule for assisting you in accomplishing your activity?  </w:t>
-      </w:r>
-    </w:p>
-    <w:p>
-      <w:r>
-        <w:t xml:space="preserve">   </w:t>
-      </w:r>
-    </w:p>
-    <w:p>
-      <w:r>
-        <w:t xml:space="preserve">4.0 TESTING STRATEGY    Describe the overall approach to testing.  For each major group of features or feature combinations, specify the approach which will ensure that these feature groups are </w:t>
-      </w:r>
-      <w:r>
-        <w:lastRenderedPageBreak/>
-        <w:t xml:space="preserve">adequately tested.  Specify the major activities, techniques, and tools which are used to test the designated groups of features.  </w:t>
-      </w:r>
-    </w:p>
-    <w:p>
-      <w:r>
-        <w:t xml:space="preserve">The approach should be described in sufficient detail to permit identification of the major testing tasks and estimation of the time required to do each one.  </w:t>
-      </w:r>
-    </w:p>
-    <w:p>
-      <w:r>
-        <w:t xml:space="preserve">  </w:t>
-      </w:r>
-    </w:p>
-    <w:p>
-      <w:r>
-        <w:t xml:space="preserve">4.1    Unit Testing    Definition:  Specify the minimum degree of comprehensiveness desired.  Identify the techniques which will be used to judge the comprehensiveness of the testing effort (for example, determining which statements have been executed at least once).  Specify any additional completion criteria (for example, error frequency).  The techniques to be used to trace requirements should be specified.  </w:t>
-      </w:r>
-    </w:p>
-    <w:p>
-      <w:r>
-        <w:t xml:space="preserve">  Participants:  List the names of individuals/departments who would be responsible for Unit Testing.  </w:t>
-      </w:r>
-    </w:p>
-    <w:p>
-      <w:r>
-        <w:t xml:space="preserve">  Methodology:  Describe how unit testing will be conducted, including a description of tests to be carried out. Who will write the test scripts for the unit testing, what would be the sequence of events of Unit Testing and how will the testing activity take place?  </w:t>
-      </w:r>
-    </w:p>
-    <w:p>
-      <w:r>
-        <w:t xml:space="preserve">  </w:t>
-      </w:r>
-    </w:p>
-    <w:p>
-      <w:r>
-        <w:t xml:space="preserve">4.2    System and Integration Testing    Definition:  List what is your understanding of System and Integration Testing for your project.  </w:t>
-      </w:r>
-    </w:p>
-    <w:p>
-      <w:r>
-        <w:t xml:space="preserve">Participants:  Who will be conducting System and Integration Testing on your project?  List the individuals that will be responsible for this activity.  </w:t>
-      </w:r>
-    </w:p>
-    <w:p>
-      <w:r>
-        <w:t xml:space="preserve">  Methodology:  Describe how System &amp; Integration testing will be conducted, including a description of tests to be carried out Who will write the test scripts for the unit testing, what would be sequence of events of System &amp; Integration Testing, and how will the testing activity take place?  </w:t>
-      </w:r>
-    </w:p>
-    <w:p>
-      <w:r>
-        <w:t xml:space="preserve">  </w:t>
-      </w:r>
-    </w:p>
-    <w:p>
-      <w:r>
-        <w:t xml:space="preserve">4.3    Performance and Stress Testing    Definition:  List what is your understanding of Stress Testing for your project.  </w:t>
-      </w:r>
-    </w:p>
-    <w:p>
-      <w:r>
-        <w:t xml:space="preserve">  Participants:   Who will be conducting Stress Testing on your project?  List the individuals that will be responsible for this activity.  </w:t>
-      </w:r>
-    </w:p>
-    <w:p>
-      <w:r>
-        <w:t xml:space="preserve">Methodology:  Describe how Performance &amp; Stress testing will be conducted, including a description of tests to be carried out Who will write the test scripts for the testing, what would be sequence of events of Performance &amp; Stress Testing, and how will the testing activity take place?  </w:t>
-      </w:r>
-    </w:p>
-    <w:p>
-      <w:r>
-        <w:t xml:space="preserve">  </w:t>
-      </w:r>
-    </w:p>
-    <w:p>
-      <w:r>
-        <w:t xml:space="preserve">4.4    User Acceptance Testing    Definition:  The purpose of acceptance test is to confirm that the system is ready for operational use.  During acceptance test, end-users (customers) of the system compare the system to its initial requirements.  </w:t>
-      </w:r>
-    </w:p>
-    <w:p>
-      <w:r>
-        <w:lastRenderedPageBreak/>
-        <w:t xml:space="preserve">  Participants:  Who will be responsible for User Acceptance Testing?  List the individuals' names and responsibility.  </w:t>
-      </w:r>
-    </w:p>
-    <w:p>
-      <w:r>
-        <w:t xml:space="preserve">  Methodology:  Describe how the User Acceptance testing will be conducted, including a description of tests to be carried out Who will write the test scripts for the testing, what would be sequence of events of User Acceptance Testing, and how will the testing activity take place?  </w:t>
-      </w:r>
-    </w:p>
-    <w:p>
-      <w:r>
-        <w:t xml:space="preserve">  4.5    Batch Testing  </w:t>
-      </w:r>
-    </w:p>
-    <w:p>
-      <w:r>
-        <w:t xml:space="preserve">4.6    Automated Regression Testing    Definition:  Regression testing is the selective retesting of a system or component to verify that modifications have not caused unintended effects and that the system or component still works as specified in the requirements.  </w:t>
-      </w:r>
-    </w:p>
-    <w:p>
-      <w:r>
-        <w:t xml:space="preserve">  Participants:  </w:t>
-      </w:r>
-    </w:p>
-    <w:p>
-      <w:r>
-        <w:t xml:space="preserve"> </w:t>
-      </w:r>
-    </w:p>
-    <w:p>
-      <w:r>
-        <w:t xml:space="preserve">Methodology:    4.7    Beta Testing Participants:  </w:t>
-      </w:r>
-    </w:p>
-    <w:p>
-      <w:r>
-        <w:t xml:space="preserve">Methodology:  </w:t>
-      </w:r>
-    </w:p>
-    <w:p>
-      <w:r>
-        <w:t xml:space="preserve">5.0 TEST SCHEDULE    Include test milestones identified in the Software Project Schedule as well as all item transmittal events.  </w:t>
-      </w:r>
-    </w:p>
-    <w:p>
-      <w:r>
-        <w:t xml:space="preserve">  Define any additional test milestones needed.  Estimate the time required to do each testing task.  Specify the schedule for each testing task and test milestone.  For each testing resource (that is, facilities, tools, and staff), specify its periods of use.  </w:t>
-      </w:r>
-    </w:p>
-    <w:p>
-      <w:r>
-        <w:t xml:space="preserve">  6.0 CONTROL PROCEDURES    </w:t>
-      </w:r>
-    </w:p>
-    <w:p>
-      <w:r>
-        <w:t xml:space="preserve">Problem Reporting  Document the procedures to follow when an incident is encountered during the testing process.  If a standard form is going to be used, attach a blank copy as an "Appendix" to the Test Plan. In the event you are using an automated incident logging system, write those procedures in this section.   </w:t>
-      </w:r>
-    </w:p>
-    <w:p>
-      <w:r>
-        <w:t xml:space="preserve">  </w:t>
-      </w:r>
-    </w:p>
-    <w:p>
-      <w:r>
-        <w:t xml:space="preserve">Change Requests  Document the process of modifications to the software.  Identify who will sign off on the changes and what would be the criteria for including the changes to the current product.  If the changes will affect existing programs, these modules need to be identified.    </w:t>
-      </w:r>
-    </w:p>
-    <w:p>
-      <w:r>
-        <w:t xml:space="preserve">  7.0 FEATURES TO BE TESTED    Identify all software features and combinations of software features that will be tested.  </w:t>
-      </w:r>
-    </w:p>
-    <w:p>
-      <w:r>
-        <w:t xml:space="preserve">8.0 FEATURES NOT TO BE TESTED    Identify all features and significant combinations of features which will not be tested and the reasons.  </w:t>
-      </w:r>
-    </w:p>
-    <w:p>
-      <w:r>
-        <w:t xml:space="preserve">9.0 RESOURCES/ROLES &amp; RESPONSIBILITIES    Specify the staff members who are involved in the test project and what their roles are going to be (for example, Mary Brown (User) compile Test Cases for Acceptance Testing).  Identify groups responsible for managing, designing, preparing, executing, and </w:t>
-      </w:r>
-      <w:r>
-        <w:lastRenderedPageBreak/>
-        <w:t xml:space="preserve">resolving the test activities as well as related issues.  Also identify groups responsible for providing the test environment.  These groups may include developers, testers, operations staff, testing services, etc.  </w:t>
-      </w:r>
-    </w:p>
-    <w:p>
-      <w:r>
-        <w:t xml:space="preserve">  10.0 SCHEDULES  Identify the deliverable documents.  You can list the following documents: </w:t>
-      </w:r>
-    </w:p>
-    <w:p>
-      <w:r>
-        <w:t xml:space="preserve">- Test Plan  - Test Cases  - Test Incident Reports  - Test Summary Reports  </w:t>
-      </w:r>
-    </w:p>
-    <w:p>
-      <w:r>
-        <w:t xml:space="preserve">  11.0 RISKS/ASSUMPTIONS    Identify the high-risk assumptions of the test plan.  Specify contingency plans for each (for example, delay in delivery of test items might require increased night shift scheduling to meet the delivery date).  </w:t>
-      </w:r>
-    </w:p>
-    <w:p>
-      <w:r>
-        <w:t xml:space="preserve"> </w:t>
-      </w:r>
-    </w:p>
-    <w:p>
-      <w:r>
-        <w:t>12.0 TOOLS  List the Automation tools you are going to use. List also the Bug tracking tool here.</w:t>
-      </w:r>
     </w:p>
     <w:sectPr>
       <w:pgSz w:w="11906" w:h="16838"/>
@@ -575,6 +550,119 @@
 <file path=word/numbering.xml><?xml version="1.0" encoding="utf-8"?>
 <w:numbering xmlns:wpc="http://schemas.microsoft.com/office/word/2010/wordprocessingCanvas" xmlns:cx="http://schemas.microsoft.com/office/drawing/2014/chartex" xmlns:cx1="http://schemas.microsoft.com/office/drawing/2015/9/8/chartex" xmlns:cx2="http://schemas.microsoft.com/office/drawing/2015/10/21/chartex" xmlns:cx3="http://schemas.microsoft.com/office/drawing/2016/5/9/chartex" xmlns:cx4="http://schemas.microsoft.com/office/drawing/2016/5/10/chartex" xmlns:cx5="http://schemas.microsoft.com/office/drawing/2016/5/11/chartex" xmlns:cx6="http://schemas.microsoft.com/office/drawing/2016/5/12/chartex" xmlns:cx7="http://schemas.microsoft.com/office/drawing/2016/5/13/chartex" xmlns:cx8="http://schemas.microsoft.com/office/drawing/2016/5/14/chartex" xmlns:mc="http://schemas.openxmlformats.org/markup-compatibility/2006" xmlns:aink="http://schemas.microsoft.com/office/drawing/2016/ink" xmlns:am3d="http://schemas.microsoft.com/office/drawing/2017/model3d" xmlns:o="urn:schemas-microsoft-com:office:office" xmlns:r="http://schemas.openxmlformats.org/officeDocument/2006/relationships" xmlns:m="http://schemas.openxmlformats.org/officeDocument/2006/math" xmlns:v="urn:schemas-microsoft-com:vml" xmlns:wp14="http://schemas.microsoft.com/office/word/2010/wordprocessingDrawing" xmlns:wp="http://schemas.openxmlformats.org/drawingml/2006/wordprocessingDrawing" xmlns:w10="urn:schemas-microsoft-com:office:word" xmlns:w="http://schemas.openxmlformats.org/wordprocessingml/2006/main" xmlns:w14="http://schemas.microsoft.com/office/word/2010/wordml" xmlns:w15="http://schemas.microsoft.com/office/word/2012/wordml" xmlns:w16cid="http://schemas.microsoft.com/office/word/2016/wordml/cid" xmlns:w16se="http://schemas.microsoft.com/office/word/2015/wordml/symex" xmlns:wpg="http://schemas.microsoft.com/office/word/2010/wordprocessingGroup" xmlns:wpi="http://schemas.microsoft.com/office/word/2010/wordprocessingInk" xmlns:wne="http://schemas.microsoft.com/office/word/2006/wordml" xmlns:wps="http://schemas.microsoft.com/office/word/2010/wordprocessingShape" mc:Ignorable="w14 w15 w16se w16cid wp14">
   <w:abstractNum w:abstractNumId="0" w15:restartNumberingAfterBreak="0">
+    <w:nsid w:val="5F8A7F48"/>
+    <w:multiLevelType w:val="multilevel"/>
+    <w:tmpl w:val="95627054"/>
+    <w:lvl w:ilvl="0">
+      <w:start w:val="3"/>
+      <w:numFmt w:val="decimal"/>
+      <w:lvlText w:val="%1.0"/>
+      <w:lvlJc w:val="left"/>
+      <w:pPr>
+        <w:ind w:left="360" w:hanging="360"/>
+      </w:pPr>
+      <w:rPr>
+        <w:rFonts w:hint="default"/>
+      </w:rPr>
+    </w:lvl>
+    <w:lvl w:ilvl="1">
+      <w:start w:val="1"/>
+      <w:numFmt w:val="decimal"/>
+      <w:lvlText w:val="%1.%2"/>
+      <w:lvlJc w:val="left"/>
+      <w:pPr>
+        <w:ind w:left="1080" w:hanging="360"/>
+      </w:pPr>
+      <w:rPr>
+        <w:rFonts w:hint="default"/>
+      </w:rPr>
+    </w:lvl>
+    <w:lvl w:ilvl="2">
+      <w:start w:val="1"/>
+      <w:numFmt w:val="decimal"/>
+      <w:lvlText w:val="%1.%2.%3"/>
+      <w:lvlJc w:val="left"/>
+      <w:pPr>
+        <w:ind w:left="2160" w:hanging="720"/>
+      </w:pPr>
+      <w:rPr>
+        <w:rFonts w:hint="default"/>
+      </w:rPr>
+    </w:lvl>
+    <w:lvl w:ilvl="3">
+      <w:start w:val="1"/>
+      <w:numFmt w:val="decimal"/>
+      <w:lvlText w:val="%1.%2.%3.%4"/>
+      <w:lvlJc w:val="left"/>
+      <w:pPr>
+        <w:ind w:left="2880" w:hanging="720"/>
+      </w:pPr>
+      <w:rPr>
+        <w:rFonts w:hint="default"/>
+      </w:rPr>
+    </w:lvl>
+    <w:lvl w:ilvl="4">
+      <w:start w:val="1"/>
+      <w:numFmt w:val="decimal"/>
+      <w:lvlText w:val="%1.%2.%3.%4.%5"/>
+      <w:lvlJc w:val="left"/>
+      <w:pPr>
+        <w:ind w:left="3960" w:hanging="1080"/>
+      </w:pPr>
+      <w:rPr>
+        <w:rFonts w:hint="default"/>
+      </w:rPr>
+    </w:lvl>
+    <w:lvl w:ilvl="5">
+      <w:start w:val="1"/>
+      <w:numFmt w:val="decimal"/>
+      <w:lvlText w:val="%1.%2.%3.%4.%5.%6"/>
+      <w:lvlJc w:val="left"/>
+      <w:pPr>
+        <w:ind w:left="4680" w:hanging="1080"/>
+      </w:pPr>
+      <w:rPr>
+        <w:rFonts w:hint="default"/>
+      </w:rPr>
+    </w:lvl>
+    <w:lvl w:ilvl="6">
+      <w:start w:val="1"/>
+      <w:numFmt w:val="decimal"/>
+      <w:lvlText w:val="%1.%2.%3.%4.%5.%6.%7"/>
+      <w:lvlJc w:val="left"/>
+      <w:pPr>
+        <w:ind w:left="5760" w:hanging="1440"/>
+      </w:pPr>
+      <w:rPr>
+        <w:rFonts w:hint="default"/>
+      </w:rPr>
+    </w:lvl>
+    <w:lvl w:ilvl="7">
+      <w:start w:val="1"/>
+      <w:numFmt w:val="decimal"/>
+      <w:lvlText w:val="%1.%2.%3.%4.%5.%6.%7.%8"/>
+      <w:lvlJc w:val="left"/>
+      <w:pPr>
+        <w:ind w:left="6480" w:hanging="1440"/>
+      </w:pPr>
+      <w:rPr>
+        <w:rFonts w:hint="default"/>
+      </w:rPr>
+    </w:lvl>
+    <w:lvl w:ilvl="8">
+      <w:start w:val="1"/>
+      <w:numFmt w:val="decimal"/>
+      <w:lvlText w:val="%1.%2.%3.%4.%5.%6.%7.%8.%9"/>
+      <w:lvlJc w:val="left"/>
+      <w:pPr>
+        <w:ind w:left="7560" w:hanging="1800"/>
+      </w:pPr>
+      <w:rPr>
+        <w:rFonts w:hint="default"/>
+      </w:rPr>
+    </w:lvl>
+  </w:abstractNum>
+  <w:abstractNum w:abstractNumId="1" w15:restartNumberingAfterBreak="0">
     <w:nsid w:val="6A824646"/>
     <w:multiLevelType w:val="multilevel"/>
     <w:tmpl w:val="4C3AD726"/>
@@ -687,7 +775,7 @@
       </w:rPr>
     </w:lvl>
   </w:abstractNum>
-  <w:abstractNum w:abstractNumId="1" w15:restartNumberingAfterBreak="0">
+  <w:abstractNum w:abstractNumId="2" w15:restartNumberingAfterBreak="0">
     <w:nsid w:val="794F0DD9"/>
     <w:multiLevelType w:val="hybridMultilevel"/>
     <w:tmpl w:val="D10EA948"/>
@@ -800,7 +888,120 @@
       </w:rPr>
     </w:lvl>
   </w:abstractNum>
-  <w:abstractNum w:abstractNumId="2" w15:restartNumberingAfterBreak="0">
+  <w:abstractNum w:abstractNumId="3" w15:restartNumberingAfterBreak="0">
+    <w:nsid w:val="7957417E"/>
+    <w:multiLevelType w:val="hybridMultilevel"/>
+    <w:tmpl w:val="740EBD24"/>
+    <w:lvl w:ilvl="0" w:tplc="18090001">
+      <w:start w:val="1"/>
+      <w:numFmt w:val="bullet"/>
+      <w:lvlText w:val=""/>
+      <w:lvlJc w:val="left"/>
+      <w:pPr>
+        <w:ind w:left="720" w:hanging="360"/>
+      </w:pPr>
+      <w:rPr>
+        <w:rFonts w:ascii="Symbol" w:hAnsi="Symbol" w:hint="default"/>
+      </w:rPr>
+    </w:lvl>
+    <w:lvl w:ilvl="1" w:tplc="18090003" w:tentative="1">
+      <w:start w:val="1"/>
+      <w:numFmt w:val="bullet"/>
+      <w:lvlText w:val="o"/>
+      <w:lvlJc w:val="left"/>
+      <w:pPr>
+        <w:ind w:left="1440" w:hanging="360"/>
+      </w:pPr>
+      <w:rPr>
+        <w:rFonts w:ascii="Courier New" w:hAnsi="Courier New" w:cs="Courier New" w:hint="default"/>
+      </w:rPr>
+    </w:lvl>
+    <w:lvl w:ilvl="2" w:tplc="18090005" w:tentative="1">
+      <w:start w:val="1"/>
+      <w:numFmt w:val="bullet"/>
+      <w:lvlText w:val=""/>
+      <w:lvlJc w:val="left"/>
+      <w:pPr>
+        <w:ind w:left="2160" w:hanging="360"/>
+      </w:pPr>
+      <w:rPr>
+        <w:rFonts w:ascii="Wingdings" w:hAnsi="Wingdings" w:hint="default"/>
+      </w:rPr>
+    </w:lvl>
+    <w:lvl w:ilvl="3" w:tplc="18090001" w:tentative="1">
+      <w:start w:val="1"/>
+      <w:numFmt w:val="bullet"/>
+      <w:lvlText w:val=""/>
+      <w:lvlJc w:val="left"/>
+      <w:pPr>
+        <w:ind w:left="2880" w:hanging="360"/>
+      </w:pPr>
+      <w:rPr>
+        <w:rFonts w:ascii="Symbol" w:hAnsi="Symbol" w:hint="default"/>
+      </w:rPr>
+    </w:lvl>
+    <w:lvl w:ilvl="4" w:tplc="18090003" w:tentative="1">
+      <w:start w:val="1"/>
+      <w:numFmt w:val="bullet"/>
+      <w:lvlText w:val="o"/>
+      <w:lvlJc w:val="left"/>
+      <w:pPr>
+        <w:ind w:left="3600" w:hanging="360"/>
+      </w:pPr>
+      <w:rPr>
+        <w:rFonts w:ascii="Courier New" w:hAnsi="Courier New" w:cs="Courier New" w:hint="default"/>
+      </w:rPr>
+    </w:lvl>
+    <w:lvl w:ilvl="5" w:tplc="18090005" w:tentative="1">
+      <w:start w:val="1"/>
+      <w:numFmt w:val="bullet"/>
+      <w:lvlText w:val=""/>
+      <w:lvlJc w:val="left"/>
+      <w:pPr>
+        <w:ind w:left="4320" w:hanging="360"/>
+      </w:pPr>
+      <w:rPr>
+        <w:rFonts w:ascii="Wingdings" w:hAnsi="Wingdings" w:hint="default"/>
+      </w:rPr>
+    </w:lvl>
+    <w:lvl w:ilvl="6" w:tplc="18090001" w:tentative="1">
+      <w:start w:val="1"/>
+      <w:numFmt w:val="bullet"/>
+      <w:lvlText w:val=""/>
+      <w:lvlJc w:val="left"/>
+      <w:pPr>
+        <w:ind w:left="5040" w:hanging="360"/>
+      </w:pPr>
+      <w:rPr>
+        <w:rFonts w:ascii="Symbol" w:hAnsi="Symbol" w:hint="default"/>
+      </w:rPr>
+    </w:lvl>
+    <w:lvl w:ilvl="7" w:tplc="18090003" w:tentative="1">
+      <w:start w:val="1"/>
+      <w:numFmt w:val="bullet"/>
+      <w:lvlText w:val="o"/>
+      <w:lvlJc w:val="left"/>
+      <w:pPr>
+        <w:ind w:left="5760" w:hanging="360"/>
+      </w:pPr>
+      <w:rPr>
+        <w:rFonts w:ascii="Courier New" w:hAnsi="Courier New" w:cs="Courier New" w:hint="default"/>
+      </w:rPr>
+    </w:lvl>
+    <w:lvl w:ilvl="8" w:tplc="18090005" w:tentative="1">
+      <w:start w:val="1"/>
+      <w:numFmt w:val="bullet"/>
+      <w:lvlText w:val=""/>
+      <w:lvlJc w:val="left"/>
+      <w:pPr>
+        <w:ind w:left="6480" w:hanging="360"/>
+      </w:pPr>
+      <w:rPr>
+        <w:rFonts w:ascii="Wingdings" w:hAnsi="Wingdings" w:hint="default"/>
+      </w:rPr>
+    </w:lvl>
+  </w:abstractNum>
+  <w:abstractNum w:abstractNumId="4" w15:restartNumberingAfterBreak="0">
     <w:nsid w:val="7ACA6B26"/>
     <w:multiLevelType w:val="multilevel"/>
     <w:tmpl w:val="030AF2B0"/>
@@ -923,13 +1124,19 @@
     </w:lvl>
   </w:abstractNum>
   <w:num w:numId="1">
+    <w:abstractNumId w:val="4"/>
+  </w:num>
+  <w:num w:numId="2">
+    <w:abstractNumId w:val="1"/>
+  </w:num>
+  <w:num w:numId="3">
     <w:abstractNumId w:val="2"/>
   </w:num>
-  <w:num w:numId="2">
+  <w:num w:numId="4">
     <w:abstractNumId w:val="0"/>
   </w:num>
-  <w:num w:numId="3">
-    <w:abstractNumId w:val="1"/>
+  <w:num w:numId="5">
+    <w:abstractNumId w:val="3"/>
   </w:num>
 </w:numbering>
 </file>

</xml_diff>

<commit_message>
Added Test Environment & some Tests Discriptions
</commit_message>
<xml_diff>
--- a/Test-Planning-Project.docx
+++ b/Test-Planning-Project.docx
@@ -84,8 +84,17 @@
           <w:b/>
           <w:bCs/>
         </w:rPr>
-        <w:t>Abdalla Fadul</w:t>
-      </w:r>
+        <w:t xml:space="preserve">Abdalla </w:t>
+      </w:r>
+      <w:proofErr w:type="spellStart"/>
+      <w:r>
+        <w:rPr>
+          <w:b/>
+          <w:bCs/>
+        </w:rPr>
+        <w:t>Fadul</w:t>
+      </w:r>
+      <w:proofErr w:type="spellEnd"/>
       <w:r>
         <w:rPr>
           <w:b/>
@@ -145,109 +154,6 @@
           <w:szCs w:val="24"/>
         </w:rPr>
         <w:t xml:space="preserve">TABLE OF CONTENTS        </w:t>
-      </w:r>
-    </w:p>
-    <w:p>
-      <w:r>
-        <w:t>1.0 INTRODUCTION</w:t>
-      </w:r>
-      <w:r>
-        <w:t xml:space="preserve">                              </w:t>
-      </w:r>
-    </w:p>
-    <w:p>
-      <w:r>
-        <w:t xml:space="preserve">2.0  OBJECTIVES AND TASKS                          </w:t>
-      </w:r>
-    </w:p>
-    <w:p>
-      <w:r>
-        <w:t xml:space="preserve">        2.1  Objectives                                          </w:t>
-      </w:r>
-    </w:p>
-    <w:p>
-      <w:r>
-        <w:t xml:space="preserve">        2.2  Tasks                          </w:t>
-      </w:r>
-    </w:p>
-    <w:p>
-      <w:r>
-        <w:t xml:space="preserve"> 3.0  SCOPE                                  </w:t>
-      </w:r>
-    </w:p>
-    <w:p>
-      <w:r>
-        <w:t xml:space="preserve">4.0  Testing Strategy                              </w:t>
-      </w:r>
-    </w:p>
-    <w:p>
-      <w:r>
-        <w:t xml:space="preserve">        4.1  Unit Testing                          </w:t>
-      </w:r>
-    </w:p>
-    <w:p>
-      <w:r>
-        <w:t xml:space="preserve">        4.2  System and Integration Testing                  </w:t>
-      </w:r>
-    </w:p>
-    <w:p>
-      <w:r>
-        <w:t xml:space="preserve">        4.3  Performance and Stress Testing                  </w:t>
-      </w:r>
-    </w:p>
-    <w:p>
-      <w:r>
-        <w:t xml:space="preserve">        4.4  User Acceptance Testing                      </w:t>
-      </w:r>
-    </w:p>
-    <w:p>
-      <w:r>
-        <w:t xml:space="preserve">        4.5  Batch Testing                          </w:t>
-      </w:r>
-    </w:p>
-    <w:p>
-      <w:r>
-        <w:t xml:space="preserve">        4.6  Automated Regression Testing                  </w:t>
-      </w:r>
-    </w:p>
-    <w:p>
-      <w:r>
-        <w:t xml:space="preserve">        4.7  Beta Testing                          </w:t>
-      </w:r>
-    </w:p>
-    <w:p>
-      <w:r>
-        <w:t xml:space="preserve">5.0  Test Schedule                              </w:t>
-      </w:r>
-    </w:p>
-    <w:p>
-      <w:r>
-        <w:t xml:space="preserve"> 6.0  Control Procedures                              </w:t>
-      </w:r>
-    </w:p>
-    <w:p>
-      <w:r>
-        <w:t xml:space="preserve">7.0  Features to Be Tested      </w:t>
-      </w:r>
-    </w:p>
-    <w:p>
-      <w:r>
-        <w:t xml:space="preserve"> 8.0  Features Not to Be Tested                      </w:t>
-      </w:r>
-    </w:p>
-    <w:p>
-      <w:r>
-        <w:t xml:space="preserve">9.0  Resources/Roles &amp; Responsibilities                      </w:t>
-      </w:r>
-    </w:p>
-    <w:p>
-      <w:r>
-        <w:t xml:space="preserve">10.0  Schedules                                  </w:t>
-      </w:r>
-    </w:p>
-    <w:p>
-      <w:r>
-        <w:t xml:space="preserve">11.0  Risks/Assumptions                          </w:t>
       </w:r>
     </w:p>
     <w:p>
@@ -255,12 +161,323 @@
         <w:pStyle w:val="ListParagraph"/>
         <w:numPr>
           <w:ilvl w:val="0"/>
-          <w:numId w:val="2"/>
+          <w:numId w:val="8"/>
         </w:numPr>
       </w:pPr>
       <w:r>
+        <w:t>INTRODUCTION</w:t>
+      </w:r>
+      <w:r>
+        <w:t xml:space="preserve">    </w:t>
+      </w:r>
+    </w:p>
+    <w:p>
+      <w:pPr>
+        <w:pStyle w:val="ListParagraph"/>
+        <w:numPr>
+          <w:ilvl w:val="0"/>
+          <w:numId w:val="8"/>
+        </w:numPr>
+      </w:pPr>
+      <w:r>
+        <w:t>TEST ENVIRONMENT</w:t>
+      </w:r>
+      <w:r>
+        <w:t xml:space="preserve">                          </w:t>
+      </w:r>
+    </w:p>
+    <w:p>
+      <w:proofErr w:type="gramStart"/>
+      <w:r>
+        <w:t>3</w:t>
+      </w:r>
+      <w:r>
+        <w:t>.0  OBJECTIVES</w:t>
+      </w:r>
+      <w:proofErr w:type="gramEnd"/>
+      <w:r>
+        <w:t xml:space="preserve"> AND TASKS                          </w:t>
+      </w:r>
+    </w:p>
+    <w:p>
+      <w:r>
+        <w:t xml:space="preserve">        </w:t>
+      </w:r>
+      <w:proofErr w:type="gramStart"/>
+      <w:r>
+        <w:t>3</w:t>
+      </w:r>
+      <w:r>
+        <w:t>.1  Objectives</w:t>
+      </w:r>
+      <w:proofErr w:type="gramEnd"/>
+      <w:r>
+        <w:t xml:space="preserve">                                          </w:t>
+      </w:r>
+    </w:p>
+    <w:p>
+      <w:r>
+        <w:t xml:space="preserve">        </w:t>
+      </w:r>
+      <w:proofErr w:type="gramStart"/>
+      <w:r>
+        <w:t>3</w:t>
+      </w:r>
+      <w:r>
+        <w:t>.2  Tasks</w:t>
+      </w:r>
+      <w:proofErr w:type="gramEnd"/>
+      <w:r>
+        <w:t xml:space="preserve">                          </w:t>
+      </w:r>
+    </w:p>
+    <w:p>
+      <w:r>
+        <w:t xml:space="preserve"> </w:t>
+      </w:r>
+      <w:proofErr w:type="gramStart"/>
+      <w:r>
+        <w:t>4</w:t>
+      </w:r>
+      <w:r>
+        <w:t>.0  SCOPE</w:t>
+      </w:r>
+      <w:proofErr w:type="gramEnd"/>
+      <w:r>
+        <w:t xml:space="preserve">                                  </w:t>
+      </w:r>
+    </w:p>
+    <w:p>
+      <w:proofErr w:type="gramStart"/>
+      <w:r>
+        <w:t>5</w:t>
+      </w:r>
+      <w:r>
+        <w:t>.0  Testing</w:t>
+      </w:r>
+      <w:proofErr w:type="gramEnd"/>
+      <w:r>
+        <w:t xml:space="preserve"> Strategy                              </w:t>
+      </w:r>
+    </w:p>
+    <w:p>
+      <w:r>
+        <w:t xml:space="preserve">        </w:t>
+      </w:r>
+      <w:proofErr w:type="gramStart"/>
+      <w:r>
+        <w:t>5</w:t>
+      </w:r>
+      <w:r>
+        <w:t>.1  Unit</w:t>
+      </w:r>
+      <w:proofErr w:type="gramEnd"/>
+      <w:r>
+        <w:t xml:space="preserve"> Testing                          </w:t>
+      </w:r>
+    </w:p>
+    <w:p>
+      <w:r>
+        <w:t xml:space="preserve">        </w:t>
+      </w:r>
+      <w:proofErr w:type="gramStart"/>
+      <w:r>
+        <w:t>5</w:t>
+      </w:r>
+      <w:r>
+        <w:t>.2  System</w:t>
+      </w:r>
+      <w:proofErr w:type="gramEnd"/>
+      <w:r>
+        <w:t xml:space="preserve"> and Integration Testing                  </w:t>
+      </w:r>
+    </w:p>
+    <w:p>
+      <w:r>
+        <w:t xml:space="preserve">        </w:t>
+      </w:r>
+      <w:proofErr w:type="gramStart"/>
+      <w:r>
+        <w:t>5</w:t>
+      </w:r>
+      <w:r>
+        <w:t>.3  Performance</w:t>
+      </w:r>
+      <w:proofErr w:type="gramEnd"/>
+      <w:r>
+        <w:t xml:space="preserve"> and Stress Testing                  </w:t>
+      </w:r>
+    </w:p>
+    <w:p>
+      <w:r>
+        <w:t xml:space="preserve">        </w:t>
+      </w:r>
+      <w:proofErr w:type="gramStart"/>
+      <w:r>
+        <w:t>5</w:t>
+      </w:r>
+      <w:r>
+        <w:t>.4  User</w:t>
+      </w:r>
+      <w:proofErr w:type="gramEnd"/>
+      <w:r>
+        <w:t xml:space="preserve"> Acceptance Testing                      </w:t>
+      </w:r>
+    </w:p>
+    <w:p>
+      <w:r>
+        <w:t xml:space="preserve">        </w:t>
+      </w:r>
+      <w:proofErr w:type="gramStart"/>
+      <w:r>
+        <w:t>5</w:t>
+      </w:r>
+      <w:r>
+        <w:t>.5  Batch</w:t>
+      </w:r>
+      <w:proofErr w:type="gramEnd"/>
+      <w:r>
+        <w:t xml:space="preserve"> Testing                          </w:t>
+      </w:r>
+    </w:p>
+    <w:p>
+      <w:r>
+        <w:t xml:space="preserve">        </w:t>
+      </w:r>
+      <w:proofErr w:type="gramStart"/>
+      <w:r>
+        <w:t>5</w:t>
+      </w:r>
+      <w:r>
+        <w:t>.6  Automated</w:t>
+      </w:r>
+      <w:proofErr w:type="gramEnd"/>
+      <w:r>
+        <w:t xml:space="preserve"> Regression Testing                  </w:t>
+      </w:r>
+    </w:p>
+    <w:p>
+      <w:r>
+        <w:t xml:space="preserve">        </w:t>
+      </w:r>
+      <w:proofErr w:type="gramStart"/>
+      <w:r>
+        <w:t>5</w:t>
+      </w:r>
+      <w:r>
+        <w:t>.7  Beta</w:t>
+      </w:r>
+      <w:proofErr w:type="gramEnd"/>
+      <w:r>
+        <w:t xml:space="preserve"> Testing                          </w:t>
+      </w:r>
+    </w:p>
+    <w:p>
+      <w:proofErr w:type="gramStart"/>
+      <w:r>
+        <w:t>6</w:t>
+      </w:r>
+      <w:r>
+        <w:t>.0  Test</w:t>
+      </w:r>
+      <w:proofErr w:type="gramEnd"/>
+      <w:r>
+        <w:t xml:space="preserve"> Schedule                              </w:t>
+      </w:r>
+    </w:p>
+    <w:p>
+      <w:r>
+        <w:t xml:space="preserve"> </w:t>
+      </w:r>
+      <w:proofErr w:type="gramStart"/>
+      <w:r>
+        <w:t>7</w:t>
+      </w:r>
+      <w:r>
+        <w:t>.0  Control</w:t>
+      </w:r>
+      <w:proofErr w:type="gramEnd"/>
+      <w:r>
+        <w:t xml:space="preserve"> Procedures                              </w:t>
+      </w:r>
+    </w:p>
+    <w:p>
+      <w:proofErr w:type="gramStart"/>
+      <w:r>
+        <w:t>8</w:t>
+      </w:r>
+      <w:r>
+        <w:t>.0  Features</w:t>
+      </w:r>
+      <w:proofErr w:type="gramEnd"/>
+      <w:r>
+        <w:t xml:space="preserve"> to Be Tested      </w:t>
+      </w:r>
+    </w:p>
+    <w:p>
+      <w:r>
+        <w:t xml:space="preserve"> </w:t>
+      </w:r>
+      <w:proofErr w:type="gramStart"/>
+      <w:r>
+        <w:t>9</w:t>
+      </w:r>
+      <w:r>
+        <w:t>.0  Features</w:t>
+      </w:r>
+      <w:proofErr w:type="gramEnd"/>
+      <w:r>
+        <w:t xml:space="preserve"> Not to Be Tested                      </w:t>
+      </w:r>
+    </w:p>
+    <w:p>
+      <w:proofErr w:type="gramStart"/>
+      <w:r>
+        <w:t>10</w:t>
+      </w:r>
+      <w:r>
+        <w:t>.0  Resources</w:t>
+      </w:r>
+      <w:proofErr w:type="gramEnd"/>
+      <w:r>
+        <w:t xml:space="preserve">/Roles &amp; Responsibilities                      </w:t>
+      </w:r>
+    </w:p>
+    <w:p>
+      <w:proofErr w:type="gramStart"/>
+      <w:r>
+        <w:t>1</w:t>
+      </w:r>
+      <w:r>
+        <w:t>1</w:t>
+      </w:r>
+      <w:r>
+        <w:t>.0  Schedules</w:t>
+      </w:r>
+      <w:proofErr w:type="gramEnd"/>
+      <w:r>
+        <w:t xml:space="preserve">                                  </w:t>
+      </w:r>
+    </w:p>
+    <w:p>
+      <w:pPr>
+        <w:pStyle w:val="ListParagraph"/>
+        <w:numPr>
+          <w:ilvl w:val="0"/>
+          <w:numId w:val="7"/>
+        </w:numPr>
+      </w:pPr>
+      <w:r>
         <w:lastRenderedPageBreak/>
-        <w:t xml:space="preserve"> Tools                                  </w:t>
+        <w:t xml:space="preserve"> Risks/Assumptions                          </w:t>
+      </w:r>
+    </w:p>
+    <w:p>
+      <w:r>
+        <w:t>13.0 Tools</w:t>
+      </w:r>
+      <w:r>
+        <w:t xml:space="preserve">                                  </w:t>
       </w:r>
     </w:p>
     <w:p/>
@@ -272,15 +489,25 @@
           <w:ilvl w:val="0"/>
           <w:numId w:val="1"/>
         </w:numPr>
-      </w:pPr>
-      <w:r>
-        <w:rPr>
-          <w:b/>
-          <w:bCs/>
+        <w:rPr>
+          <w:sz w:val="24"/>
+          <w:szCs w:val="24"/>
+        </w:rPr>
+      </w:pPr>
+      <w:r>
+        <w:rPr>
+          <w:b/>
+          <w:bCs/>
+          <w:sz w:val="24"/>
+          <w:szCs w:val="24"/>
         </w:rPr>
         <w:t>INTRODUCTION</w:t>
       </w:r>
       <w:r>
+        <w:rPr>
+          <w:sz w:val="24"/>
+          <w:szCs w:val="24"/>
+        </w:rPr>
         <w:t xml:space="preserve">   </w:t>
       </w:r>
     </w:p>
@@ -323,27 +550,91 @@
           <w:b/>
           <w:bCs/>
         </w:rPr>
+        <w:t xml:space="preserve"> </w:t>
+      </w:r>
+    </w:p>
+    <w:p>
+      <w:pPr>
+        <w:pStyle w:val="ListParagraph"/>
+        <w:numPr>
+          <w:ilvl w:val="0"/>
+          <w:numId w:val="1"/>
+        </w:numPr>
+        <w:rPr>
+          <w:b/>
+          <w:bCs/>
+          <w:sz w:val="24"/>
+          <w:szCs w:val="24"/>
+        </w:rPr>
+      </w:pPr>
+      <w:r>
+        <w:rPr>
+          <w:b/>
+          <w:bCs/>
+          <w:sz w:val="24"/>
+          <w:szCs w:val="24"/>
+        </w:rPr>
+        <w:t>Test environment</w:t>
+      </w:r>
+      <w:r>
+        <w:rPr>
+          <w:b/>
+          <w:bCs/>
+          <w:sz w:val="24"/>
+          <w:szCs w:val="24"/>
+        </w:rPr>
+        <w:t xml:space="preserve"> </w:t>
+      </w:r>
+    </w:p>
+    <w:p>
+      <w:r>
+        <w:t xml:space="preserve">The program will be compiled and tested on a pc with windows 10 Operating System as well as a Mac. The compiler used will be compiler included in Eclipse integrated development environment (IDE). </w:t>
+      </w:r>
+    </w:p>
+    <w:p>
+      <w:pPr>
+        <w:rPr>
+          <w:b/>
+          <w:bCs/>
+        </w:rPr>
+      </w:pPr>
+      <w:r>
+        <w:rPr>
+          <w:b/>
+          <w:bCs/>
+        </w:rPr>
+        <w:t>3</w:t>
+      </w:r>
+      <w:r>
+        <w:rPr>
+          <w:b/>
+          <w:bCs/>
+        </w:rPr>
+        <w:t xml:space="preserve">.0 </w:t>
+      </w:r>
+      <w:r>
+        <w:rPr>
+          <w:b/>
+          <w:bCs/>
+          <w:sz w:val="24"/>
+          <w:szCs w:val="24"/>
+        </w:rPr>
+        <w:t>OBJECTIVES AND TASKS</w:t>
+      </w:r>
+      <w:r>
+        <w:rPr>
+          <w:b/>
+          <w:bCs/>
+        </w:rPr>
         <w:t xml:space="preserve">  </w:t>
       </w:r>
     </w:p>
     <w:p>
-      <w:pPr>
-        <w:rPr>
-          <w:b/>
-          <w:bCs/>
-        </w:rPr>
-      </w:pPr>
-      <w:r>
-        <w:rPr>
-          <w:b/>
-          <w:bCs/>
-        </w:rPr>
-        <w:t xml:space="preserve">2.0 OBJECTIVES AND TASKS  </w:t>
-      </w:r>
-    </w:p>
-    <w:p>
-      <w:r>
-        <w:t xml:space="preserve">2.1    </w:t>
+      <w:r>
+        <w:t>3</w:t>
+      </w:r>
+      <w:r>
+        <w:t xml:space="preserve">.1    </w:t>
       </w:r>
       <w:r>
         <w:t xml:space="preserve">The objective of this test plan is to ensure that the quality of this game specifications meets the client requirements, and also to ensure that Bugs and defects  issues </w:t>
@@ -370,9 +661,13 @@
         <w:t>.</w:t>
       </w:r>
     </w:p>
-    <w:p>
-      <w:r>
-        <w:t xml:space="preserve">2.2    Tasks </w:t>
+    <w:p/>
+    <w:p>
+      <w:r>
+        <w:t>3</w:t>
+      </w:r>
+      <w:r>
+        <w:t xml:space="preserve">.2    Tasks </w:t>
       </w:r>
     </w:p>
     <w:p>
@@ -433,17 +728,21 @@
         <w:pStyle w:val="ListParagraph"/>
         <w:numPr>
           <w:ilvl w:val="0"/>
-          <w:numId w:val="4"/>
+          <w:numId w:val="6"/>
         </w:numPr>
         <w:rPr>
           <w:b/>
           <w:bCs/>
-        </w:rPr>
-      </w:pPr>
-      <w:r>
-        <w:rPr>
-          <w:b/>
-          <w:bCs/>
+          <w:sz w:val="24"/>
+          <w:szCs w:val="24"/>
+        </w:rPr>
+      </w:pPr>
+      <w:r>
+        <w:rPr>
+          <w:b/>
+          <w:bCs/>
+          <w:sz w:val="24"/>
+          <w:szCs w:val="24"/>
         </w:rPr>
         <w:t>SCOOPE</w:t>
       </w:r>
@@ -451,7 +750,89 @@
         <w:rPr>
           <w:b/>
           <w:bCs/>
-        </w:rPr>
+          <w:sz w:val="24"/>
+          <w:szCs w:val="24"/>
+        </w:rPr>
+        <w:t xml:space="preserve"> </w:t>
+      </w:r>
+    </w:p>
+    <w:p>
+      <w:r>
+        <w:t>Main com</w:t>
+      </w:r>
+      <w:r>
+        <w:t>ponents:</w:t>
+      </w:r>
+    </w:p>
+    <w:p>
+      <w:pPr>
+        <w:pStyle w:val="ListParagraph"/>
+        <w:numPr>
+          <w:ilvl w:val="0"/>
+          <w:numId w:val="9"/>
+        </w:numPr>
+      </w:pPr>
+      <w:r>
+        <w:t>I am looking for 100% decision coverage</w:t>
+      </w:r>
+    </w:p>
+    <w:p>
+      <w:pPr>
+        <w:pStyle w:val="ListParagraph"/>
+        <w:numPr>
+          <w:ilvl w:val="0"/>
+          <w:numId w:val="9"/>
+        </w:numPr>
+      </w:pPr>
+      <w:r>
+        <w:t>I am looking for there to be no critical bugs</w:t>
+      </w:r>
+    </w:p>
+    <w:p>
+      <w:pPr>
+        <w:pStyle w:val="ListParagraph"/>
+      </w:pPr>
+    </w:p>
+    <w:p>
+      <w:pPr>
+        <w:pStyle w:val="ListParagraph"/>
+      </w:pPr>
+    </w:p>
+    <w:p/>
+    <w:p>
+      <w:r>
+        <w:t>Software testers will do the testing:</w:t>
+      </w:r>
+    </w:p>
+    <w:p>
+      <w:pPr>
+        <w:pStyle w:val="ListParagraph"/>
+        <w:numPr>
+          <w:ilvl w:val="0"/>
+          <w:numId w:val="10"/>
+        </w:numPr>
+      </w:pPr>
+      <w:r>
+        <w:t>John Murphy</w:t>
+      </w:r>
+    </w:p>
+    <w:p>
+      <w:pPr>
+        <w:pStyle w:val="ListParagraph"/>
+        <w:numPr>
+          <w:ilvl w:val="0"/>
+          <w:numId w:val="10"/>
+        </w:numPr>
+      </w:pPr>
+      <w:r>
+        <w:t>Mary Higgins</w:t>
+      </w:r>
+    </w:p>
+    <w:p>
+      <w:pPr>
+        <w:pStyle w:val="ListParagraph"/>
+      </w:pPr>
+      <w:r>
         <w:t xml:space="preserve"> </w:t>
       </w:r>
     </w:p>
@@ -534,8 +915,259 @@
       <w:r>
         <w:t>The option of letting the player delete the game</w:t>
       </w:r>
+    </w:p>
+    <w:p/>
+    <w:p>
+      <w:pPr>
+        <w:rPr>
+          <w:b/>
+          <w:bCs/>
+        </w:rPr>
+      </w:pPr>
+      <w:r>
+        <w:rPr>
+          <w:b/>
+          <w:bCs/>
+        </w:rPr>
+        <w:t>Tactics</w:t>
+      </w:r>
+    </w:p>
+    <w:p>
+      <w:pPr>
+        <w:rPr>
+          <w:b/>
+          <w:bCs/>
+        </w:rPr>
+      </w:pPr>
+      <w:r>
+        <w:rPr>
+          <w:b/>
+          <w:bCs/>
+        </w:rPr>
+        <w:t>Description of individual test Cases</w:t>
+      </w:r>
+    </w:p>
+    <w:p>
+      <w:r>
+        <w:t>Some tests cab be performed simultaneously if there are no obvious errors in one test and the current state of the game allows for further sequential testing of another test case</w:t>
+      </w:r>
+    </w:p>
+    <w:p>
+      <w:pPr>
+        <w:rPr>
+          <w:b/>
+          <w:bCs/>
+        </w:rPr>
+      </w:pPr>
+      <w:r>
+        <w:rPr>
+          <w:b/>
+          <w:bCs/>
+        </w:rPr>
+        <w:t>Test 1</w:t>
+      </w:r>
+    </w:p>
+    <w:p>
+      <w:r>
+        <w:t>Test objective: test if the player can start the game after selecting Play Game</w:t>
+      </w:r>
+    </w:p>
+    <w:p>
+      <w:r>
+        <w:t xml:space="preserve">Test Description: </w:t>
+      </w:r>
+      <w:r>
+        <w:t>The</w:t>
+      </w:r>
+      <w:r>
+        <w:t xml:space="preserve"> Paly Game button </w:t>
+      </w:r>
+      <w:r>
+        <w:t xml:space="preserve">will be clicked, and </w:t>
+      </w:r>
+      <w:r>
+        <w:t>the tester</w:t>
+      </w:r>
+      <w:r>
+        <w:t xml:space="preserve"> will assess whether it </w:t>
+      </w:r>
+      <w:r>
+        <w:t>is behaving</w:t>
+      </w:r>
+      <w:r>
+        <w:t xml:space="preserve"> (also as fast) as it should be</w:t>
+      </w:r>
+    </w:p>
+    <w:p>
+      <w:r>
+        <w:t xml:space="preserve">Expected result: Clicking the Play game button will take the </w:t>
+      </w:r>
+      <w:r>
+        <w:t>user</w:t>
+      </w:r>
+      <w:r>
+        <w:t xml:space="preserve"> to the </w:t>
+      </w:r>
+      <w:r>
+        <w:t>gameplay</w:t>
+      </w:r>
+      <w:r>
+        <w:t xml:space="preserve"> and should begin with level one</w:t>
+      </w:r>
+    </w:p>
+    <w:p/>
+    <w:p>
+      <w:pPr>
+        <w:rPr>
+          <w:b/>
+          <w:bCs/>
+        </w:rPr>
+      </w:pPr>
+      <w:r>
+        <w:rPr>
+          <w:b/>
+          <w:bCs/>
+        </w:rPr>
+        <w:t>Test 2</w:t>
+      </w:r>
+    </w:p>
+    <w:p>
+      <w:r>
+        <w:t>Test objective: Test whether Setting button functions approp</w:t>
+      </w:r>
+      <w:r>
+        <w:t xml:space="preserve">riately and that </w:t>
+      </w:r>
+      <w:r>
+        <w:t>its</w:t>
+      </w:r>
+      <w:r>
+        <w:t xml:space="preserve"> contents function appropriately i.e. the option to run sound/ music on/off, </w:t>
+      </w:r>
+      <w:r>
+        <w:t xml:space="preserve">the button that takes the user to the High Score screen </w:t>
+      </w:r>
+      <w:r>
+        <w:t>and the button that takes the player to the achievements screen</w:t>
+      </w:r>
+    </w:p>
+    <w:p>
+      <w:r>
+        <w:t xml:space="preserve">Test Description: The Setting button will be clicked and </w:t>
+      </w:r>
+      <w:r>
+        <w:t xml:space="preserve">the tester </w:t>
+      </w:r>
+      <w:r>
+        <w:t xml:space="preserve">will assess whether it is behaving as </w:t>
+      </w:r>
+      <w:r>
+        <w:t>well (</w:t>
+      </w:r>
+      <w:r>
+        <w:t>also as fast) as it should behave, ensuring that the setting screen appears and contains the proper buttons, i.e. High Scores, Sound/Music: On/Off, Achievements etc, additionally, these individual buttons/screens</w:t>
+      </w:r>
+      <w:r>
+        <w:t xml:space="preserve"> will be tested as well to ensure they function as desired</w:t>
+      </w:r>
+    </w:p>
+    <w:p>
+      <w:r>
+        <w:lastRenderedPageBreak/>
+        <w:t xml:space="preserve">Expectation Result: This test will show the contents of the setting screen, including the buttons for the high scores screen, the Achievements screen, and the button for the option for turning on and off the music and sound effects. Additionally, the High Score button will take the user </w:t>
+      </w:r>
+      <w:r>
+        <w:t>to the High Scores screen, and the Back button on this screen will go back to the setting menu. Also, on the Achievements screen the user is presented with the achievements they have already received as well as the Achievements they have yet to achieve, and there is a Back button on this screen to get back to the Setting screen. The sound/Music: On/Off button, when pressed will alternate</w:t>
+      </w:r>
+      <w:r>
+        <w:t xml:space="preserve"> between silencing the game and allowing the music and sound effects to be heard. There will be sound effect confirming when the music is turned on</w:t>
+      </w:r>
+    </w:p>
+    <w:p/>
+    <w:p>
+      <w:pPr>
+        <w:rPr>
+          <w:b/>
+          <w:bCs/>
+        </w:rPr>
+      </w:pPr>
+      <w:r>
+        <w:rPr>
+          <w:b/>
+          <w:bCs/>
+        </w:rPr>
+        <w:t>Test 3</w:t>
+      </w:r>
+    </w:p>
+    <w:p>
+      <w:r>
+        <w:t>Test Objective: Test that the Exit button on the Main menu exit the game properly</w:t>
+      </w:r>
+    </w:p>
+    <w:p>
+      <w:r>
+        <w:t xml:space="preserve">Test Description: </w:t>
+      </w:r>
+      <w:r>
+        <w:t>The tester</w:t>
+      </w:r>
+      <w:r>
+        <w:t xml:space="preserve"> will click the Exit button on the Main Menu and the game will exit without any errors</w:t>
+      </w:r>
+    </w:p>
+    <w:p>
+      <w:r>
+        <w:t>Expected Result: Command will return once more to the operating System and the game will have exited with no errors</w:t>
+      </w:r>
+    </w:p>
+    <w:p>
+      <w:pPr>
+        <w:rPr>
+          <w:b/>
+          <w:bCs/>
+        </w:rPr>
+      </w:pPr>
+    </w:p>
+    <w:p>
+      <w:pPr>
+        <w:rPr>
+          <w:b/>
+          <w:bCs/>
+        </w:rPr>
+      </w:pPr>
+      <w:r>
+        <w:rPr>
+          <w:b/>
+          <w:bCs/>
+        </w:rPr>
+        <w:t>Test 4</w:t>
+      </w:r>
+    </w:p>
+    <w:p>
+      <w:r>
+        <w:t>Test Objective: Test that the Load button will restart the game</w:t>
+      </w:r>
+    </w:p>
+    <w:p>
+      <w:r>
+        <w:t>Test Description: The tester will click the Load button on the Main Menu and the game will restart</w:t>
+      </w:r>
+      <w:r>
+        <w:t xml:space="preserve"> and the tester will assess whether it is behaving as fast as it should behave</w:t>
+      </w:r>
+    </w:p>
+    <w:p>
+      <w:r>
+        <w:t>Expected Result: after</w:t>
+      </w:r>
       <w:bookmarkStart w:id="0" w:name="_GoBack"/>
       <w:bookmarkEnd w:id="0"/>
+      <w:r>
+        <w:t xml:space="preserve"> clicking the Load button game will restart</w:t>
+      </w:r>
+      <w:r>
+        <w:t xml:space="preserve"> on level one </w:t>
+      </w:r>
     </w:p>
     <w:sectPr>
       <w:pgSz w:w="11906" w:h="16838"/>
@@ -547,9 +1179,600 @@
 </w:document>
 </file>
 
+<file path=word/endnotes.xml><?xml version="1.0" encoding="utf-8"?>
+<w:endnotes xmlns:wpc="http://schemas.microsoft.com/office/word/2010/wordprocessingCanvas" xmlns:cx="http://schemas.microsoft.com/office/drawing/2014/chartex" xmlns:cx1="http://schemas.microsoft.com/office/drawing/2015/9/8/chartex" xmlns:cx2="http://schemas.microsoft.com/office/drawing/2015/10/21/chartex" xmlns:cx3="http://schemas.microsoft.com/office/drawing/2016/5/9/chartex" xmlns:cx4="http://schemas.microsoft.com/office/drawing/2016/5/10/chartex" xmlns:cx5="http://schemas.microsoft.com/office/drawing/2016/5/11/chartex" xmlns:cx6="http://schemas.microsoft.com/office/drawing/2016/5/12/chartex" xmlns:cx7="http://schemas.microsoft.com/office/drawing/2016/5/13/chartex" xmlns:cx8="http://schemas.microsoft.com/office/drawing/2016/5/14/chartex" xmlns:mc="http://schemas.openxmlformats.org/markup-compatibility/2006" xmlns:aink="http://schemas.microsoft.com/office/drawing/2016/ink" xmlns:am3d="http://schemas.microsoft.com/office/drawing/2017/model3d" xmlns:o="urn:schemas-microsoft-com:office:office" xmlns:r="http://schemas.openxmlformats.org/officeDocument/2006/relationships" xmlns:m="http://schemas.openxmlformats.org/officeDocument/2006/math" xmlns:v="urn:schemas-microsoft-com:vml" xmlns:wp14="http://schemas.microsoft.com/office/word/2010/wordprocessingDrawing" xmlns:wp="http://schemas.openxmlformats.org/drawingml/2006/wordprocessingDrawing" xmlns:w10="urn:schemas-microsoft-com:office:word" xmlns:w="http://schemas.openxmlformats.org/wordprocessingml/2006/main" xmlns:w14="http://schemas.microsoft.com/office/word/2010/wordml" xmlns:w15="http://schemas.microsoft.com/office/word/2012/wordml" xmlns:w16cid="http://schemas.microsoft.com/office/word/2016/wordml/cid" xmlns:w16se="http://schemas.microsoft.com/office/word/2015/wordml/symex" xmlns:wpg="http://schemas.microsoft.com/office/word/2010/wordprocessingGroup" xmlns:wpi="http://schemas.microsoft.com/office/word/2010/wordprocessingInk" xmlns:wne="http://schemas.microsoft.com/office/word/2006/wordml" xmlns:wps="http://schemas.microsoft.com/office/word/2010/wordprocessingShape" mc:Ignorable="w14 w15 w16se w16cid wp14">
+  <w:endnote w:type="separator" w:id="-1">
+    <w:p>
+      <w:pPr>
+        <w:spacing w:after="0" w:line="240" w:lineRule="auto"/>
+      </w:pPr>
+      <w:r>
+        <w:separator/>
+      </w:r>
+    </w:p>
+  </w:endnote>
+  <w:endnote w:type="continuationSeparator" w:id="0">
+    <w:p>
+      <w:pPr>
+        <w:spacing w:after="0" w:line="240" w:lineRule="auto"/>
+      </w:pPr>
+      <w:r>
+        <w:continuationSeparator/>
+      </w:r>
+    </w:p>
+  </w:endnote>
+</w:endnotes>
+</file>
+
+<file path=word/footnotes.xml><?xml version="1.0" encoding="utf-8"?>
+<w:footnotes xmlns:wpc="http://schemas.microsoft.com/office/word/2010/wordprocessingCanvas" xmlns:cx="http://schemas.microsoft.com/office/drawing/2014/chartex" xmlns:cx1="http://schemas.microsoft.com/office/drawing/2015/9/8/chartex" xmlns:cx2="http://schemas.microsoft.com/office/drawing/2015/10/21/chartex" xmlns:cx3="http://schemas.microsoft.com/office/drawing/2016/5/9/chartex" xmlns:cx4="http://schemas.microsoft.com/office/drawing/2016/5/10/chartex" xmlns:cx5="http://schemas.microsoft.com/office/drawing/2016/5/11/chartex" xmlns:cx6="http://schemas.microsoft.com/office/drawing/2016/5/12/chartex" xmlns:cx7="http://schemas.microsoft.com/office/drawing/2016/5/13/chartex" xmlns:cx8="http://schemas.microsoft.com/office/drawing/2016/5/14/chartex" xmlns:mc="http://schemas.openxmlformats.org/markup-compatibility/2006" xmlns:aink="http://schemas.microsoft.com/office/drawing/2016/ink" xmlns:am3d="http://schemas.microsoft.com/office/drawing/2017/model3d" xmlns:o="urn:schemas-microsoft-com:office:office" xmlns:r="http://schemas.openxmlformats.org/officeDocument/2006/relationships" xmlns:m="http://schemas.openxmlformats.org/officeDocument/2006/math" xmlns:v="urn:schemas-microsoft-com:vml" xmlns:wp14="http://schemas.microsoft.com/office/word/2010/wordprocessingDrawing" xmlns:wp="http://schemas.openxmlformats.org/drawingml/2006/wordprocessingDrawing" xmlns:w10="urn:schemas-microsoft-com:office:word" xmlns:w="http://schemas.openxmlformats.org/wordprocessingml/2006/main" xmlns:w14="http://schemas.microsoft.com/office/word/2010/wordml" xmlns:w15="http://schemas.microsoft.com/office/word/2012/wordml" xmlns:w16cid="http://schemas.microsoft.com/office/word/2016/wordml/cid" xmlns:w16se="http://schemas.microsoft.com/office/word/2015/wordml/symex" xmlns:wpg="http://schemas.microsoft.com/office/word/2010/wordprocessingGroup" xmlns:wpi="http://schemas.microsoft.com/office/word/2010/wordprocessingInk" xmlns:wne="http://schemas.microsoft.com/office/word/2006/wordml" xmlns:wps="http://schemas.microsoft.com/office/word/2010/wordprocessingShape" mc:Ignorable="w14 w15 w16se w16cid wp14">
+  <w:footnote w:type="separator" w:id="-1">
+    <w:p>
+      <w:pPr>
+        <w:spacing w:after="0" w:line="240" w:lineRule="auto"/>
+      </w:pPr>
+      <w:r>
+        <w:separator/>
+      </w:r>
+    </w:p>
+  </w:footnote>
+  <w:footnote w:type="continuationSeparator" w:id="0">
+    <w:p>
+      <w:pPr>
+        <w:spacing w:after="0" w:line="240" w:lineRule="auto"/>
+      </w:pPr>
+      <w:r>
+        <w:continuationSeparator/>
+      </w:r>
+    </w:p>
+  </w:footnote>
+</w:footnotes>
+</file>
+
 <file path=word/numbering.xml><?xml version="1.0" encoding="utf-8"?>
 <w:numbering xmlns:wpc="http://schemas.microsoft.com/office/word/2010/wordprocessingCanvas" xmlns:cx="http://schemas.microsoft.com/office/drawing/2014/chartex" xmlns:cx1="http://schemas.microsoft.com/office/drawing/2015/9/8/chartex" xmlns:cx2="http://schemas.microsoft.com/office/drawing/2015/10/21/chartex" xmlns:cx3="http://schemas.microsoft.com/office/drawing/2016/5/9/chartex" xmlns:cx4="http://schemas.microsoft.com/office/drawing/2016/5/10/chartex" xmlns:cx5="http://schemas.microsoft.com/office/drawing/2016/5/11/chartex" xmlns:cx6="http://schemas.microsoft.com/office/drawing/2016/5/12/chartex" xmlns:cx7="http://schemas.microsoft.com/office/drawing/2016/5/13/chartex" xmlns:cx8="http://schemas.microsoft.com/office/drawing/2016/5/14/chartex" xmlns:mc="http://schemas.openxmlformats.org/markup-compatibility/2006" xmlns:aink="http://schemas.microsoft.com/office/drawing/2016/ink" xmlns:am3d="http://schemas.microsoft.com/office/drawing/2017/model3d" xmlns:o="urn:schemas-microsoft-com:office:office" xmlns:r="http://schemas.openxmlformats.org/officeDocument/2006/relationships" xmlns:m="http://schemas.openxmlformats.org/officeDocument/2006/math" xmlns:v="urn:schemas-microsoft-com:vml" xmlns:wp14="http://schemas.microsoft.com/office/word/2010/wordprocessingDrawing" xmlns:wp="http://schemas.openxmlformats.org/drawingml/2006/wordprocessingDrawing" xmlns:w10="urn:schemas-microsoft-com:office:word" xmlns:w="http://schemas.openxmlformats.org/wordprocessingml/2006/main" xmlns:w14="http://schemas.microsoft.com/office/word/2010/wordml" xmlns:w15="http://schemas.microsoft.com/office/word/2012/wordml" xmlns:w16cid="http://schemas.microsoft.com/office/word/2016/wordml/cid" xmlns:w16se="http://schemas.microsoft.com/office/word/2015/wordml/symex" xmlns:wpg="http://schemas.microsoft.com/office/word/2010/wordprocessingGroup" xmlns:wpi="http://schemas.microsoft.com/office/word/2010/wordprocessingInk" xmlns:wne="http://schemas.microsoft.com/office/word/2006/wordml" xmlns:wps="http://schemas.microsoft.com/office/word/2010/wordprocessingShape" mc:Ignorable="w14 w15 w16se w16cid wp14">
   <w:abstractNum w:abstractNumId="0" w15:restartNumberingAfterBreak="0">
+    <w:nsid w:val="1D86630A"/>
+    <w:multiLevelType w:val="multilevel"/>
+    <w:tmpl w:val="76A4CCD4"/>
+    <w:lvl w:ilvl="0">
+      <w:start w:val="4"/>
+      <w:numFmt w:val="decimal"/>
+      <w:lvlText w:val="%1.0"/>
+      <w:lvlJc w:val="left"/>
+      <w:pPr>
+        <w:ind w:left="360" w:hanging="360"/>
+      </w:pPr>
+      <w:rPr>
+        <w:rFonts w:hint="default"/>
+      </w:rPr>
+    </w:lvl>
+    <w:lvl w:ilvl="1">
+      <w:start w:val="1"/>
+      <w:numFmt w:val="decimal"/>
+      <w:lvlText w:val="%1.%2"/>
+      <w:lvlJc w:val="left"/>
+      <w:pPr>
+        <w:ind w:left="1080" w:hanging="360"/>
+      </w:pPr>
+      <w:rPr>
+        <w:rFonts w:hint="default"/>
+      </w:rPr>
+    </w:lvl>
+    <w:lvl w:ilvl="2">
+      <w:start w:val="1"/>
+      <w:numFmt w:val="decimal"/>
+      <w:lvlText w:val="%1.%2.%3"/>
+      <w:lvlJc w:val="left"/>
+      <w:pPr>
+        <w:ind w:left="2160" w:hanging="720"/>
+      </w:pPr>
+      <w:rPr>
+        <w:rFonts w:hint="default"/>
+      </w:rPr>
+    </w:lvl>
+    <w:lvl w:ilvl="3">
+      <w:start w:val="1"/>
+      <w:numFmt w:val="decimal"/>
+      <w:lvlText w:val="%1.%2.%3.%4"/>
+      <w:lvlJc w:val="left"/>
+      <w:pPr>
+        <w:ind w:left="2880" w:hanging="720"/>
+      </w:pPr>
+      <w:rPr>
+        <w:rFonts w:hint="default"/>
+      </w:rPr>
+    </w:lvl>
+    <w:lvl w:ilvl="4">
+      <w:start w:val="1"/>
+      <w:numFmt w:val="decimal"/>
+      <w:lvlText w:val="%1.%2.%3.%4.%5"/>
+      <w:lvlJc w:val="left"/>
+      <w:pPr>
+        <w:ind w:left="3960" w:hanging="1080"/>
+      </w:pPr>
+      <w:rPr>
+        <w:rFonts w:hint="default"/>
+      </w:rPr>
+    </w:lvl>
+    <w:lvl w:ilvl="5">
+      <w:start w:val="1"/>
+      <w:numFmt w:val="decimal"/>
+      <w:lvlText w:val="%1.%2.%3.%4.%5.%6"/>
+      <w:lvlJc w:val="left"/>
+      <w:pPr>
+        <w:ind w:left="4680" w:hanging="1080"/>
+      </w:pPr>
+      <w:rPr>
+        <w:rFonts w:hint="default"/>
+      </w:rPr>
+    </w:lvl>
+    <w:lvl w:ilvl="6">
+      <w:start w:val="1"/>
+      <w:numFmt w:val="decimal"/>
+      <w:lvlText w:val="%1.%2.%3.%4.%5.%6.%7"/>
+      <w:lvlJc w:val="left"/>
+      <w:pPr>
+        <w:ind w:left="5760" w:hanging="1440"/>
+      </w:pPr>
+      <w:rPr>
+        <w:rFonts w:hint="default"/>
+      </w:rPr>
+    </w:lvl>
+    <w:lvl w:ilvl="7">
+      <w:start w:val="1"/>
+      <w:numFmt w:val="decimal"/>
+      <w:lvlText w:val="%1.%2.%3.%4.%5.%6.%7.%8"/>
+      <w:lvlJc w:val="left"/>
+      <w:pPr>
+        <w:ind w:left="6480" w:hanging="1440"/>
+      </w:pPr>
+      <w:rPr>
+        <w:rFonts w:hint="default"/>
+      </w:rPr>
+    </w:lvl>
+    <w:lvl w:ilvl="8">
+      <w:start w:val="1"/>
+      <w:numFmt w:val="decimal"/>
+      <w:lvlText w:val="%1.%2.%3.%4.%5.%6.%7.%8.%9"/>
+      <w:lvlJc w:val="left"/>
+      <w:pPr>
+        <w:ind w:left="7560" w:hanging="1800"/>
+      </w:pPr>
+      <w:rPr>
+        <w:rFonts w:hint="default"/>
+      </w:rPr>
+    </w:lvl>
+  </w:abstractNum>
+  <w:abstractNum w:abstractNumId="1" w15:restartNumberingAfterBreak="0">
+    <w:nsid w:val="428123DC"/>
+    <w:multiLevelType w:val="hybridMultilevel"/>
+    <w:tmpl w:val="ABE05C3A"/>
+    <w:lvl w:ilvl="0" w:tplc="18090001">
+      <w:start w:val="1"/>
+      <w:numFmt w:val="bullet"/>
+      <w:lvlText w:val=""/>
+      <w:lvlJc w:val="left"/>
+      <w:pPr>
+        <w:ind w:left="720" w:hanging="360"/>
+      </w:pPr>
+      <w:rPr>
+        <w:rFonts w:ascii="Symbol" w:hAnsi="Symbol" w:hint="default"/>
+      </w:rPr>
+    </w:lvl>
+    <w:lvl w:ilvl="1" w:tplc="18090003" w:tentative="1">
+      <w:start w:val="1"/>
+      <w:numFmt w:val="bullet"/>
+      <w:lvlText w:val="o"/>
+      <w:lvlJc w:val="left"/>
+      <w:pPr>
+        <w:ind w:left="1440" w:hanging="360"/>
+      </w:pPr>
+      <w:rPr>
+        <w:rFonts w:ascii="Courier New" w:hAnsi="Courier New" w:cs="Courier New" w:hint="default"/>
+      </w:rPr>
+    </w:lvl>
+    <w:lvl w:ilvl="2" w:tplc="18090005" w:tentative="1">
+      <w:start w:val="1"/>
+      <w:numFmt w:val="bullet"/>
+      <w:lvlText w:val=""/>
+      <w:lvlJc w:val="left"/>
+      <w:pPr>
+        <w:ind w:left="2160" w:hanging="360"/>
+      </w:pPr>
+      <w:rPr>
+        <w:rFonts w:ascii="Wingdings" w:hAnsi="Wingdings" w:hint="default"/>
+      </w:rPr>
+    </w:lvl>
+    <w:lvl w:ilvl="3" w:tplc="18090001" w:tentative="1">
+      <w:start w:val="1"/>
+      <w:numFmt w:val="bullet"/>
+      <w:lvlText w:val=""/>
+      <w:lvlJc w:val="left"/>
+      <w:pPr>
+        <w:ind w:left="2880" w:hanging="360"/>
+      </w:pPr>
+      <w:rPr>
+        <w:rFonts w:ascii="Symbol" w:hAnsi="Symbol" w:hint="default"/>
+      </w:rPr>
+    </w:lvl>
+    <w:lvl w:ilvl="4" w:tplc="18090003" w:tentative="1">
+      <w:start w:val="1"/>
+      <w:numFmt w:val="bullet"/>
+      <w:lvlText w:val="o"/>
+      <w:lvlJc w:val="left"/>
+      <w:pPr>
+        <w:ind w:left="3600" w:hanging="360"/>
+      </w:pPr>
+      <w:rPr>
+        <w:rFonts w:ascii="Courier New" w:hAnsi="Courier New" w:cs="Courier New" w:hint="default"/>
+      </w:rPr>
+    </w:lvl>
+    <w:lvl w:ilvl="5" w:tplc="18090005" w:tentative="1">
+      <w:start w:val="1"/>
+      <w:numFmt w:val="bullet"/>
+      <w:lvlText w:val=""/>
+      <w:lvlJc w:val="left"/>
+      <w:pPr>
+        <w:ind w:left="4320" w:hanging="360"/>
+      </w:pPr>
+      <w:rPr>
+        <w:rFonts w:ascii="Wingdings" w:hAnsi="Wingdings" w:hint="default"/>
+      </w:rPr>
+    </w:lvl>
+    <w:lvl w:ilvl="6" w:tplc="18090001" w:tentative="1">
+      <w:start w:val="1"/>
+      <w:numFmt w:val="bullet"/>
+      <w:lvlText w:val=""/>
+      <w:lvlJc w:val="left"/>
+      <w:pPr>
+        <w:ind w:left="5040" w:hanging="360"/>
+      </w:pPr>
+      <w:rPr>
+        <w:rFonts w:ascii="Symbol" w:hAnsi="Symbol" w:hint="default"/>
+      </w:rPr>
+    </w:lvl>
+    <w:lvl w:ilvl="7" w:tplc="18090003" w:tentative="1">
+      <w:start w:val="1"/>
+      <w:numFmt w:val="bullet"/>
+      <w:lvlText w:val="o"/>
+      <w:lvlJc w:val="left"/>
+      <w:pPr>
+        <w:ind w:left="5760" w:hanging="360"/>
+      </w:pPr>
+      <w:rPr>
+        <w:rFonts w:ascii="Courier New" w:hAnsi="Courier New" w:cs="Courier New" w:hint="default"/>
+      </w:rPr>
+    </w:lvl>
+    <w:lvl w:ilvl="8" w:tplc="18090005" w:tentative="1">
+      <w:start w:val="1"/>
+      <w:numFmt w:val="bullet"/>
+      <w:lvlText w:val=""/>
+      <w:lvlJc w:val="left"/>
+      <w:pPr>
+        <w:ind w:left="6480" w:hanging="360"/>
+      </w:pPr>
+      <w:rPr>
+        <w:rFonts w:ascii="Wingdings" w:hAnsi="Wingdings" w:hint="default"/>
+      </w:rPr>
+    </w:lvl>
+  </w:abstractNum>
+  <w:abstractNum w:abstractNumId="2" w15:restartNumberingAfterBreak="0">
+    <w:nsid w:val="51574713"/>
+    <w:multiLevelType w:val="multilevel"/>
+    <w:tmpl w:val="DC88C67E"/>
+    <w:lvl w:ilvl="0">
+      <w:start w:val="1"/>
+      <w:numFmt w:val="decimal"/>
+      <w:lvlText w:val="%1.0"/>
+      <w:lvlJc w:val="left"/>
+      <w:pPr>
+        <w:ind w:left="360" w:hanging="360"/>
+      </w:pPr>
+      <w:rPr>
+        <w:rFonts w:hint="default"/>
+      </w:rPr>
+    </w:lvl>
+    <w:lvl w:ilvl="1">
+      <w:start w:val="1"/>
+      <w:numFmt w:val="decimal"/>
+      <w:lvlText w:val="%1.%2"/>
+      <w:lvlJc w:val="left"/>
+      <w:pPr>
+        <w:ind w:left="1080" w:hanging="360"/>
+      </w:pPr>
+      <w:rPr>
+        <w:rFonts w:hint="default"/>
+      </w:rPr>
+    </w:lvl>
+    <w:lvl w:ilvl="2">
+      <w:start w:val="1"/>
+      <w:numFmt w:val="decimal"/>
+      <w:lvlText w:val="%1.%2.%3"/>
+      <w:lvlJc w:val="left"/>
+      <w:pPr>
+        <w:ind w:left="2160" w:hanging="720"/>
+      </w:pPr>
+      <w:rPr>
+        <w:rFonts w:hint="default"/>
+      </w:rPr>
+    </w:lvl>
+    <w:lvl w:ilvl="3">
+      <w:start w:val="1"/>
+      <w:numFmt w:val="decimal"/>
+      <w:lvlText w:val="%1.%2.%3.%4"/>
+      <w:lvlJc w:val="left"/>
+      <w:pPr>
+        <w:ind w:left="2880" w:hanging="720"/>
+      </w:pPr>
+      <w:rPr>
+        <w:rFonts w:hint="default"/>
+      </w:rPr>
+    </w:lvl>
+    <w:lvl w:ilvl="4">
+      <w:start w:val="1"/>
+      <w:numFmt w:val="decimal"/>
+      <w:lvlText w:val="%1.%2.%3.%4.%5"/>
+      <w:lvlJc w:val="left"/>
+      <w:pPr>
+        <w:ind w:left="3960" w:hanging="1080"/>
+      </w:pPr>
+      <w:rPr>
+        <w:rFonts w:hint="default"/>
+      </w:rPr>
+    </w:lvl>
+    <w:lvl w:ilvl="5">
+      <w:start w:val="1"/>
+      <w:numFmt w:val="decimal"/>
+      <w:lvlText w:val="%1.%2.%3.%4.%5.%6"/>
+      <w:lvlJc w:val="left"/>
+      <w:pPr>
+        <w:ind w:left="4680" w:hanging="1080"/>
+      </w:pPr>
+      <w:rPr>
+        <w:rFonts w:hint="default"/>
+      </w:rPr>
+    </w:lvl>
+    <w:lvl w:ilvl="6">
+      <w:start w:val="1"/>
+      <w:numFmt w:val="decimal"/>
+      <w:lvlText w:val="%1.%2.%3.%4.%5.%6.%7"/>
+      <w:lvlJc w:val="left"/>
+      <w:pPr>
+        <w:ind w:left="5760" w:hanging="1440"/>
+      </w:pPr>
+      <w:rPr>
+        <w:rFonts w:hint="default"/>
+      </w:rPr>
+    </w:lvl>
+    <w:lvl w:ilvl="7">
+      <w:start w:val="1"/>
+      <w:numFmt w:val="decimal"/>
+      <w:lvlText w:val="%1.%2.%3.%4.%5.%6.%7.%8"/>
+      <w:lvlJc w:val="left"/>
+      <w:pPr>
+        <w:ind w:left="6480" w:hanging="1440"/>
+      </w:pPr>
+      <w:rPr>
+        <w:rFonts w:hint="default"/>
+      </w:rPr>
+    </w:lvl>
+    <w:lvl w:ilvl="8">
+      <w:start w:val="1"/>
+      <w:numFmt w:val="decimal"/>
+      <w:lvlText w:val="%1.%2.%3.%4.%5.%6.%7.%8.%9"/>
+      <w:lvlJc w:val="left"/>
+      <w:pPr>
+        <w:ind w:left="7200" w:hanging="1440"/>
+      </w:pPr>
+      <w:rPr>
+        <w:rFonts w:hint="default"/>
+      </w:rPr>
+    </w:lvl>
+  </w:abstractNum>
+  <w:abstractNum w:abstractNumId="3" w15:restartNumberingAfterBreak="0">
+    <w:nsid w:val="57EC3749"/>
+    <w:multiLevelType w:val="hybridMultilevel"/>
+    <w:tmpl w:val="2E1C737A"/>
+    <w:lvl w:ilvl="0" w:tplc="1809000F">
+      <w:start w:val="1"/>
+      <w:numFmt w:val="decimal"/>
+      <w:lvlText w:val="%1."/>
+      <w:lvlJc w:val="left"/>
+      <w:pPr>
+        <w:ind w:left="720" w:hanging="360"/>
+      </w:pPr>
+      <w:rPr>
+        <w:rFonts w:hint="default"/>
+      </w:rPr>
+    </w:lvl>
+    <w:lvl w:ilvl="1" w:tplc="18090019" w:tentative="1">
+      <w:start w:val="1"/>
+      <w:numFmt w:val="lowerLetter"/>
+      <w:lvlText w:val="%2."/>
+      <w:lvlJc w:val="left"/>
+      <w:pPr>
+        <w:ind w:left="1440" w:hanging="360"/>
+      </w:pPr>
+    </w:lvl>
+    <w:lvl w:ilvl="2" w:tplc="1809001B" w:tentative="1">
+      <w:start w:val="1"/>
+      <w:numFmt w:val="lowerRoman"/>
+      <w:lvlText w:val="%3."/>
+      <w:lvlJc w:val="right"/>
+      <w:pPr>
+        <w:ind w:left="2160" w:hanging="180"/>
+      </w:pPr>
+    </w:lvl>
+    <w:lvl w:ilvl="3" w:tplc="1809000F" w:tentative="1">
+      <w:start w:val="1"/>
+      <w:numFmt w:val="decimal"/>
+      <w:lvlText w:val="%4."/>
+      <w:lvlJc w:val="left"/>
+      <w:pPr>
+        <w:ind w:left="2880" w:hanging="360"/>
+      </w:pPr>
+    </w:lvl>
+    <w:lvl w:ilvl="4" w:tplc="18090019" w:tentative="1">
+      <w:start w:val="1"/>
+      <w:numFmt w:val="lowerLetter"/>
+      <w:lvlText w:val="%5."/>
+      <w:lvlJc w:val="left"/>
+      <w:pPr>
+        <w:ind w:left="3600" w:hanging="360"/>
+      </w:pPr>
+    </w:lvl>
+    <w:lvl w:ilvl="5" w:tplc="1809001B" w:tentative="1">
+      <w:start w:val="1"/>
+      <w:numFmt w:val="lowerRoman"/>
+      <w:lvlText w:val="%6."/>
+      <w:lvlJc w:val="right"/>
+      <w:pPr>
+        <w:ind w:left="4320" w:hanging="180"/>
+      </w:pPr>
+    </w:lvl>
+    <w:lvl w:ilvl="6" w:tplc="1809000F" w:tentative="1">
+      <w:start w:val="1"/>
+      <w:numFmt w:val="decimal"/>
+      <w:lvlText w:val="%7."/>
+      <w:lvlJc w:val="left"/>
+      <w:pPr>
+        <w:ind w:left="5040" w:hanging="360"/>
+      </w:pPr>
+    </w:lvl>
+    <w:lvl w:ilvl="7" w:tplc="18090019" w:tentative="1">
+      <w:start w:val="1"/>
+      <w:numFmt w:val="lowerLetter"/>
+      <w:lvlText w:val="%8."/>
+      <w:lvlJc w:val="left"/>
+      <w:pPr>
+        <w:ind w:left="5760" w:hanging="360"/>
+      </w:pPr>
+    </w:lvl>
+    <w:lvl w:ilvl="8" w:tplc="1809001B" w:tentative="1">
+      <w:start w:val="1"/>
+      <w:numFmt w:val="lowerRoman"/>
+      <w:lvlText w:val="%9."/>
+      <w:lvlJc w:val="right"/>
+      <w:pPr>
+        <w:ind w:left="6480" w:hanging="180"/>
+      </w:pPr>
+    </w:lvl>
+  </w:abstractNum>
+  <w:abstractNum w:abstractNumId="4" w15:restartNumberingAfterBreak="0">
+    <w:nsid w:val="5A694575"/>
+    <w:multiLevelType w:val="multilevel"/>
+    <w:tmpl w:val="B8F63916"/>
+    <w:lvl w:ilvl="0">
+      <w:start w:val="12"/>
+      <w:numFmt w:val="decimal"/>
+      <w:lvlText w:val="%1.0"/>
+      <w:lvlJc w:val="left"/>
+      <w:pPr>
+        <w:ind w:left="375" w:hanging="375"/>
+      </w:pPr>
+      <w:rPr>
+        <w:rFonts w:hint="default"/>
+      </w:rPr>
+    </w:lvl>
+    <w:lvl w:ilvl="1">
+      <w:start w:val="1"/>
+      <w:numFmt w:val="decimal"/>
+      <w:lvlText w:val="%1.%2"/>
+      <w:lvlJc w:val="left"/>
+      <w:pPr>
+        <w:ind w:left="1095" w:hanging="375"/>
+      </w:pPr>
+      <w:rPr>
+        <w:rFonts w:hint="default"/>
+      </w:rPr>
+    </w:lvl>
+    <w:lvl w:ilvl="2">
+      <w:start w:val="1"/>
+      <w:numFmt w:val="decimal"/>
+      <w:lvlText w:val="%1.%2.%3"/>
+      <w:lvlJc w:val="left"/>
+      <w:pPr>
+        <w:ind w:left="2160" w:hanging="720"/>
+      </w:pPr>
+      <w:rPr>
+        <w:rFonts w:hint="default"/>
+      </w:rPr>
+    </w:lvl>
+    <w:lvl w:ilvl="3">
+      <w:start w:val="1"/>
+      <w:numFmt w:val="decimal"/>
+      <w:lvlText w:val="%1.%2.%3.%4"/>
+      <w:lvlJc w:val="left"/>
+      <w:pPr>
+        <w:ind w:left="2880" w:hanging="720"/>
+      </w:pPr>
+      <w:rPr>
+        <w:rFonts w:hint="default"/>
+      </w:rPr>
+    </w:lvl>
+    <w:lvl w:ilvl="4">
+      <w:start w:val="1"/>
+      <w:numFmt w:val="decimal"/>
+      <w:lvlText w:val="%1.%2.%3.%4.%5"/>
+      <w:lvlJc w:val="left"/>
+      <w:pPr>
+        <w:ind w:left="3960" w:hanging="1080"/>
+      </w:pPr>
+      <w:rPr>
+        <w:rFonts w:hint="default"/>
+      </w:rPr>
+    </w:lvl>
+    <w:lvl w:ilvl="5">
+      <w:start w:val="1"/>
+      <w:numFmt w:val="decimal"/>
+      <w:lvlText w:val="%1.%2.%3.%4.%5.%6"/>
+      <w:lvlJc w:val="left"/>
+      <w:pPr>
+        <w:ind w:left="4680" w:hanging="1080"/>
+      </w:pPr>
+      <w:rPr>
+        <w:rFonts w:hint="default"/>
+      </w:rPr>
+    </w:lvl>
+    <w:lvl w:ilvl="6">
+      <w:start w:val="1"/>
+      <w:numFmt w:val="decimal"/>
+      <w:lvlText w:val="%1.%2.%3.%4.%5.%6.%7"/>
+      <w:lvlJc w:val="left"/>
+      <w:pPr>
+        <w:ind w:left="5760" w:hanging="1440"/>
+      </w:pPr>
+      <w:rPr>
+        <w:rFonts w:hint="default"/>
+      </w:rPr>
+    </w:lvl>
+    <w:lvl w:ilvl="7">
+      <w:start w:val="1"/>
+      <w:numFmt w:val="decimal"/>
+      <w:lvlText w:val="%1.%2.%3.%4.%5.%6.%7.%8"/>
+      <w:lvlJc w:val="left"/>
+      <w:pPr>
+        <w:ind w:left="6480" w:hanging="1440"/>
+      </w:pPr>
+      <w:rPr>
+        <w:rFonts w:hint="default"/>
+      </w:rPr>
+    </w:lvl>
+    <w:lvl w:ilvl="8">
+      <w:start w:val="1"/>
+      <w:numFmt w:val="decimal"/>
+      <w:lvlText w:val="%1.%2.%3.%4.%5.%6.%7.%8.%9"/>
+      <w:lvlJc w:val="left"/>
+      <w:pPr>
+        <w:ind w:left="7200" w:hanging="1440"/>
+      </w:pPr>
+      <w:rPr>
+        <w:rFonts w:hint="default"/>
+      </w:rPr>
+    </w:lvl>
+  </w:abstractNum>
+  <w:abstractNum w:abstractNumId="5" w15:restartNumberingAfterBreak="0">
     <w:nsid w:val="5F8A7F48"/>
     <w:multiLevelType w:val="multilevel"/>
     <w:tmpl w:val="95627054"/>
@@ -662,7 +1885,7 @@
       </w:rPr>
     </w:lvl>
   </w:abstractNum>
-  <w:abstractNum w:abstractNumId="1" w15:restartNumberingAfterBreak="0">
+  <w:abstractNum w:abstractNumId="6" w15:restartNumberingAfterBreak="0">
     <w:nsid w:val="6A824646"/>
     <w:multiLevelType w:val="multilevel"/>
     <w:tmpl w:val="4C3AD726"/>
@@ -775,7 +1998,7 @@
       </w:rPr>
     </w:lvl>
   </w:abstractNum>
-  <w:abstractNum w:abstractNumId="2" w15:restartNumberingAfterBreak="0">
+  <w:abstractNum w:abstractNumId="7" w15:restartNumberingAfterBreak="0">
     <w:nsid w:val="794F0DD9"/>
     <w:multiLevelType w:val="hybridMultilevel"/>
     <w:tmpl w:val="D10EA948"/>
@@ -888,7 +2111,7 @@
       </w:rPr>
     </w:lvl>
   </w:abstractNum>
-  <w:abstractNum w:abstractNumId="3" w15:restartNumberingAfterBreak="0">
+  <w:abstractNum w:abstractNumId="8" w15:restartNumberingAfterBreak="0">
     <w:nsid w:val="7957417E"/>
     <w:multiLevelType w:val="hybridMultilevel"/>
     <w:tmpl w:val="740EBD24"/>
@@ -1001,7 +2224,7 @@
       </w:rPr>
     </w:lvl>
   </w:abstractNum>
-  <w:abstractNum w:abstractNumId="4" w15:restartNumberingAfterBreak="0">
+  <w:abstractNum w:abstractNumId="9" w15:restartNumberingAfterBreak="0">
     <w:nsid w:val="7ACA6B26"/>
     <w:multiLevelType w:val="multilevel"/>
     <w:tmpl w:val="030AF2B0"/>
@@ -1124,19 +2347,34 @@
     </w:lvl>
   </w:abstractNum>
   <w:num w:numId="1">
+    <w:abstractNumId w:val="9"/>
+  </w:num>
+  <w:num w:numId="2">
+    <w:abstractNumId w:val="6"/>
+  </w:num>
+  <w:num w:numId="3">
+    <w:abstractNumId w:val="7"/>
+  </w:num>
+  <w:num w:numId="4">
+    <w:abstractNumId w:val="5"/>
+  </w:num>
+  <w:num w:numId="5">
+    <w:abstractNumId w:val="8"/>
+  </w:num>
+  <w:num w:numId="6">
+    <w:abstractNumId w:val="0"/>
+  </w:num>
+  <w:num w:numId="7">
     <w:abstractNumId w:val="4"/>
   </w:num>
-  <w:num w:numId="2">
-    <w:abstractNumId w:val="1"/>
-  </w:num>
-  <w:num w:numId="3">
+  <w:num w:numId="8">
     <w:abstractNumId w:val="2"/>
   </w:num>
-  <w:num w:numId="4">
-    <w:abstractNumId w:val="0"/>
+  <w:num w:numId="9">
+    <w:abstractNumId w:val="3"/>
   </w:num>
-  <w:num w:numId="5">
-    <w:abstractNumId w:val="3"/>
+  <w:num w:numId="10">
+    <w:abstractNumId w:val="1"/>
   </w:num>
 </w:numbering>
 </file>
@@ -1579,6 +2817,50 @@
       <w:contextualSpacing/>
     </w:pPr>
   </w:style>
+  <w:style w:type="paragraph" w:styleId="Header">
+    <w:name w:val="header"/>
+    <w:basedOn w:val="Normal"/>
+    <w:link w:val="HeaderChar"/>
+    <w:uiPriority w:val="99"/>
+    <w:unhideWhenUsed/>
+    <w:rsid w:val="0077437B"/>
+    <w:pPr>
+      <w:tabs>
+        <w:tab w:val="center" w:pos="4513"/>
+        <w:tab w:val="right" w:pos="9026"/>
+      </w:tabs>
+      <w:spacing w:after="0" w:line="240" w:lineRule="auto"/>
+    </w:pPr>
+  </w:style>
+  <w:style w:type="character" w:customStyle="1" w:styleId="HeaderChar">
+    <w:name w:val="Header Char"/>
+    <w:basedOn w:val="DefaultParagraphFont"/>
+    <w:link w:val="Header"/>
+    <w:uiPriority w:val="99"/>
+    <w:rsid w:val="0077437B"/>
+  </w:style>
+  <w:style w:type="paragraph" w:styleId="Footer">
+    <w:name w:val="footer"/>
+    <w:basedOn w:val="Normal"/>
+    <w:link w:val="FooterChar"/>
+    <w:uiPriority w:val="99"/>
+    <w:unhideWhenUsed/>
+    <w:rsid w:val="0077437B"/>
+    <w:pPr>
+      <w:tabs>
+        <w:tab w:val="center" w:pos="4513"/>
+        <w:tab w:val="right" w:pos="9026"/>
+      </w:tabs>
+      <w:spacing w:after="0" w:line="240" w:lineRule="auto"/>
+    </w:pPr>
+  </w:style>
+  <w:style w:type="character" w:customStyle="1" w:styleId="FooterChar">
+    <w:name w:val="Footer Char"/>
+    <w:basedOn w:val="DefaultParagraphFont"/>
+    <w:link w:val="Footer"/>
+    <w:uiPriority w:val="99"/>
+    <w:rsid w:val="0077437B"/>
+  </w:style>
 </w:styles>
 </file>
 

</xml_diff>

<commit_message>
Tested some more functions
</commit_message>
<xml_diff>
--- a/Test-Planning-Project.docx
+++ b/Test-Planning-Project.docx
@@ -84,17 +84,8 @@
           <w:b/>
           <w:bCs/>
         </w:rPr>
-        <w:t xml:space="preserve">Abdalla </w:t>
-      </w:r>
-      <w:proofErr w:type="spellStart"/>
-      <w:r>
-        <w:rPr>
-          <w:b/>
-          <w:bCs/>
-        </w:rPr>
-        <w:t>Fadul</w:t>
-      </w:r>
-      <w:proofErr w:type="spellEnd"/>
+        <w:t>Abdalla Fadul</w:t>
+      </w:r>
       <w:r>
         <w:rPr>
           <w:b/>
@@ -187,264 +178,178 @@
       </w:r>
     </w:p>
     <w:p>
-      <w:proofErr w:type="gramStart"/>
       <w:r>
         <w:t>3</w:t>
       </w:r>
       <w:r>
-        <w:t>.0  OBJECTIVES</w:t>
-      </w:r>
-      <w:proofErr w:type="gramEnd"/>
-      <w:r>
-        <w:t xml:space="preserve"> AND TASKS                          </w:t>
+        <w:t xml:space="preserve">.0  OBJECTIVES AND TASKS                          </w:t>
       </w:r>
     </w:p>
     <w:p>
       <w:r>
         <w:t xml:space="preserve">        </w:t>
       </w:r>
-      <w:proofErr w:type="gramStart"/>
       <w:r>
         <w:t>3</w:t>
       </w:r>
       <w:r>
-        <w:t>.1  Objectives</w:t>
-      </w:r>
-      <w:proofErr w:type="gramEnd"/>
-      <w:r>
-        <w:t xml:space="preserve">                                          </w:t>
+        <w:t xml:space="preserve">.1  Objectives                                          </w:t>
       </w:r>
     </w:p>
     <w:p>
       <w:r>
         <w:t xml:space="preserve">        </w:t>
       </w:r>
-      <w:proofErr w:type="gramStart"/>
       <w:r>
         <w:t>3</w:t>
       </w:r>
       <w:r>
-        <w:t>.2  Tasks</w:t>
-      </w:r>
-      <w:proofErr w:type="gramEnd"/>
-      <w:r>
-        <w:t xml:space="preserve">                          </w:t>
+        <w:t xml:space="preserve">.2  Tasks                          </w:t>
       </w:r>
     </w:p>
     <w:p>
       <w:r>
         <w:t xml:space="preserve"> </w:t>
       </w:r>
-      <w:proofErr w:type="gramStart"/>
       <w:r>
         <w:t>4</w:t>
       </w:r>
       <w:r>
-        <w:t>.0  SCOPE</w:t>
-      </w:r>
-      <w:proofErr w:type="gramEnd"/>
-      <w:r>
-        <w:t xml:space="preserve">                                  </w:t>
-      </w:r>
-    </w:p>
-    <w:p>
-      <w:proofErr w:type="gramStart"/>
+        <w:t xml:space="preserve">.0  SCOPE                                  </w:t>
+      </w:r>
+    </w:p>
+    <w:p>
       <w:r>
         <w:t>5</w:t>
       </w:r>
       <w:r>
-        <w:t>.0  Testing</w:t>
-      </w:r>
-      <w:proofErr w:type="gramEnd"/>
-      <w:r>
-        <w:t xml:space="preserve"> Strategy                              </w:t>
+        <w:t xml:space="preserve">.0  Testing Strategy                              </w:t>
       </w:r>
     </w:p>
     <w:p>
       <w:r>
         <w:t xml:space="preserve">        </w:t>
       </w:r>
-      <w:proofErr w:type="gramStart"/>
       <w:r>
         <w:t>5</w:t>
       </w:r>
       <w:r>
-        <w:t>.1  Unit</w:t>
-      </w:r>
-      <w:proofErr w:type="gramEnd"/>
-      <w:r>
-        <w:t xml:space="preserve"> Testing                          </w:t>
+        <w:t xml:space="preserve">.1  Unit Testing                          </w:t>
       </w:r>
     </w:p>
     <w:p>
       <w:r>
         <w:t xml:space="preserve">        </w:t>
       </w:r>
-      <w:proofErr w:type="gramStart"/>
       <w:r>
         <w:t>5</w:t>
       </w:r>
       <w:r>
-        <w:t>.2  System</w:t>
-      </w:r>
-      <w:proofErr w:type="gramEnd"/>
-      <w:r>
-        <w:t xml:space="preserve"> and Integration Testing                  </w:t>
+        <w:t xml:space="preserve">.2  System and Integration Testing                  </w:t>
       </w:r>
     </w:p>
     <w:p>
       <w:r>
         <w:t xml:space="preserve">        </w:t>
       </w:r>
-      <w:proofErr w:type="gramStart"/>
       <w:r>
         <w:t>5</w:t>
       </w:r>
       <w:r>
-        <w:t>.3  Performance</w:t>
-      </w:r>
-      <w:proofErr w:type="gramEnd"/>
-      <w:r>
-        <w:t xml:space="preserve"> and Stress Testing                  </w:t>
+        <w:t xml:space="preserve">.3  Performance and Stress Testing                  </w:t>
       </w:r>
     </w:p>
     <w:p>
       <w:r>
         <w:t xml:space="preserve">        </w:t>
       </w:r>
-      <w:proofErr w:type="gramStart"/>
       <w:r>
         <w:t>5</w:t>
       </w:r>
       <w:r>
-        <w:t>.4  User</w:t>
-      </w:r>
-      <w:proofErr w:type="gramEnd"/>
-      <w:r>
-        <w:t xml:space="preserve"> Acceptance Testing                      </w:t>
+        <w:t xml:space="preserve">.4  User Acceptance Testing                      </w:t>
       </w:r>
     </w:p>
     <w:p>
       <w:r>
         <w:t xml:space="preserve">        </w:t>
       </w:r>
-      <w:proofErr w:type="gramStart"/>
       <w:r>
         <w:t>5</w:t>
       </w:r>
       <w:r>
-        <w:t>.5  Batch</w:t>
-      </w:r>
-      <w:proofErr w:type="gramEnd"/>
-      <w:r>
-        <w:t xml:space="preserve"> Testing                          </w:t>
+        <w:t xml:space="preserve">.5  Batch Testing                          </w:t>
       </w:r>
     </w:p>
     <w:p>
       <w:r>
         <w:t xml:space="preserve">        </w:t>
       </w:r>
-      <w:proofErr w:type="gramStart"/>
       <w:r>
         <w:t>5</w:t>
       </w:r>
       <w:r>
-        <w:t>.6  Automated</w:t>
-      </w:r>
-      <w:proofErr w:type="gramEnd"/>
-      <w:r>
-        <w:t xml:space="preserve"> Regression Testing                  </w:t>
+        <w:t xml:space="preserve">.6  Automated Regression Testing                  </w:t>
       </w:r>
     </w:p>
     <w:p>
       <w:r>
         <w:t xml:space="preserve">        </w:t>
       </w:r>
-      <w:proofErr w:type="gramStart"/>
       <w:r>
         <w:t>5</w:t>
       </w:r>
       <w:r>
-        <w:t>.7  Beta</w:t>
-      </w:r>
-      <w:proofErr w:type="gramEnd"/>
-      <w:r>
-        <w:t xml:space="preserve"> Testing                          </w:t>
-      </w:r>
-    </w:p>
-    <w:p>
-      <w:proofErr w:type="gramStart"/>
+        <w:t xml:space="preserve">.7  Beta Testing                          </w:t>
+      </w:r>
+    </w:p>
+    <w:p>
       <w:r>
         <w:t>6</w:t>
       </w:r>
       <w:r>
-        <w:t>.0  Test</w:t>
-      </w:r>
-      <w:proofErr w:type="gramEnd"/>
-      <w:r>
-        <w:t xml:space="preserve"> Schedule                              </w:t>
+        <w:t xml:space="preserve">.0  Test Schedule                              </w:t>
       </w:r>
     </w:p>
     <w:p>
       <w:r>
         <w:t xml:space="preserve"> </w:t>
       </w:r>
-      <w:proofErr w:type="gramStart"/>
       <w:r>
         <w:t>7</w:t>
       </w:r>
       <w:r>
-        <w:t>.0  Control</w:t>
-      </w:r>
-      <w:proofErr w:type="gramEnd"/>
-      <w:r>
-        <w:t xml:space="preserve"> Procedures                              </w:t>
-      </w:r>
-    </w:p>
-    <w:p>
-      <w:proofErr w:type="gramStart"/>
+        <w:t xml:space="preserve">.0  Control Procedures                              </w:t>
+      </w:r>
+    </w:p>
+    <w:p>
       <w:r>
         <w:t>8</w:t>
       </w:r>
       <w:r>
-        <w:t>.0  Features</w:t>
-      </w:r>
-      <w:proofErr w:type="gramEnd"/>
-      <w:r>
-        <w:t xml:space="preserve"> to Be Tested      </w:t>
+        <w:t xml:space="preserve">.0  Features to Be Tested      </w:t>
       </w:r>
     </w:p>
     <w:p>
       <w:r>
         <w:t xml:space="preserve"> </w:t>
       </w:r>
-      <w:proofErr w:type="gramStart"/>
       <w:r>
         <w:t>9</w:t>
       </w:r>
       <w:r>
-        <w:t>.0  Features</w:t>
-      </w:r>
-      <w:proofErr w:type="gramEnd"/>
-      <w:r>
-        <w:t xml:space="preserve"> Not to Be Tested                      </w:t>
-      </w:r>
-    </w:p>
-    <w:p>
-      <w:proofErr w:type="gramStart"/>
+        <w:t xml:space="preserve">.0  Features Not to Be Tested                      </w:t>
+      </w:r>
+    </w:p>
+    <w:p>
       <w:r>
         <w:t>10</w:t>
       </w:r>
       <w:r>
-        <w:t>.0  Resources</w:t>
-      </w:r>
-      <w:proofErr w:type="gramEnd"/>
-      <w:r>
-        <w:t xml:space="preserve">/Roles &amp; Responsibilities                      </w:t>
-      </w:r>
-    </w:p>
-    <w:p>
-      <w:proofErr w:type="gramStart"/>
+        <w:t xml:space="preserve">.0  Resources/Roles &amp; Responsibilities                      </w:t>
+      </w:r>
+    </w:p>
+    <w:p>
       <w:r>
         <w:t>1</w:t>
       </w:r>
@@ -452,11 +357,7 @@
         <w:t>1</w:t>
       </w:r>
       <w:r>
-        <w:t>.0  Schedules</w:t>
-      </w:r>
-      <w:proofErr w:type="gramEnd"/>
-      <w:r>
-        <w:t xml:space="preserve">                                  </w:t>
+        <w:t xml:space="preserve">.0  Schedules                                  </w:t>
       </w:r>
     </w:p>
     <w:p>
@@ -916,259 +817,353 @@
         <w:t>The option of letting the player delete the game</w:t>
       </w:r>
     </w:p>
-    <w:p/>
-    <w:p>
-      <w:pPr>
-        <w:rPr>
-          <w:b/>
-          <w:bCs/>
-        </w:rPr>
-      </w:pPr>
-      <w:r>
-        <w:rPr>
-          <w:b/>
-          <w:bCs/>
-        </w:rPr>
-        <w:t>Tactics</w:t>
-      </w:r>
-    </w:p>
-    <w:p>
-      <w:pPr>
-        <w:rPr>
-          <w:b/>
-          <w:bCs/>
-        </w:rPr>
-      </w:pPr>
-      <w:r>
-        <w:rPr>
-          <w:b/>
-          <w:bCs/>
-        </w:rPr>
-        <w:t>Description of individual test Cases</w:t>
-      </w:r>
-    </w:p>
-    <w:p>
-      <w:r>
-        <w:t>Some tests cab be performed simultaneously if there are no obvious errors in one test and the current state of the game allows for further sequential testing of another test case</w:t>
-      </w:r>
-    </w:p>
-    <w:p>
-      <w:pPr>
-        <w:rPr>
-          <w:b/>
-          <w:bCs/>
-        </w:rPr>
-      </w:pPr>
-      <w:r>
-        <w:rPr>
-          <w:b/>
-          <w:bCs/>
-        </w:rPr>
-        <w:t>Test 1</w:t>
-      </w:r>
-    </w:p>
-    <w:p>
-      <w:r>
-        <w:t>Test objective: test if the player can start the game after selecting Play Game</w:t>
-      </w:r>
-    </w:p>
-    <w:p>
-      <w:r>
-        <w:t xml:space="preserve">Test Description: </w:t>
-      </w:r>
-      <w:r>
-        <w:t>The</w:t>
-      </w:r>
-      <w:r>
-        <w:t xml:space="preserve"> Paly Game button </w:t>
-      </w:r>
-      <w:r>
-        <w:t xml:space="preserve">will be clicked, and </w:t>
-      </w:r>
-      <w:r>
-        <w:t>the tester</w:t>
-      </w:r>
-      <w:r>
-        <w:t xml:space="preserve"> will assess whether it </w:t>
-      </w:r>
-      <w:r>
-        <w:t>is behaving</w:t>
-      </w:r>
-      <w:r>
-        <w:t xml:space="preserve"> (also as fast) as it should be</w:t>
-      </w:r>
-    </w:p>
-    <w:p>
-      <w:r>
-        <w:t xml:space="preserve">Expected result: Clicking the Play game button will take the </w:t>
-      </w:r>
-      <w:r>
-        <w:t>user</w:t>
-      </w:r>
-      <w:r>
-        <w:t xml:space="preserve"> to the </w:t>
-      </w:r>
-      <w:r>
-        <w:t>gameplay</w:t>
-      </w:r>
-      <w:r>
-        <w:t xml:space="preserve"> and should begin with level one</w:t>
-      </w:r>
-    </w:p>
-    <w:p/>
-    <w:p>
-      <w:pPr>
-        <w:rPr>
-          <w:b/>
-          <w:bCs/>
-        </w:rPr>
-      </w:pPr>
-      <w:r>
-        <w:rPr>
-          <w:b/>
-          <w:bCs/>
-        </w:rPr>
-        <w:t>Test 2</w:t>
-      </w:r>
-    </w:p>
-    <w:p>
-      <w:r>
-        <w:t>Test objective: Test whether Setting button functions approp</w:t>
-      </w:r>
-      <w:r>
-        <w:t xml:space="preserve">riately and that </w:t>
-      </w:r>
-      <w:r>
-        <w:t>its</w:t>
-      </w:r>
-      <w:r>
-        <w:t xml:space="preserve"> contents function appropriately i.e. the option to run sound/ music on/off, </w:t>
-      </w:r>
-      <w:r>
-        <w:t xml:space="preserve">the button that takes the user to the High Score screen </w:t>
-      </w:r>
-      <w:r>
-        <w:t>and the button that takes the player to the achievements screen</w:t>
-      </w:r>
-    </w:p>
-    <w:p>
-      <w:r>
-        <w:t xml:space="preserve">Test Description: The Setting button will be clicked and </w:t>
-      </w:r>
-      <w:r>
-        <w:t xml:space="preserve">the tester </w:t>
-      </w:r>
-      <w:r>
-        <w:t xml:space="preserve">will assess whether it is behaving as </w:t>
-      </w:r>
-      <w:r>
-        <w:t>well (</w:t>
-      </w:r>
-      <w:r>
-        <w:t>also as fast) as it should behave, ensuring that the setting screen appears and contains the proper buttons, i.e. High Scores, Sound/Music: On/Off, Achievements etc, additionally, these individual buttons/screens</w:t>
-      </w:r>
-      <w:r>
-        <w:t xml:space="preserve"> will be tested as well to ensure they function as desired</w:t>
-      </w:r>
-    </w:p>
-    <w:p>
-      <w:r>
-        <w:lastRenderedPageBreak/>
-        <w:t xml:space="preserve">Expectation Result: This test will show the contents of the setting screen, including the buttons for the high scores screen, the Achievements screen, and the button for the option for turning on and off the music and sound effects. Additionally, the High Score button will take the user </w:t>
-      </w:r>
-      <w:r>
-        <w:t>to the High Scores screen, and the Back button on this screen will go back to the setting menu. Also, on the Achievements screen the user is presented with the achievements they have already received as well as the Achievements they have yet to achieve, and there is a Back button on this screen to get back to the Setting screen. The sound/Music: On/Off button, when pressed will alternate</w:t>
-      </w:r>
-      <w:r>
-        <w:t xml:space="preserve"> between silencing the game and allowing the music and sound effects to be heard. There will be sound effect confirming when the music is turned on</w:t>
-      </w:r>
-    </w:p>
-    <w:p/>
-    <w:p>
-      <w:pPr>
-        <w:rPr>
-          <w:b/>
-          <w:bCs/>
-        </w:rPr>
-      </w:pPr>
-      <w:r>
-        <w:rPr>
-          <w:b/>
-          <w:bCs/>
-        </w:rPr>
-        <w:t>Test 3</w:t>
-      </w:r>
-    </w:p>
-    <w:p>
-      <w:r>
-        <w:t>Test Objective: Test that the Exit button on the Main menu exit the game properly</w:t>
-      </w:r>
-    </w:p>
-    <w:p>
-      <w:r>
-        <w:t xml:space="preserve">Test Description: </w:t>
-      </w:r>
-      <w:r>
-        <w:t>The tester</w:t>
-      </w:r>
-      <w:r>
-        <w:t xml:space="preserve"> will click the Exit button on the Main Menu and the game will exit without any errors</w:t>
-      </w:r>
-    </w:p>
-    <w:p>
-      <w:r>
-        <w:t>Expected Result: Command will return once more to the operating System and the game will have exited with no errors</w:t>
-      </w:r>
-    </w:p>
-    <w:p>
-      <w:pPr>
-        <w:rPr>
-          <w:b/>
-          <w:bCs/>
-        </w:rPr>
-      </w:pPr>
-    </w:p>
-    <w:p>
-      <w:pPr>
-        <w:rPr>
-          <w:b/>
-          <w:bCs/>
-        </w:rPr>
-      </w:pPr>
-      <w:r>
-        <w:rPr>
-          <w:b/>
-          <w:bCs/>
-        </w:rPr>
-        <w:t>Test 4</w:t>
-      </w:r>
-    </w:p>
-    <w:p>
-      <w:r>
-        <w:t>Test Objective: Test that the Load button will restart the game</w:t>
-      </w:r>
-    </w:p>
-    <w:p>
-      <w:r>
-        <w:t>Test Description: The tester will click the Load button on the Main Menu and the game will restart</w:t>
-      </w:r>
-      <w:r>
-        <w:t xml:space="preserve"> and the tester will assess whether it is behaving as fast as it should behave</w:t>
-      </w:r>
-    </w:p>
-    <w:p>
-      <w:r>
-        <w:t>Expected Result: after</w:t>
+    <w:p>
+      <w:pPr>
+        <w:pStyle w:val="ListParagraph"/>
+        <w:numPr>
+          <w:ilvl w:val="0"/>
+          <w:numId w:val="5"/>
+        </w:numPr>
+      </w:pPr>
+      <w:r>
+        <w:t>All levels working properly</w:t>
+      </w:r>
+    </w:p>
+    <w:p>
+      <w:pPr>
+        <w:pStyle w:val="ListParagraph"/>
+        <w:numPr>
+          <w:ilvl w:val="0"/>
+          <w:numId w:val="5"/>
+        </w:numPr>
+      </w:pPr>
+      <w:r>
+        <w:t>The player can move</w:t>
+      </w:r>
+    </w:p>
+    <w:p>
+      <w:pPr>
+        <w:pStyle w:val="ListParagraph"/>
+        <w:numPr>
+          <w:ilvl w:val="0"/>
+          <w:numId w:val="5"/>
+        </w:numPr>
+      </w:pPr>
+      <w:r>
+        <w:t>The player can jump</w:t>
+      </w:r>
+    </w:p>
+    <w:p>
+      <w:pPr>
+        <w:pStyle w:val="ListParagraph"/>
+        <w:numPr>
+          <w:ilvl w:val="0"/>
+          <w:numId w:val="5"/>
+        </w:numPr>
+      </w:pPr>
+      <w:r>
+        <w:t>The player can shoot</w:t>
+      </w:r>
+    </w:p>
+    <w:p>
+      <w:pPr>
+        <w:pStyle w:val="ListParagraph"/>
+        <w:numPr>
+          <w:ilvl w:val="0"/>
+          <w:numId w:val="5"/>
+        </w:numPr>
+      </w:pPr>
+      <w:r>
+        <w:t>If player dies what will happen</w:t>
       </w:r>
       <w:bookmarkStart w:id="0" w:name="_GoBack"/>
       <w:bookmarkEnd w:id="0"/>
-      <w:r>
-        <w:t xml:space="preserve"> clicking the Load button game will restart</w:t>
+    </w:p>
+    <w:p>
+      <w:pPr>
+        <w:pStyle w:val="ListParagraph"/>
+        <w:numPr>
+          <w:ilvl w:val="0"/>
+          <w:numId w:val="5"/>
+        </w:numPr>
+      </w:pPr>
+      <w:r>
+        <w:t>Enemy movement</w:t>
+      </w:r>
+    </w:p>
+    <w:p>
+      <w:pPr>
+        <w:pStyle w:val="ListParagraph"/>
+        <w:numPr>
+          <w:ilvl w:val="0"/>
+          <w:numId w:val="5"/>
+        </w:numPr>
+      </w:pPr>
+      <w:r>
+        <w:t>Enemy can kill the player</w:t>
+      </w:r>
+    </w:p>
+    <w:p>
+      <w:pPr>
+        <w:pStyle w:val="ListParagraph"/>
+        <w:numPr>
+          <w:ilvl w:val="0"/>
+          <w:numId w:val="5"/>
+        </w:numPr>
+      </w:pPr>
+      <w:r>
+        <w:t>If enemy die what will happen</w:t>
+      </w:r>
+    </w:p>
+    <w:p/>
+    <w:p>
+      <w:pPr>
+        <w:rPr>
+          <w:b/>
+          <w:bCs/>
+        </w:rPr>
+      </w:pPr>
+      <w:r>
+        <w:rPr>
+          <w:b/>
+          <w:bCs/>
+        </w:rPr>
+        <w:t>Tactics</w:t>
+      </w:r>
+    </w:p>
+    <w:p>
+      <w:pPr>
+        <w:rPr>
+          <w:b/>
+          <w:bCs/>
+        </w:rPr>
+      </w:pPr>
+      <w:r>
+        <w:rPr>
+          <w:b/>
+          <w:bCs/>
+        </w:rPr>
+        <w:t>Description of individual test Cases</w:t>
+      </w:r>
+    </w:p>
+    <w:p>
+      <w:r>
+        <w:t>Some tests cab be performed simultaneously if there are no obvious errors in one test and the current state of the game allows for further sequential testing of another test case</w:t>
+      </w:r>
+    </w:p>
+    <w:p>
+      <w:pPr>
+        <w:rPr>
+          <w:b/>
+          <w:bCs/>
+        </w:rPr>
+      </w:pPr>
+      <w:r>
+        <w:rPr>
+          <w:b/>
+          <w:bCs/>
+        </w:rPr>
+        <w:t>Test 1</w:t>
+      </w:r>
+    </w:p>
+    <w:p>
+      <w:r>
+        <w:t>Test objective: test if the player can start the game after selecting Play Game</w:t>
+      </w:r>
+    </w:p>
+    <w:p>
+      <w:r>
+        <w:t xml:space="preserve">Test Description: </w:t>
+      </w:r>
+      <w:r>
+        <w:t>The</w:t>
+      </w:r>
+      <w:r>
+        <w:t xml:space="preserve"> Paly Game button </w:t>
+      </w:r>
+      <w:r>
+        <w:t xml:space="preserve">will be clicked, and </w:t>
+      </w:r>
+      <w:r>
+        <w:t>the tester</w:t>
+      </w:r>
+      <w:r>
+        <w:t xml:space="preserve"> will assess whether it </w:t>
+      </w:r>
+      <w:r>
+        <w:t>is behaving</w:t>
+      </w:r>
+      <w:r>
+        <w:t xml:space="preserve"> (also as fast) as it should be</w:t>
+      </w:r>
+    </w:p>
+    <w:p>
+      <w:r>
+        <w:t xml:space="preserve">Expected result: Clicking the Play game button will take the </w:t>
+      </w:r>
+      <w:r>
+        <w:t>user</w:t>
+      </w:r>
+      <w:r>
+        <w:t xml:space="preserve"> to the </w:t>
+      </w:r>
+      <w:r>
+        <w:t>gameplay</w:t>
+      </w:r>
+      <w:r>
+        <w:t xml:space="preserve"> and should begin with level one</w:t>
+      </w:r>
+    </w:p>
+    <w:p/>
+    <w:p>
+      <w:pPr>
+        <w:rPr>
+          <w:b/>
+          <w:bCs/>
+        </w:rPr>
+      </w:pPr>
+      <w:r>
+        <w:rPr>
+          <w:b/>
+          <w:bCs/>
+        </w:rPr>
+        <w:t>Test 2</w:t>
+      </w:r>
+    </w:p>
+    <w:p>
+      <w:r>
+        <w:lastRenderedPageBreak/>
+        <w:t>Test objective: Test whether Setting button functions approp</w:t>
+      </w:r>
+      <w:r>
+        <w:t xml:space="preserve">riately and that </w:t>
+      </w:r>
+      <w:r>
+        <w:t>its</w:t>
+      </w:r>
+      <w:r>
+        <w:t xml:space="preserve"> contents function appropriately i.e. the option to run sound/ music on/off, </w:t>
+      </w:r>
+      <w:r>
+        <w:t xml:space="preserve">the button that takes the user to the High Score screen </w:t>
+      </w:r>
+      <w:r>
+        <w:t>and the button that takes the player to the achievements screen</w:t>
+      </w:r>
+    </w:p>
+    <w:p>
+      <w:r>
+        <w:t xml:space="preserve">Test Description: The Setting button will be clicked and </w:t>
+      </w:r>
+      <w:r>
+        <w:t xml:space="preserve">the tester </w:t>
+      </w:r>
+      <w:r>
+        <w:t xml:space="preserve">will assess whether it is behaving as </w:t>
+      </w:r>
+      <w:r>
+        <w:t>well (</w:t>
+      </w:r>
+      <w:r>
+        <w:t>also as fast) as it should behave, ensuring that the setting screen appears and contains the proper buttons, i.e. High Scores, Sound/Music: On/Off, Achievements etc, additionally, these individual buttons/screens</w:t>
+      </w:r>
+      <w:r>
+        <w:t xml:space="preserve"> will be tested as well to ensure they function as desired</w:t>
+      </w:r>
+    </w:p>
+    <w:p>
+      <w:r>
+        <w:t xml:space="preserve">Expectation Result: This test will show the contents of the setting screen, including the buttons for the high scores screen, the Achievements screen, and the button for the option for turning on and off the music and sound effects. Additionally, the High Score button will take the user </w:t>
+      </w:r>
+      <w:r>
+        <w:t>to the High Scores screen, and the Back button on this screen will go back to the setting menu. Also, on the Achievements screen the user is presented with the achievements they have already received as well as the Achievements they have yet to achieve, and there is a Back button on this screen to get back to the Setting screen. The sound/Music: On/Off button, when pressed will alternate</w:t>
+      </w:r>
+      <w:r>
+        <w:t xml:space="preserve"> between silencing the game and allowing the music and sound effects to be heard. There will be sound effect confirming when the music is turned on</w:t>
+      </w:r>
+    </w:p>
+    <w:p/>
+    <w:p>
+      <w:pPr>
+        <w:rPr>
+          <w:b/>
+          <w:bCs/>
+        </w:rPr>
+      </w:pPr>
+      <w:r>
+        <w:rPr>
+          <w:b/>
+          <w:bCs/>
+        </w:rPr>
+        <w:t>Test 3</w:t>
+      </w:r>
+    </w:p>
+    <w:p>
+      <w:r>
+        <w:t>Test Objective: Test that the Exit button on the Main menu exit the game properly</w:t>
+      </w:r>
+    </w:p>
+    <w:p>
+      <w:r>
+        <w:t xml:space="preserve">Test Description: </w:t>
+      </w:r>
+      <w:r>
+        <w:t>The tester</w:t>
+      </w:r>
+      <w:r>
+        <w:t xml:space="preserve"> will click the Exit button on the Main Menu and the game will exit without any errors</w:t>
+      </w:r>
+    </w:p>
+    <w:p>
+      <w:r>
+        <w:t>Expected Result: Command will return once more to the operating System and the game will have exited with no errors</w:t>
+      </w:r>
+    </w:p>
+    <w:p>
+      <w:pPr>
+        <w:rPr>
+          <w:b/>
+          <w:bCs/>
+        </w:rPr>
+      </w:pPr>
+    </w:p>
+    <w:p>
+      <w:pPr>
+        <w:rPr>
+          <w:b/>
+          <w:bCs/>
+        </w:rPr>
+      </w:pPr>
+      <w:r>
+        <w:rPr>
+          <w:b/>
+          <w:bCs/>
+        </w:rPr>
+        <w:t>Test 4</w:t>
+      </w:r>
+    </w:p>
+    <w:p>
+      <w:r>
+        <w:t>Test Objective: Test that the Load button will restart the game</w:t>
+      </w:r>
+    </w:p>
+    <w:p>
+      <w:r>
+        <w:t>Test Description: The tester will click the Load button on the Main Menu and the game will restart</w:t>
+      </w:r>
+      <w:r>
+        <w:t xml:space="preserve"> and the tester will assess whether it is behaving as fast as it should behave</w:t>
+      </w:r>
+    </w:p>
+    <w:p>
+      <w:r>
+        <w:t>Expected Result: after clicking the Load button game will restart</w:t>
       </w:r>
       <w:r>
         <w:t xml:space="preserve"> on level one </w:t>
       </w:r>
     </w:p>
+    <w:p/>
     <w:sectPr>
       <w:pgSz w:w="11906" w:h="16838"/>
       <w:pgMar w:top="1440" w:right="1440" w:bottom="1440" w:left="1440" w:header="708" w:footer="708" w:gutter="0"/>

</xml_diff>

<commit_message>
Added unit test & tested some more functions
</commit_message>
<xml_diff>
--- a/Test-Planning-Project.docx
+++ b/Test-Planning-Project.docx
@@ -84,8 +84,17 @@
           <w:b/>
           <w:bCs/>
         </w:rPr>
-        <w:t>Abdalla Fadul</w:t>
-      </w:r>
+        <w:t xml:space="preserve">Abdalla </w:t>
+      </w:r>
+      <w:proofErr w:type="spellStart"/>
+      <w:r>
+        <w:rPr>
+          <w:b/>
+          <w:bCs/>
+        </w:rPr>
+        <w:t>Fadul</w:t>
+      </w:r>
+      <w:proofErr w:type="spellEnd"/>
       <w:r>
         <w:rPr>
           <w:b/>
@@ -876,8 +885,6 @@
       <w:r>
         <w:t>If player dies what will happen</w:t>
       </w:r>
-      <w:bookmarkStart w:id="0" w:name="_GoBack"/>
-      <w:bookmarkEnd w:id="0"/>
     </w:p>
     <w:p>
       <w:pPr>
@@ -915,34 +922,85 @@
         <w:t>If enemy die what will happen</w:t>
       </w:r>
     </w:p>
+    <w:p>
+      <w:pPr>
+        <w:pStyle w:val="ListParagraph"/>
+        <w:numPr>
+          <w:ilvl w:val="0"/>
+          <w:numId w:val="5"/>
+        </w:numPr>
+      </w:pPr>
+      <w:r>
+        <w:t>The player can pause the game and resume it</w:t>
+      </w:r>
+    </w:p>
+    <w:p>
+      <w:pPr>
+        <w:pStyle w:val="ListParagraph"/>
+        <w:numPr>
+          <w:ilvl w:val="0"/>
+          <w:numId w:val="5"/>
+        </w:numPr>
+      </w:pPr>
+      <w:r>
+        <w:t>The scoring</w:t>
+      </w:r>
+    </w:p>
+    <w:p>
+      <w:pPr>
+        <w:pStyle w:val="ListParagraph"/>
+        <w:numPr>
+          <w:ilvl w:val="0"/>
+          <w:numId w:val="5"/>
+        </w:numPr>
+      </w:pPr>
+      <w:r>
+        <w:t>Animation (the like and the feel of movement, realism)</w:t>
+      </w:r>
+    </w:p>
+    <w:p>
+      <w:pPr>
+        <w:pStyle w:val="ListParagraph"/>
+        <w:numPr>
+          <w:ilvl w:val="0"/>
+          <w:numId w:val="5"/>
+        </w:numPr>
+      </w:pPr>
+      <w:r>
+        <w:t>Platform compatibility</w:t>
+      </w:r>
+    </w:p>
     <w:p/>
     <w:p>
       <w:pPr>
         <w:rPr>
           <w:b/>
           <w:bCs/>
-        </w:rPr>
-      </w:pPr>
-      <w:r>
-        <w:rPr>
-          <w:b/>
-          <w:bCs/>
-        </w:rPr>
-        <w:t>Tactics</w:t>
-      </w:r>
-    </w:p>
-    <w:p>
-      <w:pPr>
-        <w:rPr>
-          <w:b/>
-          <w:bCs/>
-        </w:rPr>
-      </w:pPr>
-      <w:r>
-        <w:rPr>
-          <w:b/>
-          <w:bCs/>
-        </w:rPr>
+          <w:sz w:val="24"/>
+          <w:szCs w:val="24"/>
+        </w:rPr>
+      </w:pPr>
+      <w:r>
+        <w:rPr>
+          <w:b/>
+          <w:bCs/>
+          <w:sz w:val="24"/>
+          <w:szCs w:val="24"/>
+        </w:rPr>
+        <w:t>5.0 Testing</w:t>
+      </w:r>
+      <w:r>
+        <w:rPr>
+          <w:b/>
+          <w:bCs/>
+          <w:sz w:val="24"/>
+          <w:szCs w:val="24"/>
+        </w:rPr>
+        <w:t xml:space="preserve"> Strategy                              </w:t>
+      </w:r>
+    </w:p>
+    <w:p>
+      <w:r>
         <w:t>Description of individual test Cases</w:t>
       </w:r>
     </w:p>
@@ -999,6 +1057,7 @@
     </w:p>
     <w:p>
       <w:r>
+        <w:lastRenderedPageBreak/>
         <w:t xml:space="preserve">Expected result: Clicking the Play game button will take the </w:t>
       </w:r>
       <w:r>
@@ -1032,54 +1091,176 @@
     </w:p>
     <w:p>
       <w:r>
+        <w:t>Test objective: Test whether Setting button functions approp</w:t>
+      </w:r>
+      <w:r>
+        <w:t xml:space="preserve">riately and that </w:t>
+      </w:r>
+      <w:r>
+        <w:t>its</w:t>
+      </w:r>
+      <w:r>
+        <w:t xml:space="preserve"> contents function appropriately i.e. the option to run sound/ music on/off, </w:t>
+      </w:r>
+      <w:r>
+        <w:t xml:space="preserve">the button that takes the user to the High Score screen </w:t>
+      </w:r>
+      <w:r>
+        <w:t>and the button that takes the player to the achievements screen</w:t>
+      </w:r>
+    </w:p>
+    <w:p>
+      <w:r>
+        <w:t xml:space="preserve">Test Description: The Setting button will be clicked and </w:t>
+      </w:r>
+      <w:r>
+        <w:t xml:space="preserve">the tester </w:t>
+      </w:r>
+      <w:r>
+        <w:t xml:space="preserve">will assess whether it is behaving as </w:t>
+      </w:r>
+      <w:r>
+        <w:t>well (</w:t>
+      </w:r>
+      <w:r>
+        <w:t>also as fast) as it should behave, ensuring that the setting screen appears and contains the proper buttons, i.e. High Scores, Sound/Music: On/Off, Achievements etc, additionally, these individual buttons/screens</w:t>
+      </w:r>
+      <w:r>
+        <w:t xml:space="preserve"> will be tested as well to ensure they function as desired</w:t>
+      </w:r>
+    </w:p>
+    <w:p>
+      <w:r>
+        <w:t xml:space="preserve">Expectation Result: This test will show the contents of the setting screen, including the buttons for the high scores screen, the Achievements screen, and the button for the option for turning on and off the music and sound effects. Additionally, the High Score button will take the user </w:t>
+      </w:r>
+      <w:r>
+        <w:t>to the High Scores screen, and the Back button on this screen will go back to the setting menu. Also, on the Achievements screen the user is presented with the achievements they have already received as well as the Achievements they have yet to achieve, and there is a Back button on this screen to get back to the Setting screen. The sound/Music: On/Off button, when pressed will alternate</w:t>
+      </w:r>
+      <w:r>
+        <w:t xml:space="preserve"> between silencing the game and allowing the music and sound effects to be heard. There will be sound effect confirming when the music is turned on</w:t>
+      </w:r>
+    </w:p>
+    <w:p/>
+    <w:p>
+      <w:pPr>
+        <w:rPr>
+          <w:b/>
+          <w:bCs/>
+        </w:rPr>
+      </w:pPr>
+      <w:r>
+        <w:rPr>
+          <w:b/>
+          <w:bCs/>
+        </w:rPr>
+        <w:t>Test 3</w:t>
+      </w:r>
+    </w:p>
+    <w:p>
+      <w:r>
+        <w:t>Test Objective: Test that the Exit button on the Main menu exit the game properly</w:t>
+      </w:r>
+    </w:p>
+    <w:p>
+      <w:r>
+        <w:t xml:space="preserve">Test Description: </w:t>
+      </w:r>
+      <w:r>
+        <w:t>The tester</w:t>
+      </w:r>
+      <w:r>
+        <w:t xml:space="preserve"> will click the Exit button on the Main Menu and the game will exit without any errors</w:t>
+      </w:r>
+    </w:p>
+    <w:p>
+      <w:r>
+        <w:t>Expected Result: Command will return once more to the operating System and the game will have exited with no errors</w:t>
+      </w:r>
+    </w:p>
+    <w:p>
+      <w:pPr>
+        <w:rPr>
+          <w:b/>
+          <w:bCs/>
+        </w:rPr>
+      </w:pPr>
+    </w:p>
+    <w:p>
+      <w:pPr>
+        <w:rPr>
+          <w:b/>
+          <w:bCs/>
+        </w:rPr>
+      </w:pPr>
+      <w:r>
+        <w:rPr>
+          <w:b/>
+          <w:bCs/>
+        </w:rPr>
+        <w:t>Test 4</w:t>
+      </w:r>
+    </w:p>
+    <w:p>
+      <w:r>
+        <w:t>Test Objective: Test that the Load button will restart the game</w:t>
+      </w:r>
+    </w:p>
+    <w:p>
+      <w:r>
+        <w:t>Test Description: The tester will click the Load button on the Main Menu and the game will restart</w:t>
+      </w:r>
+      <w:r>
+        <w:t xml:space="preserve"> and the tester will assess whether it is behaving as fast as it should behave</w:t>
+      </w:r>
+    </w:p>
+    <w:p>
+      <w:r>
+        <w:t>Expected Result: after clicking the Load button game will restart</w:t>
+      </w:r>
+      <w:r>
+        <w:t xml:space="preserve"> on level one </w:t>
+      </w:r>
+    </w:p>
+    <w:p/>
+    <w:p>
+      <w:pPr>
+        <w:rPr>
+          <w:b/>
+          <w:bCs/>
+        </w:rPr>
+      </w:pPr>
+      <w:r>
+        <w:rPr>
+          <w:b/>
+          <w:bCs/>
+        </w:rPr>
         <w:lastRenderedPageBreak/>
-        <w:t>Test objective: Test whether Setting button functions approp</w:t>
-      </w:r>
-      <w:r>
-        <w:t xml:space="preserve">riately and that </w:t>
-      </w:r>
-      <w:r>
-        <w:t>its</w:t>
-      </w:r>
-      <w:r>
-        <w:t xml:space="preserve"> contents function appropriately i.e. the option to run sound/ music on/off, </w:t>
-      </w:r>
-      <w:r>
-        <w:t xml:space="preserve">the button that takes the user to the High Score screen </w:t>
-      </w:r>
-      <w:r>
-        <w:t>and the button that takes the player to the achievements screen</w:t>
-      </w:r>
-    </w:p>
-    <w:p>
-      <w:r>
-        <w:t xml:space="preserve">Test Description: The Setting button will be clicked and </w:t>
-      </w:r>
-      <w:r>
-        <w:t xml:space="preserve">the tester </w:t>
-      </w:r>
-      <w:r>
-        <w:t xml:space="preserve">will assess whether it is behaving as </w:t>
-      </w:r>
-      <w:r>
-        <w:t>well (</w:t>
-      </w:r>
-      <w:r>
-        <w:t>also as fast) as it should behave, ensuring that the setting screen appears and contains the proper buttons, i.e. High Scores, Sound/Music: On/Off, Achievements etc, additionally, these individual buttons/screens</w:t>
-      </w:r>
-      <w:r>
-        <w:t xml:space="preserve"> will be tested as well to ensure they function as desired</w:t>
-      </w:r>
-    </w:p>
-    <w:p>
-      <w:r>
-        <w:t xml:space="preserve">Expectation Result: This test will show the contents of the setting screen, including the buttons for the high scores screen, the Achievements screen, and the button for the option for turning on and off the music and sound effects. Additionally, the High Score button will take the user </w:t>
-      </w:r>
-      <w:r>
-        <w:t>to the High Scores screen, and the Back button on this screen will go back to the setting menu. Also, on the Achievements screen the user is presented with the achievements they have already received as well as the Achievements they have yet to achieve, and there is a Back button on this screen to get back to the Setting screen. The sound/Music: On/Off button, when pressed will alternate</w:t>
-      </w:r>
-      <w:r>
-        <w:t xml:space="preserve"> between silencing the game and allowing the music and sound effects to be heard. There will be sound effect confirming when the music is turned on</w:t>
+        <w:t xml:space="preserve">Test </w:t>
+      </w:r>
+      <w:r>
+        <w:rPr>
+          <w:b/>
+          <w:bCs/>
+        </w:rPr>
+        <w:t>5</w:t>
+      </w:r>
+    </w:p>
+    <w:p>
+      <w:r>
+        <w:t>Test objective: Test that that the user can pause the game at any level and resume it again</w:t>
+      </w:r>
+    </w:p>
+    <w:p>
+      <w:r>
+        <w:t>Test Description: The tester will check if there is an option/button that pause the game at any level and the option to resume the game from the same level</w:t>
+      </w:r>
+    </w:p>
+    <w:p>
+      <w:r>
+        <w:t xml:space="preserve">Expected Result: </w:t>
+      </w:r>
+      <w:r>
+        <w:t>after clicking the pause and resume buttons the game will start from where the user pauses the game without any errors</w:t>
       </w:r>
     </w:p>
     <w:p/>
@@ -1088,81 +1269,138 @@
         <w:rPr>
           <w:b/>
           <w:bCs/>
-        </w:rPr>
-      </w:pPr>
-      <w:r>
-        <w:rPr>
-          <w:b/>
-          <w:bCs/>
-        </w:rPr>
-        <w:t>Test 3</w:t>
-      </w:r>
-    </w:p>
-    <w:p>
-      <w:r>
-        <w:t>Test Objective: Test that the Exit button on the Main menu exit the game properly</w:t>
-      </w:r>
-    </w:p>
-    <w:p>
-      <w:r>
-        <w:t xml:space="preserve">Test Description: </w:t>
-      </w:r>
-      <w:r>
-        <w:t>The tester</w:t>
-      </w:r>
-      <w:r>
-        <w:t xml:space="preserve"> will click the Exit button on the Main Menu and the game will exit without any errors</w:t>
-      </w:r>
-    </w:p>
-    <w:p>
-      <w:r>
-        <w:t>Expected Result: Command will return once more to the operating System and the game will have exited with no errors</w:t>
-      </w:r>
-    </w:p>
-    <w:p>
-      <w:pPr>
-        <w:rPr>
-          <w:b/>
-          <w:bCs/>
-        </w:rPr>
-      </w:pPr>
-    </w:p>
-    <w:p>
-      <w:pPr>
-        <w:rPr>
-          <w:b/>
-          <w:bCs/>
-        </w:rPr>
-      </w:pPr>
-      <w:r>
-        <w:rPr>
-          <w:b/>
-          <w:bCs/>
-        </w:rPr>
-        <w:t>Test 4</w:t>
-      </w:r>
-    </w:p>
-    <w:p>
-      <w:r>
-        <w:t>Test Objective: Test that the Load button will restart the game</w:t>
-      </w:r>
-    </w:p>
-    <w:p>
-      <w:r>
-        <w:t>Test Description: The tester will click the Load button on the Main Menu and the game will restart</w:t>
-      </w:r>
-      <w:r>
-        <w:t xml:space="preserve"> and the tester will assess whether it is behaving as fast as it should behave</w:t>
-      </w:r>
-    </w:p>
-    <w:p>
-      <w:r>
-        <w:t>Expected Result: after clicking the Load button game will restart</w:t>
-      </w:r>
-      <w:r>
-        <w:t xml:space="preserve"> on level one </w:t>
-      </w:r>
-    </w:p>
+          <w:sz w:val="24"/>
+          <w:szCs w:val="24"/>
+        </w:rPr>
+      </w:pPr>
+      <w:r>
+        <w:rPr>
+          <w:b/>
+          <w:bCs/>
+          <w:sz w:val="24"/>
+          <w:szCs w:val="24"/>
+        </w:rPr>
+        <w:t>5.1 Unit</w:t>
+      </w:r>
+      <w:r>
+        <w:rPr>
+          <w:b/>
+          <w:bCs/>
+          <w:sz w:val="24"/>
+          <w:szCs w:val="24"/>
+        </w:rPr>
+        <w:t xml:space="preserve"> Testing       </w:t>
+      </w:r>
+    </w:p>
+    <w:p>
+      <w:pPr>
+        <w:rPr>
+          <w:sz w:val="24"/>
+          <w:szCs w:val="24"/>
+        </w:rPr>
+      </w:pPr>
+      <w:r>
+        <w:rPr>
+          <w:sz w:val="24"/>
+          <w:szCs w:val="24"/>
+        </w:rPr>
+        <w:t>Unit testing will be the first level of game testing, which is performed before other testing methods it will be isolated to ensure a unit does not rely on any external code or functions, and it will be done automated</w:t>
+      </w:r>
+      <w:r>
+        <w:rPr>
+          <w:sz w:val="24"/>
+          <w:szCs w:val="24"/>
+        </w:rPr>
+        <w:t>. This test comprises of three stages: Plan, cases and scripts and the unit itself. In the first step, the unit test is prepared and reviewed. The next step is for the test cases and the scripts to be made, then the code is tested</w:t>
+      </w:r>
+    </w:p>
+    <w:p>
+      <w:pPr>
+        <w:rPr>
+          <w:b/>
+          <w:bCs/>
+          <w:sz w:val="24"/>
+          <w:szCs w:val="24"/>
+        </w:rPr>
+      </w:pPr>
+      <w:r>
+        <w:rPr>
+          <w:b/>
+          <w:bCs/>
+          <w:sz w:val="24"/>
+          <w:szCs w:val="24"/>
+        </w:rPr>
+        <w:t>Participants:</w:t>
+      </w:r>
+    </w:p>
+    <w:p>
+      <w:pPr>
+        <w:pStyle w:val="ListParagraph"/>
+        <w:numPr>
+          <w:ilvl w:val="0"/>
+          <w:numId w:val="11"/>
+        </w:numPr>
+        <w:rPr>
+          <w:sz w:val="24"/>
+          <w:szCs w:val="24"/>
+        </w:rPr>
+      </w:pPr>
+      <w:r>
+        <w:rPr>
+          <w:sz w:val="24"/>
+          <w:szCs w:val="24"/>
+        </w:rPr>
+        <w:t>John Murphy</w:t>
+      </w:r>
+    </w:p>
+    <w:p>
+      <w:pPr>
+        <w:pStyle w:val="ListParagraph"/>
+        <w:numPr>
+          <w:ilvl w:val="0"/>
+          <w:numId w:val="11"/>
+        </w:numPr>
+        <w:rPr>
+          <w:sz w:val="24"/>
+          <w:szCs w:val="24"/>
+        </w:rPr>
+      </w:pPr>
+      <w:r>
+        <w:rPr>
+          <w:sz w:val="24"/>
+          <w:szCs w:val="24"/>
+        </w:rPr>
+        <w:t xml:space="preserve">Mary Higgins </w:t>
+      </w:r>
+    </w:p>
+    <w:p>
+      <w:pPr>
+        <w:rPr>
+          <w:b/>
+          <w:bCs/>
+          <w:sz w:val="24"/>
+          <w:szCs w:val="24"/>
+        </w:rPr>
+      </w:pPr>
+      <w:r>
+        <w:rPr>
+          <w:b/>
+          <w:bCs/>
+          <w:sz w:val="24"/>
+          <w:szCs w:val="24"/>
+        </w:rPr>
+        <w:t xml:space="preserve">               </w:t>
+      </w:r>
+    </w:p>
+    <w:p>
+      <w:bookmarkStart w:id="0" w:name="_GoBack"/>
+      <w:bookmarkEnd w:id="0"/>
+    </w:p>
+    <w:p/>
+    <w:p/>
+    <w:p/>
+    <w:p/>
+    <w:p/>
     <w:p/>
     <w:sectPr>
       <w:pgSz w:w="11906" w:h="16838"/>
@@ -1453,6 +1691,95 @@
     </w:lvl>
   </w:abstractNum>
   <w:abstractNum w:abstractNumId="2" w15:restartNumberingAfterBreak="0">
+    <w:nsid w:val="4EB66C5C"/>
+    <w:multiLevelType w:val="hybridMultilevel"/>
+    <w:tmpl w:val="1E4E0796"/>
+    <w:lvl w:ilvl="0" w:tplc="1809000F">
+      <w:start w:val="1"/>
+      <w:numFmt w:val="decimal"/>
+      <w:lvlText w:val="%1."/>
+      <w:lvlJc w:val="left"/>
+      <w:pPr>
+        <w:ind w:left="720" w:hanging="360"/>
+      </w:pPr>
+      <w:rPr>
+        <w:rFonts w:hint="default"/>
+      </w:rPr>
+    </w:lvl>
+    <w:lvl w:ilvl="1" w:tplc="18090019" w:tentative="1">
+      <w:start w:val="1"/>
+      <w:numFmt w:val="lowerLetter"/>
+      <w:lvlText w:val="%2."/>
+      <w:lvlJc w:val="left"/>
+      <w:pPr>
+        <w:ind w:left="1440" w:hanging="360"/>
+      </w:pPr>
+    </w:lvl>
+    <w:lvl w:ilvl="2" w:tplc="1809001B" w:tentative="1">
+      <w:start w:val="1"/>
+      <w:numFmt w:val="lowerRoman"/>
+      <w:lvlText w:val="%3."/>
+      <w:lvlJc w:val="right"/>
+      <w:pPr>
+        <w:ind w:left="2160" w:hanging="180"/>
+      </w:pPr>
+    </w:lvl>
+    <w:lvl w:ilvl="3" w:tplc="1809000F" w:tentative="1">
+      <w:start w:val="1"/>
+      <w:numFmt w:val="decimal"/>
+      <w:lvlText w:val="%4."/>
+      <w:lvlJc w:val="left"/>
+      <w:pPr>
+        <w:ind w:left="2880" w:hanging="360"/>
+      </w:pPr>
+    </w:lvl>
+    <w:lvl w:ilvl="4" w:tplc="18090019" w:tentative="1">
+      <w:start w:val="1"/>
+      <w:numFmt w:val="lowerLetter"/>
+      <w:lvlText w:val="%5."/>
+      <w:lvlJc w:val="left"/>
+      <w:pPr>
+        <w:ind w:left="3600" w:hanging="360"/>
+      </w:pPr>
+    </w:lvl>
+    <w:lvl w:ilvl="5" w:tplc="1809001B" w:tentative="1">
+      <w:start w:val="1"/>
+      <w:numFmt w:val="lowerRoman"/>
+      <w:lvlText w:val="%6."/>
+      <w:lvlJc w:val="right"/>
+      <w:pPr>
+        <w:ind w:left="4320" w:hanging="180"/>
+      </w:pPr>
+    </w:lvl>
+    <w:lvl w:ilvl="6" w:tplc="1809000F" w:tentative="1">
+      <w:start w:val="1"/>
+      <w:numFmt w:val="decimal"/>
+      <w:lvlText w:val="%7."/>
+      <w:lvlJc w:val="left"/>
+      <w:pPr>
+        <w:ind w:left="5040" w:hanging="360"/>
+      </w:pPr>
+    </w:lvl>
+    <w:lvl w:ilvl="7" w:tplc="18090019" w:tentative="1">
+      <w:start w:val="1"/>
+      <w:numFmt w:val="lowerLetter"/>
+      <w:lvlText w:val="%8."/>
+      <w:lvlJc w:val="left"/>
+      <w:pPr>
+        <w:ind w:left="5760" w:hanging="360"/>
+      </w:pPr>
+    </w:lvl>
+    <w:lvl w:ilvl="8" w:tplc="1809001B" w:tentative="1">
+      <w:start w:val="1"/>
+      <w:numFmt w:val="lowerRoman"/>
+      <w:lvlText w:val="%9."/>
+      <w:lvlJc w:val="right"/>
+      <w:pPr>
+        <w:ind w:left="6480" w:hanging="180"/>
+      </w:pPr>
+    </w:lvl>
+  </w:abstractNum>
+  <w:abstractNum w:abstractNumId="3" w15:restartNumberingAfterBreak="0">
     <w:nsid w:val="51574713"/>
     <w:multiLevelType w:val="multilevel"/>
     <w:tmpl w:val="DC88C67E"/>
@@ -1565,7 +1892,7 @@
       </w:rPr>
     </w:lvl>
   </w:abstractNum>
-  <w:abstractNum w:abstractNumId="3" w15:restartNumberingAfterBreak="0">
+  <w:abstractNum w:abstractNumId="4" w15:restartNumberingAfterBreak="0">
     <w:nsid w:val="57EC3749"/>
     <w:multiLevelType w:val="hybridMultilevel"/>
     <w:tmpl w:val="2E1C737A"/>
@@ -1654,7 +1981,7 @@
       </w:pPr>
     </w:lvl>
   </w:abstractNum>
-  <w:abstractNum w:abstractNumId="4" w15:restartNumberingAfterBreak="0">
+  <w:abstractNum w:abstractNumId="5" w15:restartNumberingAfterBreak="0">
     <w:nsid w:val="5A694575"/>
     <w:multiLevelType w:val="multilevel"/>
     <w:tmpl w:val="B8F63916"/>
@@ -1767,7 +2094,7 @@
       </w:rPr>
     </w:lvl>
   </w:abstractNum>
-  <w:abstractNum w:abstractNumId="5" w15:restartNumberingAfterBreak="0">
+  <w:abstractNum w:abstractNumId="6" w15:restartNumberingAfterBreak="0">
     <w:nsid w:val="5F8A7F48"/>
     <w:multiLevelType w:val="multilevel"/>
     <w:tmpl w:val="95627054"/>
@@ -1880,7 +2207,7 @@
       </w:rPr>
     </w:lvl>
   </w:abstractNum>
-  <w:abstractNum w:abstractNumId="6" w15:restartNumberingAfterBreak="0">
+  <w:abstractNum w:abstractNumId="7" w15:restartNumberingAfterBreak="0">
     <w:nsid w:val="6A824646"/>
     <w:multiLevelType w:val="multilevel"/>
     <w:tmpl w:val="4C3AD726"/>
@@ -1993,7 +2320,7 @@
       </w:rPr>
     </w:lvl>
   </w:abstractNum>
-  <w:abstractNum w:abstractNumId="7" w15:restartNumberingAfterBreak="0">
+  <w:abstractNum w:abstractNumId="8" w15:restartNumberingAfterBreak="0">
     <w:nsid w:val="794F0DD9"/>
     <w:multiLevelType w:val="hybridMultilevel"/>
     <w:tmpl w:val="D10EA948"/>
@@ -2106,7 +2433,7 @@
       </w:rPr>
     </w:lvl>
   </w:abstractNum>
-  <w:abstractNum w:abstractNumId="8" w15:restartNumberingAfterBreak="0">
+  <w:abstractNum w:abstractNumId="9" w15:restartNumberingAfterBreak="0">
     <w:nsid w:val="7957417E"/>
     <w:multiLevelType w:val="hybridMultilevel"/>
     <w:tmpl w:val="740EBD24"/>
@@ -2219,7 +2546,7 @@
       </w:rPr>
     </w:lvl>
   </w:abstractNum>
-  <w:abstractNum w:abstractNumId="9" w15:restartNumberingAfterBreak="0">
+  <w:abstractNum w:abstractNumId="10" w15:restartNumberingAfterBreak="0">
     <w:nsid w:val="7ACA6B26"/>
     <w:multiLevelType w:val="multilevel"/>
     <w:tmpl w:val="030AF2B0"/>
@@ -2342,34 +2669,37 @@
     </w:lvl>
   </w:abstractNum>
   <w:num w:numId="1">
-    <w:abstractNumId w:val="9"/>
+    <w:abstractNumId w:val="10"/>
   </w:num>
   <w:num w:numId="2">
+    <w:abstractNumId w:val="7"/>
+  </w:num>
+  <w:num w:numId="3">
+    <w:abstractNumId w:val="8"/>
+  </w:num>
+  <w:num w:numId="4">
     <w:abstractNumId w:val="6"/>
   </w:num>
-  <w:num w:numId="3">
-    <w:abstractNumId w:val="7"/>
-  </w:num>
-  <w:num w:numId="4">
-    <w:abstractNumId w:val="5"/>
-  </w:num>
   <w:num w:numId="5">
-    <w:abstractNumId w:val="8"/>
+    <w:abstractNumId w:val="9"/>
   </w:num>
   <w:num w:numId="6">
     <w:abstractNumId w:val="0"/>
   </w:num>
   <w:num w:numId="7">
-    <w:abstractNumId w:val="4"/>
+    <w:abstractNumId w:val="5"/>
   </w:num>
   <w:num w:numId="8">
-    <w:abstractNumId w:val="2"/>
+    <w:abstractNumId w:val="3"/>
   </w:num>
   <w:num w:numId="9">
-    <w:abstractNumId w:val="3"/>
+    <w:abstractNumId w:val="4"/>
   </w:num>
   <w:num w:numId="10">
     <w:abstractNumId w:val="1"/>
+  </w:num>
+  <w:num w:numId="11">
+    <w:abstractNumId w:val="2"/>
   </w:num>
 </w:numbering>
 </file>

</xml_diff>

<commit_message>
Added System and Integration testing
</commit_message>
<xml_diff>
--- a/Test-Planning-Project.docx
+++ b/Test-Planning-Project.docx
@@ -84,17 +84,8 @@
           <w:b/>
           <w:bCs/>
         </w:rPr>
-        <w:t xml:space="preserve">Abdalla </w:t>
-      </w:r>
-      <w:proofErr w:type="spellStart"/>
-      <w:r>
-        <w:rPr>
-          <w:b/>
-          <w:bCs/>
-        </w:rPr>
-        <w:t>Fadul</w:t>
-      </w:r>
-      <w:proofErr w:type="spellEnd"/>
+        <w:t>Abdalla Fadul</w:t>
+      </w:r>
       <w:r>
         <w:rPr>
           <w:b/>
@@ -735,6 +726,30 @@
         </w:numPr>
       </w:pPr>
       <w:r>
+        <w:t>Peter Parker</w:t>
+      </w:r>
+    </w:p>
+    <w:p>
+      <w:pPr>
+        <w:pStyle w:val="ListParagraph"/>
+        <w:numPr>
+          <w:ilvl w:val="0"/>
+          <w:numId w:val="10"/>
+        </w:numPr>
+      </w:pPr>
+      <w:r>
+        <w:t>Clark Kent</w:t>
+      </w:r>
+    </w:p>
+    <w:p>
+      <w:pPr>
+        <w:pStyle w:val="ListParagraph"/>
+        <w:numPr>
+          <w:ilvl w:val="0"/>
+          <w:numId w:val="10"/>
+        </w:numPr>
+      </w:pPr>
+      <w:r>
         <w:t>Mary Higgins</w:t>
       </w:r>
     </w:p>
@@ -1031,6 +1046,7 @@
     </w:p>
     <w:p>
       <w:r>
+        <w:lastRenderedPageBreak/>
         <w:t xml:space="preserve">Test Description: </w:t>
       </w:r>
       <w:r>
@@ -1057,20 +1073,168 @@
     </w:p>
     <w:p>
       <w:r>
+        <w:t xml:space="preserve">Expected result: Clicking the Play game button will take the </w:t>
+      </w:r>
+      <w:r>
+        <w:t>user</w:t>
+      </w:r>
+      <w:r>
+        <w:t xml:space="preserve"> to the </w:t>
+      </w:r>
+      <w:r>
+        <w:t>gameplay</w:t>
+      </w:r>
+      <w:r>
+        <w:t xml:space="preserve"> and should begin with level one</w:t>
+      </w:r>
+    </w:p>
+    <w:p/>
+    <w:p>
+      <w:pPr>
+        <w:rPr>
+          <w:b/>
+          <w:bCs/>
+        </w:rPr>
+      </w:pPr>
+      <w:r>
+        <w:rPr>
+          <w:b/>
+          <w:bCs/>
+        </w:rPr>
+        <w:t>Test 2</w:t>
+      </w:r>
+    </w:p>
+    <w:p>
+      <w:r>
+        <w:t>Test objective: Test whether Setting button functions approp</w:t>
+      </w:r>
+      <w:r>
+        <w:t xml:space="preserve">riately and that </w:t>
+      </w:r>
+      <w:r>
+        <w:t>its</w:t>
+      </w:r>
+      <w:r>
+        <w:t xml:space="preserve"> contents function appropriately i.e. the option to run sound/ music on/off, </w:t>
+      </w:r>
+      <w:r>
+        <w:t xml:space="preserve">the button that takes the user to the High Score screen </w:t>
+      </w:r>
+      <w:r>
+        <w:t>and the button that takes the player to the achievements screen</w:t>
+      </w:r>
+    </w:p>
+    <w:p>
+      <w:r>
+        <w:t xml:space="preserve">Test Description: The Setting button will be clicked and </w:t>
+      </w:r>
+      <w:r>
+        <w:t xml:space="preserve">the tester </w:t>
+      </w:r>
+      <w:r>
+        <w:t xml:space="preserve">will assess whether it is behaving as </w:t>
+      </w:r>
+      <w:r>
+        <w:t>well (</w:t>
+      </w:r>
+      <w:r>
+        <w:t>also as fast) as it should behave, ensuring that the setting screen appears and contains the proper buttons, i.e. High Scores, Sound/Music: On/Off, Achievements etc, additionally, these individual buttons/screens</w:t>
+      </w:r>
+      <w:r>
+        <w:t xml:space="preserve"> will be tested as well to ensure they function as desired</w:t>
+      </w:r>
+    </w:p>
+    <w:p>
+      <w:r>
+        <w:t xml:space="preserve">Expectation Result: This test will show the contents of the setting screen, including the buttons for the high scores screen, the Achievements screen, and the button for the option for turning on and off the music and sound effects. Additionally, the High Score button will take the user </w:t>
+      </w:r>
+      <w:r>
+        <w:t>to the High Scores screen, and the Back button on this screen will go back to the setting menu. Also, on the Achievements screen the user is presented with the achievements they have already received as well as the Achievements they have yet to achieve, and there is a Back button on this screen to get back to the Setting screen. The sound/Music: On/Off button, when pressed will alternate</w:t>
+      </w:r>
+      <w:r>
+        <w:t xml:space="preserve"> between silencing the game and allowing the music and sound effects to be heard. There will be sound effect confirming when the music is turned on</w:t>
+      </w:r>
+    </w:p>
+    <w:p/>
+    <w:p>
+      <w:pPr>
+        <w:rPr>
+          <w:b/>
+          <w:bCs/>
+        </w:rPr>
+      </w:pPr>
+      <w:r>
+        <w:rPr>
+          <w:b/>
+          <w:bCs/>
+        </w:rPr>
+        <w:t>Test 3</w:t>
+      </w:r>
+    </w:p>
+    <w:p>
+      <w:r>
+        <w:t>Test Objective: Test that the Exit button on the Main menu exit the game properly</w:t>
+      </w:r>
+    </w:p>
+    <w:p>
+      <w:r>
+        <w:t xml:space="preserve">Test Description: </w:t>
+      </w:r>
+      <w:r>
+        <w:t>The tester</w:t>
+      </w:r>
+      <w:r>
+        <w:t xml:space="preserve"> will click the Exit button on the Main Menu and the game will exit without any errors</w:t>
+      </w:r>
+    </w:p>
+    <w:p>
+      <w:r>
+        <w:t>Expected Result: Command will return once more to the operating System and the game will have exited with no errors</w:t>
+      </w:r>
+    </w:p>
+    <w:p>
+      <w:pPr>
+        <w:rPr>
+          <w:b/>
+          <w:bCs/>
+        </w:rPr>
+      </w:pPr>
+    </w:p>
+    <w:p>
+      <w:pPr>
+        <w:rPr>
+          <w:b/>
+          <w:bCs/>
+        </w:rPr>
+      </w:pPr>
+      <w:r>
+        <w:rPr>
+          <w:b/>
+          <w:bCs/>
+        </w:rPr>
+        <w:t>Test 4</w:t>
+      </w:r>
+    </w:p>
+    <w:p>
+      <w:r>
+        <w:t>Test Objective: Test that the Load button will restart the game</w:t>
+      </w:r>
+    </w:p>
+    <w:p>
+      <w:r>
+        <w:t>Test Description: The tester will click the Load button on the Main Menu and the game will restart</w:t>
+      </w:r>
+      <w:r>
+        <w:t xml:space="preserve"> and the tester will assess whether it is behaving as fast as it should behave</w:t>
+      </w:r>
+    </w:p>
+    <w:p>
+      <w:r>
         <w:lastRenderedPageBreak/>
-        <w:t xml:space="preserve">Expected result: Clicking the Play game button will take the </w:t>
-      </w:r>
-      <w:r>
-        <w:t>user</w:t>
-      </w:r>
-      <w:r>
-        <w:t xml:space="preserve"> to the </w:t>
-      </w:r>
-      <w:r>
-        <w:t>gameplay</w:t>
-      </w:r>
-      <w:r>
-        <w:t xml:space="preserve"> and should begin with level one</w:t>
+        <w:t>Expected Result: after clicking the Load button game will restart</w:t>
+      </w:r>
+      <w:r>
+        <w:t xml:space="preserve"> on level one </w:t>
       </w:r>
     </w:p>
     <w:p/>
@@ -1086,155 +1250,6 @@
           <w:b/>
           <w:bCs/>
         </w:rPr>
-        <w:t>Test 2</w:t>
-      </w:r>
-    </w:p>
-    <w:p>
-      <w:r>
-        <w:t>Test objective: Test whether Setting button functions approp</w:t>
-      </w:r>
-      <w:r>
-        <w:t xml:space="preserve">riately and that </w:t>
-      </w:r>
-      <w:r>
-        <w:t>its</w:t>
-      </w:r>
-      <w:r>
-        <w:t xml:space="preserve"> contents function appropriately i.e. the option to run sound/ music on/off, </w:t>
-      </w:r>
-      <w:r>
-        <w:t xml:space="preserve">the button that takes the user to the High Score screen </w:t>
-      </w:r>
-      <w:r>
-        <w:t>and the button that takes the player to the achievements screen</w:t>
-      </w:r>
-    </w:p>
-    <w:p>
-      <w:r>
-        <w:t xml:space="preserve">Test Description: The Setting button will be clicked and </w:t>
-      </w:r>
-      <w:r>
-        <w:t xml:space="preserve">the tester </w:t>
-      </w:r>
-      <w:r>
-        <w:t xml:space="preserve">will assess whether it is behaving as </w:t>
-      </w:r>
-      <w:r>
-        <w:t>well (</w:t>
-      </w:r>
-      <w:r>
-        <w:t>also as fast) as it should behave, ensuring that the setting screen appears and contains the proper buttons, i.e. High Scores, Sound/Music: On/Off, Achievements etc, additionally, these individual buttons/screens</w:t>
-      </w:r>
-      <w:r>
-        <w:t xml:space="preserve"> will be tested as well to ensure they function as desired</w:t>
-      </w:r>
-    </w:p>
-    <w:p>
-      <w:r>
-        <w:t xml:space="preserve">Expectation Result: This test will show the contents of the setting screen, including the buttons for the high scores screen, the Achievements screen, and the button for the option for turning on and off the music and sound effects. Additionally, the High Score button will take the user </w:t>
-      </w:r>
-      <w:r>
-        <w:t>to the High Scores screen, and the Back button on this screen will go back to the setting menu. Also, on the Achievements screen the user is presented with the achievements they have already received as well as the Achievements they have yet to achieve, and there is a Back button on this screen to get back to the Setting screen. The sound/Music: On/Off button, when pressed will alternate</w:t>
-      </w:r>
-      <w:r>
-        <w:t xml:space="preserve"> between silencing the game and allowing the music and sound effects to be heard. There will be sound effect confirming when the music is turned on</w:t>
-      </w:r>
-    </w:p>
-    <w:p/>
-    <w:p>
-      <w:pPr>
-        <w:rPr>
-          <w:b/>
-          <w:bCs/>
-        </w:rPr>
-      </w:pPr>
-      <w:r>
-        <w:rPr>
-          <w:b/>
-          <w:bCs/>
-        </w:rPr>
-        <w:t>Test 3</w:t>
-      </w:r>
-    </w:p>
-    <w:p>
-      <w:r>
-        <w:t>Test Objective: Test that the Exit button on the Main menu exit the game properly</w:t>
-      </w:r>
-    </w:p>
-    <w:p>
-      <w:r>
-        <w:t xml:space="preserve">Test Description: </w:t>
-      </w:r>
-      <w:r>
-        <w:t>The tester</w:t>
-      </w:r>
-      <w:r>
-        <w:t xml:space="preserve"> will click the Exit button on the Main Menu and the game will exit without any errors</w:t>
-      </w:r>
-    </w:p>
-    <w:p>
-      <w:r>
-        <w:t>Expected Result: Command will return once more to the operating System and the game will have exited with no errors</w:t>
-      </w:r>
-    </w:p>
-    <w:p>
-      <w:pPr>
-        <w:rPr>
-          <w:b/>
-          <w:bCs/>
-        </w:rPr>
-      </w:pPr>
-    </w:p>
-    <w:p>
-      <w:pPr>
-        <w:rPr>
-          <w:b/>
-          <w:bCs/>
-        </w:rPr>
-      </w:pPr>
-      <w:r>
-        <w:rPr>
-          <w:b/>
-          <w:bCs/>
-        </w:rPr>
-        <w:t>Test 4</w:t>
-      </w:r>
-    </w:p>
-    <w:p>
-      <w:r>
-        <w:t>Test Objective: Test that the Load button will restart the game</w:t>
-      </w:r>
-    </w:p>
-    <w:p>
-      <w:r>
-        <w:t>Test Description: The tester will click the Load button on the Main Menu and the game will restart</w:t>
-      </w:r>
-      <w:r>
-        <w:t xml:space="preserve"> and the tester will assess whether it is behaving as fast as it should behave</w:t>
-      </w:r>
-    </w:p>
-    <w:p>
-      <w:r>
-        <w:t>Expected Result: after clicking the Load button game will restart</w:t>
-      </w:r>
-      <w:r>
-        <w:t xml:space="preserve"> on level one </w:t>
-      </w:r>
-    </w:p>
-    <w:p/>
-    <w:p>
-      <w:pPr>
-        <w:rPr>
-          <w:b/>
-          <w:bCs/>
-        </w:rPr>
-      </w:pPr>
-      <w:r>
-        <w:rPr>
-          <w:b/>
-          <w:bCs/>
-        </w:rPr>
-        <w:lastRenderedPageBreak/>
         <w:t xml:space="preserve">Test </w:t>
       </w:r>
       <w:r>
@@ -1393,15 +1408,235 @@
       </w:r>
     </w:p>
     <w:p>
+      <w:pPr>
+        <w:rPr>
+          <w:b/>
+          <w:bCs/>
+        </w:rPr>
+      </w:pPr>
+      <w:r>
+        <w:rPr>
+          <w:b/>
+          <w:bCs/>
+        </w:rPr>
+        <w:t>5.2 System</w:t>
+      </w:r>
+      <w:r>
+        <w:rPr>
+          <w:b/>
+          <w:bCs/>
+        </w:rPr>
+        <w:t xml:space="preserve"> and Integration Testing                  </w:t>
+      </w:r>
+    </w:p>
+    <w:p>
+      <w:r>
+        <w:t>System testing is testing of the game as whole to check if the system is complaint with the user requirements. It is an end to end user perspective testing intended to find defects in the software system. It is a type of black box testing technique thus the knowledge of internal code is not required. It is a high-level testing which will be performed after integration testing.</w:t>
+      </w:r>
+      <w:r>
+        <w:t xml:space="preserve"> </w:t>
+      </w:r>
+    </w:p>
+    <w:p>
+      <w:r>
+        <w:t>The system testing is performed to check the following points:</w:t>
+      </w:r>
+    </w:p>
+    <w:p>
+      <w:pPr>
+        <w:pStyle w:val="ListParagraph"/>
+        <w:numPr>
+          <w:ilvl w:val="0"/>
+          <w:numId w:val="12"/>
+        </w:numPr>
+      </w:pPr>
+      <w:r>
+        <w:t>To check whether the software system is made according to the customer needs written in the game requirements specifications, it meets both functional and non-functional design requirements of the system</w:t>
+      </w:r>
+    </w:p>
+    <w:p>
+      <w:pPr>
+        <w:pStyle w:val="ListParagraph"/>
+        <w:numPr>
+          <w:ilvl w:val="0"/>
+          <w:numId w:val="12"/>
+        </w:numPr>
+      </w:pPr>
+      <w:r>
+        <w:t>When all modules are combined as a whole, many errors may arise which may not give the expected result, so system testing is performed to find the defects or bugs in all the interface as well the whole system</w:t>
+      </w:r>
+    </w:p>
+    <w:p/>
+    <w:p>
+      <w:r>
+        <w:lastRenderedPageBreak/>
+        <w:t xml:space="preserve">Integration testing tests the interface between modules of the software application. The different modules are first testing individually and then combined </w:t>
+      </w:r>
+      <w:r>
+        <w:t xml:space="preserve">to make a system. Testing the interface between the small units or modules is integration testing. It will be conducted by software integration tester. </w:t>
+      </w:r>
+    </w:p>
+    <w:p>
+      <w:r>
+        <w:t>The different techniques for integration testing:</w:t>
+      </w:r>
+    </w:p>
+    <w:p>
+      <w:pPr>
+        <w:pStyle w:val="ListParagraph"/>
+        <w:numPr>
+          <w:ilvl w:val="0"/>
+          <w:numId w:val="13"/>
+        </w:numPr>
+      </w:pPr>
+      <w:r>
+        <w:t>Big Bang integration testing where the all the modules are combined first and then tested together</w:t>
+      </w:r>
+    </w:p>
+    <w:p>
+      <w:pPr>
+        <w:pStyle w:val="ListParagraph"/>
+        <w:numPr>
+          <w:ilvl w:val="0"/>
+          <w:numId w:val="13"/>
+        </w:numPr>
+      </w:pPr>
+      <w:r>
+        <w:t>Top Bottom integration testing which take place from top to bottom used Stubs which are substitutes of components. The top module is tested first</w:t>
+      </w:r>
+    </w:p>
+    <w:p>
+      <w:pPr>
+        <w:pStyle w:val="ListParagraph"/>
+        <w:numPr>
+          <w:ilvl w:val="0"/>
+          <w:numId w:val="13"/>
+        </w:numPr>
+      </w:pPr>
+      <w:r>
+        <w:t xml:space="preserve">Bottom to Top integration testing which take from bottom to top and uses drivers which are substitutes of components. </w:t>
+      </w:r>
+      <w:r>
+        <w:t>The bottom module is tested first</w:t>
+      </w:r>
+    </w:p>
+    <w:p>
+      <w:r>
+        <w:t>Integration testing is performed to check the following points:</w:t>
+      </w:r>
+    </w:p>
+    <w:p>
+      <w:pPr>
+        <w:pStyle w:val="ListParagraph"/>
+        <w:numPr>
+          <w:ilvl w:val="0"/>
+          <w:numId w:val="14"/>
+        </w:numPr>
+      </w:pPr>
+      <w:r>
+        <w:t>To check whether the modules when combined are according to standards and gives the expected results</w:t>
+      </w:r>
+    </w:p>
+    <w:p>
+      <w:pPr>
+        <w:pStyle w:val="ListParagraph"/>
+        <w:numPr>
+          <w:ilvl w:val="0"/>
+          <w:numId w:val="14"/>
+        </w:numPr>
+      </w:pPr>
+      <w:r>
+        <w:t>When modules are combined, sometimes the data travelling between modules has many errors which may not give the expected results. So, integration testing is performed to find the defects or bugs in all the interfaces</w:t>
+      </w:r>
+    </w:p>
+    <w:p>
+      <w:pPr>
+        <w:pStyle w:val="ListParagraph"/>
+        <w:numPr>
+          <w:ilvl w:val="0"/>
+          <w:numId w:val="14"/>
+        </w:numPr>
+      </w:pPr>
+      <w:r>
+        <w:t>To check the integration between any third party is used</w:t>
+      </w:r>
+    </w:p>
+    <w:p/>
+    <w:p>
+      <w:pPr>
+        <w:rPr>
+          <w:b/>
+          <w:bCs/>
+        </w:rPr>
+      </w:pPr>
+      <w:r>
+        <w:rPr>
+          <w:b/>
+          <w:bCs/>
+        </w:rPr>
+        <w:t>Participants:</w:t>
+      </w:r>
+    </w:p>
+    <w:p>
+      <w:r>
+        <w:t>System testing:</w:t>
+      </w:r>
+    </w:p>
+    <w:p>
+      <w:pPr>
+        <w:pStyle w:val="ListParagraph"/>
+        <w:numPr>
+          <w:ilvl w:val="0"/>
+          <w:numId w:val="15"/>
+        </w:numPr>
+      </w:pPr>
+      <w:r>
+        <w:t>Peter Parker</w:t>
+      </w:r>
+    </w:p>
+    <w:p>
+      <w:pPr>
+        <w:pStyle w:val="ListParagraph"/>
+        <w:numPr>
+          <w:ilvl w:val="0"/>
+          <w:numId w:val="15"/>
+        </w:numPr>
+      </w:pPr>
+      <w:r>
+        <w:t>Clark Kent</w:t>
+      </w:r>
+    </w:p>
+    <w:p>
+      <w:r>
+        <w:t>Integration testing:</w:t>
+      </w:r>
+    </w:p>
+    <w:p>
+      <w:pPr>
+        <w:pStyle w:val="ListParagraph"/>
+        <w:numPr>
+          <w:ilvl w:val="0"/>
+          <w:numId w:val="16"/>
+        </w:numPr>
+      </w:pPr>
+      <w:r>
+        <w:t>John Murphy</w:t>
+      </w:r>
+    </w:p>
+    <w:p>
+      <w:pPr>
+        <w:pStyle w:val="ListParagraph"/>
+        <w:numPr>
+          <w:ilvl w:val="0"/>
+          <w:numId w:val="16"/>
+        </w:numPr>
+      </w:pPr>
       <w:bookmarkStart w:id="0" w:name="_GoBack"/>
       <w:bookmarkEnd w:id="0"/>
-    </w:p>
-    <w:p/>
-    <w:p/>
-    <w:p/>
-    <w:p/>
-    <w:p/>
-    <w:p/>
+      <w:r>
+        <w:t>Mary Higgins</w:t>
+      </w:r>
+    </w:p>
     <w:sectPr>
       <w:pgSz w:w="11906" w:h="16838"/>
       <w:pgMar w:top="1440" w:right="1440" w:bottom="1440" w:left="1440" w:header="708" w:footer="708" w:gutter="0"/>
@@ -1465,6 +1700,119 @@
 <file path=word/numbering.xml><?xml version="1.0" encoding="utf-8"?>
 <w:numbering xmlns:wpc="http://schemas.microsoft.com/office/word/2010/wordprocessingCanvas" xmlns:cx="http://schemas.microsoft.com/office/drawing/2014/chartex" xmlns:cx1="http://schemas.microsoft.com/office/drawing/2015/9/8/chartex" xmlns:cx2="http://schemas.microsoft.com/office/drawing/2015/10/21/chartex" xmlns:cx3="http://schemas.microsoft.com/office/drawing/2016/5/9/chartex" xmlns:cx4="http://schemas.microsoft.com/office/drawing/2016/5/10/chartex" xmlns:cx5="http://schemas.microsoft.com/office/drawing/2016/5/11/chartex" xmlns:cx6="http://schemas.microsoft.com/office/drawing/2016/5/12/chartex" xmlns:cx7="http://schemas.microsoft.com/office/drawing/2016/5/13/chartex" xmlns:cx8="http://schemas.microsoft.com/office/drawing/2016/5/14/chartex" xmlns:mc="http://schemas.openxmlformats.org/markup-compatibility/2006" xmlns:aink="http://schemas.microsoft.com/office/drawing/2016/ink" xmlns:am3d="http://schemas.microsoft.com/office/drawing/2017/model3d" xmlns:o="urn:schemas-microsoft-com:office:office" xmlns:r="http://schemas.openxmlformats.org/officeDocument/2006/relationships" xmlns:m="http://schemas.openxmlformats.org/officeDocument/2006/math" xmlns:v="urn:schemas-microsoft-com:vml" xmlns:wp14="http://schemas.microsoft.com/office/word/2010/wordprocessingDrawing" xmlns:wp="http://schemas.openxmlformats.org/drawingml/2006/wordprocessingDrawing" xmlns:w10="urn:schemas-microsoft-com:office:word" xmlns:w="http://schemas.openxmlformats.org/wordprocessingml/2006/main" xmlns:w14="http://schemas.microsoft.com/office/word/2010/wordml" xmlns:w15="http://schemas.microsoft.com/office/word/2012/wordml" xmlns:w16cid="http://schemas.microsoft.com/office/word/2016/wordml/cid" xmlns:w16se="http://schemas.microsoft.com/office/word/2015/wordml/symex" xmlns:wpg="http://schemas.microsoft.com/office/word/2010/wordprocessingGroup" xmlns:wpi="http://schemas.microsoft.com/office/word/2010/wordprocessingInk" xmlns:wne="http://schemas.microsoft.com/office/word/2006/wordml" xmlns:wps="http://schemas.microsoft.com/office/word/2010/wordprocessingShape" mc:Ignorable="w14 w15 w16se w16cid wp14">
   <w:abstractNum w:abstractNumId="0" w15:restartNumberingAfterBreak="0">
+    <w:nsid w:val="08072FC7"/>
+    <w:multiLevelType w:val="hybridMultilevel"/>
+    <w:tmpl w:val="3A7E7D44"/>
+    <w:lvl w:ilvl="0" w:tplc="18090001">
+      <w:start w:val="1"/>
+      <w:numFmt w:val="bullet"/>
+      <w:lvlText w:val=""/>
+      <w:lvlJc w:val="left"/>
+      <w:pPr>
+        <w:ind w:left="720" w:hanging="360"/>
+      </w:pPr>
+      <w:rPr>
+        <w:rFonts w:ascii="Symbol" w:hAnsi="Symbol" w:hint="default"/>
+      </w:rPr>
+    </w:lvl>
+    <w:lvl w:ilvl="1" w:tplc="18090003" w:tentative="1">
+      <w:start w:val="1"/>
+      <w:numFmt w:val="bullet"/>
+      <w:lvlText w:val="o"/>
+      <w:lvlJc w:val="left"/>
+      <w:pPr>
+        <w:ind w:left="1440" w:hanging="360"/>
+      </w:pPr>
+      <w:rPr>
+        <w:rFonts w:ascii="Courier New" w:hAnsi="Courier New" w:cs="Courier New" w:hint="default"/>
+      </w:rPr>
+    </w:lvl>
+    <w:lvl w:ilvl="2" w:tplc="18090005" w:tentative="1">
+      <w:start w:val="1"/>
+      <w:numFmt w:val="bullet"/>
+      <w:lvlText w:val=""/>
+      <w:lvlJc w:val="left"/>
+      <w:pPr>
+        <w:ind w:left="2160" w:hanging="360"/>
+      </w:pPr>
+      <w:rPr>
+        <w:rFonts w:ascii="Wingdings" w:hAnsi="Wingdings" w:hint="default"/>
+      </w:rPr>
+    </w:lvl>
+    <w:lvl w:ilvl="3" w:tplc="18090001" w:tentative="1">
+      <w:start w:val="1"/>
+      <w:numFmt w:val="bullet"/>
+      <w:lvlText w:val=""/>
+      <w:lvlJc w:val="left"/>
+      <w:pPr>
+        <w:ind w:left="2880" w:hanging="360"/>
+      </w:pPr>
+      <w:rPr>
+        <w:rFonts w:ascii="Symbol" w:hAnsi="Symbol" w:hint="default"/>
+      </w:rPr>
+    </w:lvl>
+    <w:lvl w:ilvl="4" w:tplc="18090003" w:tentative="1">
+      <w:start w:val="1"/>
+      <w:numFmt w:val="bullet"/>
+      <w:lvlText w:val="o"/>
+      <w:lvlJc w:val="left"/>
+      <w:pPr>
+        <w:ind w:left="3600" w:hanging="360"/>
+      </w:pPr>
+      <w:rPr>
+        <w:rFonts w:ascii="Courier New" w:hAnsi="Courier New" w:cs="Courier New" w:hint="default"/>
+      </w:rPr>
+    </w:lvl>
+    <w:lvl w:ilvl="5" w:tplc="18090005" w:tentative="1">
+      <w:start w:val="1"/>
+      <w:numFmt w:val="bullet"/>
+      <w:lvlText w:val=""/>
+      <w:lvlJc w:val="left"/>
+      <w:pPr>
+        <w:ind w:left="4320" w:hanging="360"/>
+      </w:pPr>
+      <w:rPr>
+        <w:rFonts w:ascii="Wingdings" w:hAnsi="Wingdings" w:hint="default"/>
+      </w:rPr>
+    </w:lvl>
+    <w:lvl w:ilvl="6" w:tplc="18090001" w:tentative="1">
+      <w:start w:val="1"/>
+      <w:numFmt w:val="bullet"/>
+      <w:lvlText w:val=""/>
+      <w:lvlJc w:val="left"/>
+      <w:pPr>
+        <w:ind w:left="5040" w:hanging="360"/>
+      </w:pPr>
+      <w:rPr>
+        <w:rFonts w:ascii="Symbol" w:hAnsi="Symbol" w:hint="default"/>
+      </w:rPr>
+    </w:lvl>
+    <w:lvl w:ilvl="7" w:tplc="18090003" w:tentative="1">
+      <w:start w:val="1"/>
+      <w:numFmt w:val="bullet"/>
+      <w:lvlText w:val="o"/>
+      <w:lvlJc w:val="left"/>
+      <w:pPr>
+        <w:ind w:left="5760" w:hanging="360"/>
+      </w:pPr>
+      <w:rPr>
+        <w:rFonts w:ascii="Courier New" w:hAnsi="Courier New" w:cs="Courier New" w:hint="default"/>
+      </w:rPr>
+    </w:lvl>
+    <w:lvl w:ilvl="8" w:tplc="18090005" w:tentative="1">
+      <w:start w:val="1"/>
+      <w:numFmt w:val="bullet"/>
+      <w:lvlText w:val=""/>
+      <w:lvlJc w:val="left"/>
+      <w:pPr>
+        <w:ind w:left="6480" w:hanging="360"/>
+      </w:pPr>
+      <w:rPr>
+        <w:rFonts w:ascii="Wingdings" w:hAnsi="Wingdings" w:hint="default"/>
+      </w:rPr>
+    </w:lvl>
+  </w:abstractNum>
+  <w:abstractNum w:abstractNumId="1" w15:restartNumberingAfterBreak="0">
     <w:nsid w:val="1D86630A"/>
     <w:multiLevelType w:val="multilevel"/>
     <w:tmpl w:val="76A4CCD4"/>
@@ -1577,7 +1925,120 @@
       </w:rPr>
     </w:lvl>
   </w:abstractNum>
-  <w:abstractNum w:abstractNumId="1" w15:restartNumberingAfterBreak="0">
+  <w:abstractNum w:abstractNumId="2" w15:restartNumberingAfterBreak="0">
+    <w:nsid w:val="379C1852"/>
+    <w:multiLevelType w:val="hybridMultilevel"/>
+    <w:tmpl w:val="58FA04AA"/>
+    <w:lvl w:ilvl="0" w:tplc="18090001">
+      <w:start w:val="1"/>
+      <w:numFmt w:val="bullet"/>
+      <w:lvlText w:val=""/>
+      <w:lvlJc w:val="left"/>
+      <w:pPr>
+        <w:ind w:left="720" w:hanging="360"/>
+      </w:pPr>
+      <w:rPr>
+        <w:rFonts w:ascii="Symbol" w:hAnsi="Symbol" w:hint="default"/>
+      </w:rPr>
+    </w:lvl>
+    <w:lvl w:ilvl="1" w:tplc="18090003" w:tentative="1">
+      <w:start w:val="1"/>
+      <w:numFmt w:val="bullet"/>
+      <w:lvlText w:val="o"/>
+      <w:lvlJc w:val="left"/>
+      <w:pPr>
+        <w:ind w:left="1440" w:hanging="360"/>
+      </w:pPr>
+      <w:rPr>
+        <w:rFonts w:ascii="Courier New" w:hAnsi="Courier New" w:cs="Courier New" w:hint="default"/>
+      </w:rPr>
+    </w:lvl>
+    <w:lvl w:ilvl="2" w:tplc="18090005" w:tentative="1">
+      <w:start w:val="1"/>
+      <w:numFmt w:val="bullet"/>
+      <w:lvlText w:val=""/>
+      <w:lvlJc w:val="left"/>
+      <w:pPr>
+        <w:ind w:left="2160" w:hanging="360"/>
+      </w:pPr>
+      <w:rPr>
+        <w:rFonts w:ascii="Wingdings" w:hAnsi="Wingdings" w:hint="default"/>
+      </w:rPr>
+    </w:lvl>
+    <w:lvl w:ilvl="3" w:tplc="18090001" w:tentative="1">
+      <w:start w:val="1"/>
+      <w:numFmt w:val="bullet"/>
+      <w:lvlText w:val=""/>
+      <w:lvlJc w:val="left"/>
+      <w:pPr>
+        <w:ind w:left="2880" w:hanging="360"/>
+      </w:pPr>
+      <w:rPr>
+        <w:rFonts w:ascii="Symbol" w:hAnsi="Symbol" w:hint="default"/>
+      </w:rPr>
+    </w:lvl>
+    <w:lvl w:ilvl="4" w:tplc="18090003" w:tentative="1">
+      <w:start w:val="1"/>
+      <w:numFmt w:val="bullet"/>
+      <w:lvlText w:val="o"/>
+      <w:lvlJc w:val="left"/>
+      <w:pPr>
+        <w:ind w:left="3600" w:hanging="360"/>
+      </w:pPr>
+      <w:rPr>
+        <w:rFonts w:ascii="Courier New" w:hAnsi="Courier New" w:cs="Courier New" w:hint="default"/>
+      </w:rPr>
+    </w:lvl>
+    <w:lvl w:ilvl="5" w:tplc="18090005" w:tentative="1">
+      <w:start w:val="1"/>
+      <w:numFmt w:val="bullet"/>
+      <w:lvlText w:val=""/>
+      <w:lvlJc w:val="left"/>
+      <w:pPr>
+        <w:ind w:left="4320" w:hanging="360"/>
+      </w:pPr>
+      <w:rPr>
+        <w:rFonts w:ascii="Wingdings" w:hAnsi="Wingdings" w:hint="default"/>
+      </w:rPr>
+    </w:lvl>
+    <w:lvl w:ilvl="6" w:tplc="18090001" w:tentative="1">
+      <w:start w:val="1"/>
+      <w:numFmt w:val="bullet"/>
+      <w:lvlText w:val=""/>
+      <w:lvlJc w:val="left"/>
+      <w:pPr>
+        <w:ind w:left="5040" w:hanging="360"/>
+      </w:pPr>
+      <w:rPr>
+        <w:rFonts w:ascii="Symbol" w:hAnsi="Symbol" w:hint="default"/>
+      </w:rPr>
+    </w:lvl>
+    <w:lvl w:ilvl="7" w:tplc="18090003" w:tentative="1">
+      <w:start w:val="1"/>
+      <w:numFmt w:val="bullet"/>
+      <w:lvlText w:val="o"/>
+      <w:lvlJc w:val="left"/>
+      <w:pPr>
+        <w:ind w:left="5760" w:hanging="360"/>
+      </w:pPr>
+      <w:rPr>
+        <w:rFonts w:ascii="Courier New" w:hAnsi="Courier New" w:cs="Courier New" w:hint="default"/>
+      </w:rPr>
+    </w:lvl>
+    <w:lvl w:ilvl="8" w:tplc="18090005" w:tentative="1">
+      <w:start w:val="1"/>
+      <w:numFmt w:val="bullet"/>
+      <w:lvlText w:val=""/>
+      <w:lvlJc w:val="left"/>
+      <w:pPr>
+        <w:ind w:left="6480" w:hanging="360"/>
+      </w:pPr>
+      <w:rPr>
+        <w:rFonts w:ascii="Wingdings" w:hAnsi="Wingdings" w:hint="default"/>
+      </w:rPr>
+    </w:lvl>
+  </w:abstractNum>
+  <w:abstractNum w:abstractNumId="3" w15:restartNumberingAfterBreak="0">
     <w:nsid w:val="428123DC"/>
     <w:multiLevelType w:val="hybridMultilevel"/>
     <w:tmpl w:val="ABE05C3A"/>
@@ -1690,7 +2151,7 @@
       </w:rPr>
     </w:lvl>
   </w:abstractNum>
-  <w:abstractNum w:abstractNumId="2" w15:restartNumberingAfterBreak="0">
+  <w:abstractNum w:abstractNumId="4" w15:restartNumberingAfterBreak="0">
     <w:nsid w:val="4EB66C5C"/>
     <w:multiLevelType w:val="hybridMultilevel"/>
     <w:tmpl w:val="1E4E0796"/>
@@ -1779,7 +2240,7 @@
       </w:pPr>
     </w:lvl>
   </w:abstractNum>
-  <w:abstractNum w:abstractNumId="3" w15:restartNumberingAfterBreak="0">
+  <w:abstractNum w:abstractNumId="5" w15:restartNumberingAfterBreak="0">
     <w:nsid w:val="51574713"/>
     <w:multiLevelType w:val="multilevel"/>
     <w:tmpl w:val="DC88C67E"/>
@@ -1892,7 +2353,7 @@
       </w:rPr>
     </w:lvl>
   </w:abstractNum>
-  <w:abstractNum w:abstractNumId="4" w15:restartNumberingAfterBreak="0">
+  <w:abstractNum w:abstractNumId="6" w15:restartNumberingAfterBreak="0">
     <w:nsid w:val="57EC3749"/>
     <w:multiLevelType w:val="hybridMultilevel"/>
     <w:tmpl w:val="2E1C737A"/>
@@ -1981,7 +2442,7 @@
       </w:pPr>
     </w:lvl>
   </w:abstractNum>
-  <w:abstractNum w:abstractNumId="5" w15:restartNumberingAfterBreak="0">
+  <w:abstractNum w:abstractNumId="7" w15:restartNumberingAfterBreak="0">
     <w:nsid w:val="5A694575"/>
     <w:multiLevelType w:val="multilevel"/>
     <w:tmpl w:val="B8F63916"/>
@@ -2094,7 +2555,120 @@
       </w:rPr>
     </w:lvl>
   </w:abstractNum>
-  <w:abstractNum w:abstractNumId="6" w15:restartNumberingAfterBreak="0">
+  <w:abstractNum w:abstractNumId="8" w15:restartNumberingAfterBreak="0">
+    <w:nsid w:val="5E285C3C"/>
+    <w:multiLevelType w:val="hybridMultilevel"/>
+    <w:tmpl w:val="8196ECBA"/>
+    <w:lvl w:ilvl="0" w:tplc="18090001">
+      <w:start w:val="1"/>
+      <w:numFmt w:val="bullet"/>
+      <w:lvlText w:val=""/>
+      <w:lvlJc w:val="left"/>
+      <w:pPr>
+        <w:ind w:left="720" w:hanging="360"/>
+      </w:pPr>
+      <w:rPr>
+        <w:rFonts w:ascii="Symbol" w:hAnsi="Symbol" w:hint="default"/>
+      </w:rPr>
+    </w:lvl>
+    <w:lvl w:ilvl="1" w:tplc="18090003" w:tentative="1">
+      <w:start w:val="1"/>
+      <w:numFmt w:val="bullet"/>
+      <w:lvlText w:val="o"/>
+      <w:lvlJc w:val="left"/>
+      <w:pPr>
+        <w:ind w:left="1440" w:hanging="360"/>
+      </w:pPr>
+      <w:rPr>
+        <w:rFonts w:ascii="Courier New" w:hAnsi="Courier New" w:cs="Courier New" w:hint="default"/>
+      </w:rPr>
+    </w:lvl>
+    <w:lvl w:ilvl="2" w:tplc="18090005" w:tentative="1">
+      <w:start w:val="1"/>
+      <w:numFmt w:val="bullet"/>
+      <w:lvlText w:val=""/>
+      <w:lvlJc w:val="left"/>
+      <w:pPr>
+        <w:ind w:left="2160" w:hanging="360"/>
+      </w:pPr>
+      <w:rPr>
+        <w:rFonts w:ascii="Wingdings" w:hAnsi="Wingdings" w:hint="default"/>
+      </w:rPr>
+    </w:lvl>
+    <w:lvl w:ilvl="3" w:tplc="18090001" w:tentative="1">
+      <w:start w:val="1"/>
+      <w:numFmt w:val="bullet"/>
+      <w:lvlText w:val=""/>
+      <w:lvlJc w:val="left"/>
+      <w:pPr>
+        <w:ind w:left="2880" w:hanging="360"/>
+      </w:pPr>
+      <w:rPr>
+        <w:rFonts w:ascii="Symbol" w:hAnsi="Symbol" w:hint="default"/>
+      </w:rPr>
+    </w:lvl>
+    <w:lvl w:ilvl="4" w:tplc="18090003" w:tentative="1">
+      <w:start w:val="1"/>
+      <w:numFmt w:val="bullet"/>
+      <w:lvlText w:val="o"/>
+      <w:lvlJc w:val="left"/>
+      <w:pPr>
+        <w:ind w:left="3600" w:hanging="360"/>
+      </w:pPr>
+      <w:rPr>
+        <w:rFonts w:ascii="Courier New" w:hAnsi="Courier New" w:cs="Courier New" w:hint="default"/>
+      </w:rPr>
+    </w:lvl>
+    <w:lvl w:ilvl="5" w:tplc="18090005" w:tentative="1">
+      <w:start w:val="1"/>
+      <w:numFmt w:val="bullet"/>
+      <w:lvlText w:val=""/>
+      <w:lvlJc w:val="left"/>
+      <w:pPr>
+        <w:ind w:left="4320" w:hanging="360"/>
+      </w:pPr>
+      <w:rPr>
+        <w:rFonts w:ascii="Wingdings" w:hAnsi="Wingdings" w:hint="default"/>
+      </w:rPr>
+    </w:lvl>
+    <w:lvl w:ilvl="6" w:tplc="18090001" w:tentative="1">
+      <w:start w:val="1"/>
+      <w:numFmt w:val="bullet"/>
+      <w:lvlText w:val=""/>
+      <w:lvlJc w:val="left"/>
+      <w:pPr>
+        <w:ind w:left="5040" w:hanging="360"/>
+      </w:pPr>
+      <w:rPr>
+        <w:rFonts w:ascii="Symbol" w:hAnsi="Symbol" w:hint="default"/>
+      </w:rPr>
+    </w:lvl>
+    <w:lvl w:ilvl="7" w:tplc="18090003" w:tentative="1">
+      <w:start w:val="1"/>
+      <w:numFmt w:val="bullet"/>
+      <w:lvlText w:val="o"/>
+      <w:lvlJc w:val="left"/>
+      <w:pPr>
+        <w:ind w:left="5760" w:hanging="360"/>
+      </w:pPr>
+      <w:rPr>
+        <w:rFonts w:ascii="Courier New" w:hAnsi="Courier New" w:cs="Courier New" w:hint="default"/>
+      </w:rPr>
+    </w:lvl>
+    <w:lvl w:ilvl="8" w:tplc="18090005" w:tentative="1">
+      <w:start w:val="1"/>
+      <w:numFmt w:val="bullet"/>
+      <w:lvlText w:val=""/>
+      <w:lvlJc w:val="left"/>
+      <w:pPr>
+        <w:ind w:left="6480" w:hanging="360"/>
+      </w:pPr>
+      <w:rPr>
+        <w:rFonts w:ascii="Wingdings" w:hAnsi="Wingdings" w:hint="default"/>
+      </w:rPr>
+    </w:lvl>
+  </w:abstractNum>
+  <w:abstractNum w:abstractNumId="9" w15:restartNumberingAfterBreak="0">
     <w:nsid w:val="5F8A7F48"/>
     <w:multiLevelType w:val="multilevel"/>
     <w:tmpl w:val="95627054"/>
@@ -2207,7 +2781,7 @@
       </w:rPr>
     </w:lvl>
   </w:abstractNum>
-  <w:abstractNum w:abstractNumId="7" w15:restartNumberingAfterBreak="0">
+  <w:abstractNum w:abstractNumId="10" w15:restartNumberingAfterBreak="0">
     <w:nsid w:val="6A824646"/>
     <w:multiLevelType w:val="multilevel"/>
     <w:tmpl w:val="4C3AD726"/>
@@ -2320,7 +2894,233 @@
       </w:rPr>
     </w:lvl>
   </w:abstractNum>
-  <w:abstractNum w:abstractNumId="8" w15:restartNumberingAfterBreak="0">
+  <w:abstractNum w:abstractNumId="11" w15:restartNumberingAfterBreak="0">
+    <w:nsid w:val="6F876BDA"/>
+    <w:multiLevelType w:val="hybridMultilevel"/>
+    <w:tmpl w:val="97146714"/>
+    <w:lvl w:ilvl="0" w:tplc="18090001">
+      <w:start w:val="1"/>
+      <w:numFmt w:val="bullet"/>
+      <w:lvlText w:val=""/>
+      <w:lvlJc w:val="left"/>
+      <w:pPr>
+        <w:ind w:left="720" w:hanging="360"/>
+      </w:pPr>
+      <w:rPr>
+        <w:rFonts w:ascii="Symbol" w:hAnsi="Symbol" w:hint="default"/>
+      </w:rPr>
+    </w:lvl>
+    <w:lvl w:ilvl="1" w:tplc="18090003" w:tentative="1">
+      <w:start w:val="1"/>
+      <w:numFmt w:val="bullet"/>
+      <w:lvlText w:val="o"/>
+      <w:lvlJc w:val="left"/>
+      <w:pPr>
+        <w:ind w:left="1440" w:hanging="360"/>
+      </w:pPr>
+      <w:rPr>
+        <w:rFonts w:ascii="Courier New" w:hAnsi="Courier New" w:cs="Courier New" w:hint="default"/>
+      </w:rPr>
+    </w:lvl>
+    <w:lvl w:ilvl="2" w:tplc="18090005" w:tentative="1">
+      <w:start w:val="1"/>
+      <w:numFmt w:val="bullet"/>
+      <w:lvlText w:val=""/>
+      <w:lvlJc w:val="left"/>
+      <w:pPr>
+        <w:ind w:left="2160" w:hanging="360"/>
+      </w:pPr>
+      <w:rPr>
+        <w:rFonts w:ascii="Wingdings" w:hAnsi="Wingdings" w:hint="default"/>
+      </w:rPr>
+    </w:lvl>
+    <w:lvl w:ilvl="3" w:tplc="18090001" w:tentative="1">
+      <w:start w:val="1"/>
+      <w:numFmt w:val="bullet"/>
+      <w:lvlText w:val=""/>
+      <w:lvlJc w:val="left"/>
+      <w:pPr>
+        <w:ind w:left="2880" w:hanging="360"/>
+      </w:pPr>
+      <w:rPr>
+        <w:rFonts w:ascii="Symbol" w:hAnsi="Symbol" w:hint="default"/>
+      </w:rPr>
+    </w:lvl>
+    <w:lvl w:ilvl="4" w:tplc="18090003" w:tentative="1">
+      <w:start w:val="1"/>
+      <w:numFmt w:val="bullet"/>
+      <w:lvlText w:val="o"/>
+      <w:lvlJc w:val="left"/>
+      <w:pPr>
+        <w:ind w:left="3600" w:hanging="360"/>
+      </w:pPr>
+      <w:rPr>
+        <w:rFonts w:ascii="Courier New" w:hAnsi="Courier New" w:cs="Courier New" w:hint="default"/>
+      </w:rPr>
+    </w:lvl>
+    <w:lvl w:ilvl="5" w:tplc="18090005" w:tentative="1">
+      <w:start w:val="1"/>
+      <w:numFmt w:val="bullet"/>
+      <w:lvlText w:val=""/>
+      <w:lvlJc w:val="left"/>
+      <w:pPr>
+        <w:ind w:left="4320" w:hanging="360"/>
+      </w:pPr>
+      <w:rPr>
+        <w:rFonts w:ascii="Wingdings" w:hAnsi="Wingdings" w:hint="default"/>
+      </w:rPr>
+    </w:lvl>
+    <w:lvl w:ilvl="6" w:tplc="18090001" w:tentative="1">
+      <w:start w:val="1"/>
+      <w:numFmt w:val="bullet"/>
+      <w:lvlText w:val=""/>
+      <w:lvlJc w:val="left"/>
+      <w:pPr>
+        <w:ind w:left="5040" w:hanging="360"/>
+      </w:pPr>
+      <w:rPr>
+        <w:rFonts w:ascii="Symbol" w:hAnsi="Symbol" w:hint="default"/>
+      </w:rPr>
+    </w:lvl>
+    <w:lvl w:ilvl="7" w:tplc="18090003" w:tentative="1">
+      <w:start w:val="1"/>
+      <w:numFmt w:val="bullet"/>
+      <w:lvlText w:val="o"/>
+      <w:lvlJc w:val="left"/>
+      <w:pPr>
+        <w:ind w:left="5760" w:hanging="360"/>
+      </w:pPr>
+      <w:rPr>
+        <w:rFonts w:ascii="Courier New" w:hAnsi="Courier New" w:cs="Courier New" w:hint="default"/>
+      </w:rPr>
+    </w:lvl>
+    <w:lvl w:ilvl="8" w:tplc="18090005" w:tentative="1">
+      <w:start w:val="1"/>
+      <w:numFmt w:val="bullet"/>
+      <w:lvlText w:val=""/>
+      <w:lvlJc w:val="left"/>
+      <w:pPr>
+        <w:ind w:left="6480" w:hanging="360"/>
+      </w:pPr>
+      <w:rPr>
+        <w:rFonts w:ascii="Wingdings" w:hAnsi="Wingdings" w:hint="default"/>
+      </w:rPr>
+    </w:lvl>
+  </w:abstractNum>
+  <w:abstractNum w:abstractNumId="12" w15:restartNumberingAfterBreak="0">
+    <w:nsid w:val="76F26B80"/>
+    <w:multiLevelType w:val="hybridMultilevel"/>
+    <w:tmpl w:val="D63C4536"/>
+    <w:lvl w:ilvl="0" w:tplc="18090001">
+      <w:start w:val="1"/>
+      <w:numFmt w:val="bullet"/>
+      <w:lvlText w:val=""/>
+      <w:lvlJc w:val="left"/>
+      <w:pPr>
+        <w:ind w:left="720" w:hanging="360"/>
+      </w:pPr>
+      <w:rPr>
+        <w:rFonts w:ascii="Symbol" w:hAnsi="Symbol" w:hint="default"/>
+      </w:rPr>
+    </w:lvl>
+    <w:lvl w:ilvl="1" w:tplc="18090003" w:tentative="1">
+      <w:start w:val="1"/>
+      <w:numFmt w:val="bullet"/>
+      <w:lvlText w:val="o"/>
+      <w:lvlJc w:val="left"/>
+      <w:pPr>
+        <w:ind w:left="1440" w:hanging="360"/>
+      </w:pPr>
+      <w:rPr>
+        <w:rFonts w:ascii="Courier New" w:hAnsi="Courier New" w:cs="Courier New" w:hint="default"/>
+      </w:rPr>
+    </w:lvl>
+    <w:lvl w:ilvl="2" w:tplc="18090005" w:tentative="1">
+      <w:start w:val="1"/>
+      <w:numFmt w:val="bullet"/>
+      <w:lvlText w:val=""/>
+      <w:lvlJc w:val="left"/>
+      <w:pPr>
+        <w:ind w:left="2160" w:hanging="360"/>
+      </w:pPr>
+      <w:rPr>
+        <w:rFonts w:ascii="Wingdings" w:hAnsi="Wingdings" w:hint="default"/>
+      </w:rPr>
+    </w:lvl>
+    <w:lvl w:ilvl="3" w:tplc="18090001" w:tentative="1">
+      <w:start w:val="1"/>
+      <w:numFmt w:val="bullet"/>
+      <w:lvlText w:val=""/>
+      <w:lvlJc w:val="left"/>
+      <w:pPr>
+        <w:ind w:left="2880" w:hanging="360"/>
+      </w:pPr>
+      <w:rPr>
+        <w:rFonts w:ascii="Symbol" w:hAnsi="Symbol" w:hint="default"/>
+      </w:rPr>
+    </w:lvl>
+    <w:lvl w:ilvl="4" w:tplc="18090003" w:tentative="1">
+      <w:start w:val="1"/>
+      <w:numFmt w:val="bullet"/>
+      <w:lvlText w:val="o"/>
+      <w:lvlJc w:val="left"/>
+      <w:pPr>
+        <w:ind w:left="3600" w:hanging="360"/>
+      </w:pPr>
+      <w:rPr>
+        <w:rFonts w:ascii="Courier New" w:hAnsi="Courier New" w:cs="Courier New" w:hint="default"/>
+      </w:rPr>
+    </w:lvl>
+    <w:lvl w:ilvl="5" w:tplc="18090005" w:tentative="1">
+      <w:start w:val="1"/>
+      <w:numFmt w:val="bullet"/>
+      <w:lvlText w:val=""/>
+      <w:lvlJc w:val="left"/>
+      <w:pPr>
+        <w:ind w:left="4320" w:hanging="360"/>
+      </w:pPr>
+      <w:rPr>
+        <w:rFonts w:ascii="Wingdings" w:hAnsi="Wingdings" w:hint="default"/>
+      </w:rPr>
+    </w:lvl>
+    <w:lvl w:ilvl="6" w:tplc="18090001" w:tentative="1">
+      <w:start w:val="1"/>
+      <w:numFmt w:val="bullet"/>
+      <w:lvlText w:val=""/>
+      <w:lvlJc w:val="left"/>
+      <w:pPr>
+        <w:ind w:left="5040" w:hanging="360"/>
+      </w:pPr>
+      <w:rPr>
+        <w:rFonts w:ascii="Symbol" w:hAnsi="Symbol" w:hint="default"/>
+      </w:rPr>
+    </w:lvl>
+    <w:lvl w:ilvl="7" w:tplc="18090003" w:tentative="1">
+      <w:start w:val="1"/>
+      <w:numFmt w:val="bullet"/>
+      <w:lvlText w:val="o"/>
+      <w:lvlJc w:val="left"/>
+      <w:pPr>
+        <w:ind w:left="5760" w:hanging="360"/>
+      </w:pPr>
+      <w:rPr>
+        <w:rFonts w:ascii="Courier New" w:hAnsi="Courier New" w:cs="Courier New" w:hint="default"/>
+      </w:rPr>
+    </w:lvl>
+    <w:lvl w:ilvl="8" w:tplc="18090005" w:tentative="1">
+      <w:start w:val="1"/>
+      <w:numFmt w:val="bullet"/>
+      <w:lvlText w:val=""/>
+      <w:lvlJc w:val="left"/>
+      <w:pPr>
+        <w:ind w:left="6480" w:hanging="360"/>
+      </w:pPr>
+      <w:rPr>
+        <w:rFonts w:ascii="Wingdings" w:hAnsi="Wingdings" w:hint="default"/>
+      </w:rPr>
+    </w:lvl>
+  </w:abstractNum>
+  <w:abstractNum w:abstractNumId="13" w15:restartNumberingAfterBreak="0">
     <w:nsid w:val="794F0DD9"/>
     <w:multiLevelType w:val="hybridMultilevel"/>
     <w:tmpl w:val="D10EA948"/>
@@ -2433,7 +3233,7 @@
       </w:rPr>
     </w:lvl>
   </w:abstractNum>
-  <w:abstractNum w:abstractNumId="9" w15:restartNumberingAfterBreak="0">
+  <w:abstractNum w:abstractNumId="14" w15:restartNumberingAfterBreak="0">
     <w:nsid w:val="7957417E"/>
     <w:multiLevelType w:val="hybridMultilevel"/>
     <w:tmpl w:val="740EBD24"/>
@@ -2546,7 +3346,7 @@
       </w:rPr>
     </w:lvl>
   </w:abstractNum>
-  <w:abstractNum w:abstractNumId="10" w15:restartNumberingAfterBreak="0">
+  <w:abstractNum w:abstractNumId="15" w15:restartNumberingAfterBreak="0">
     <w:nsid w:val="7ACA6B26"/>
     <w:multiLevelType w:val="multilevel"/>
     <w:tmpl w:val="030AF2B0"/>
@@ -2669,36 +3469,51 @@
     </w:lvl>
   </w:abstractNum>
   <w:num w:numId="1">
+    <w:abstractNumId w:val="15"/>
+  </w:num>
+  <w:num w:numId="2">
     <w:abstractNumId w:val="10"/>
   </w:num>
-  <w:num w:numId="2">
+  <w:num w:numId="3">
+    <w:abstractNumId w:val="13"/>
+  </w:num>
+  <w:num w:numId="4">
+    <w:abstractNumId w:val="9"/>
+  </w:num>
+  <w:num w:numId="5">
+    <w:abstractNumId w:val="14"/>
+  </w:num>
+  <w:num w:numId="6">
+    <w:abstractNumId w:val="1"/>
+  </w:num>
+  <w:num w:numId="7">
     <w:abstractNumId w:val="7"/>
   </w:num>
-  <w:num w:numId="3">
+  <w:num w:numId="8">
+    <w:abstractNumId w:val="5"/>
+  </w:num>
+  <w:num w:numId="9">
+    <w:abstractNumId w:val="6"/>
+  </w:num>
+  <w:num w:numId="10">
+    <w:abstractNumId w:val="3"/>
+  </w:num>
+  <w:num w:numId="11">
+    <w:abstractNumId w:val="4"/>
+  </w:num>
+  <w:num w:numId="12">
+    <w:abstractNumId w:val="12"/>
+  </w:num>
+  <w:num w:numId="13">
+    <w:abstractNumId w:val="11"/>
+  </w:num>
+  <w:num w:numId="14">
     <w:abstractNumId w:val="8"/>
   </w:num>
-  <w:num w:numId="4">
-    <w:abstractNumId w:val="6"/>
-  </w:num>
-  <w:num w:numId="5">
-    <w:abstractNumId w:val="9"/>
-  </w:num>
-  <w:num w:numId="6">
+  <w:num w:numId="15">
     <w:abstractNumId w:val="0"/>
   </w:num>
-  <w:num w:numId="7">
-    <w:abstractNumId w:val="5"/>
-  </w:num>
-  <w:num w:numId="8">
-    <w:abstractNumId w:val="3"/>
-  </w:num>
-  <w:num w:numId="9">
-    <w:abstractNumId w:val="4"/>
-  </w:num>
-  <w:num w:numId="10">
-    <w:abstractNumId w:val="1"/>
-  </w:num>
-  <w:num w:numId="11">
+  <w:num w:numId="16">
     <w:abstractNumId w:val="2"/>
   </w:num>
 </w:numbering>

</xml_diff>